<commit_message>
Intégration des diagrammes de classe au rapport
</commit_message>
<xml_diff>
--- a/documentation/Rapport final.docx
+++ b/documentation/Rapport final.docx
@@ -2,6 +2,8 @@
 <file path=word/document.xml><?xml version="1.0" encoding="utf-8"?>
 <w:document xmlns:wpc="http://schemas.microsoft.com/office/word/2010/wordprocessingCanvas" xmlns:mc="http://schemas.openxmlformats.org/markup-compatibility/2006" xmlns:o="urn:schemas-microsoft-com:office:office" xmlns:r="http://schemas.openxmlformats.org/officeDocument/2006/relationships" xmlns:m="http://schemas.openxmlformats.org/officeDocument/2006/math" xmlns:v="urn:schemas-microsoft-com:vml" xmlns:wp14="http://schemas.microsoft.com/office/word/2010/wordprocessingDrawing" xmlns:wp="http://schemas.openxmlformats.org/drawingml/2006/wordprocessingDrawing" xmlns:w10="urn:schemas-microsoft-com:office:word" xmlns:w="http://schemas.openxmlformats.org/wordprocessingml/2006/main" xmlns:w14="http://schemas.microsoft.com/office/word/2010/wordml" xmlns:w15="http://schemas.microsoft.com/office/word/2012/wordml" xmlns:wpg="http://schemas.microsoft.com/office/word/2010/wordprocessingGroup" xmlns:wpi="http://schemas.microsoft.com/office/word/2010/wordprocessingInk" xmlns:wne="http://schemas.microsoft.com/office/word/2006/wordml" xmlns:wps="http://schemas.microsoft.com/office/word/2010/wordprocessingShape" mc:Ignorable="w14 w15 wp14">
   <w:body>
+    <w:bookmarkStart w:id="0" w:name="_GoBack" w:displacedByCustomXml="next"/>
+    <w:bookmarkEnd w:id="0" w:displacedByCustomXml="next"/>
     <w:sdt>
       <w:sdtPr>
         <w:id w:val="-224530815"/>
@@ -649,8 +651,20 @@
                                           <w:sz w:val="72"/>
                                           <w:szCs w:val="64"/>
                                         </w:rPr>
-                                        <w:t>TRon TRon</w:t>
+                                        <w:t xml:space="preserve">TRon </w:t>
                                       </w:r>
+                                      <w:proofErr w:type="spellStart"/>
+                                      <w:r>
+                                        <w:rPr>
+                                          <w:rFonts w:asciiTheme="majorHAnsi" w:eastAsiaTheme="majorEastAsia" w:hAnsiTheme="majorHAnsi" w:cstheme="majorBidi"/>
+                                          <w:caps/>
+                                          <w:color w:val="FFFFFF" w:themeColor="background1"/>
+                                          <w:sz w:val="72"/>
+                                          <w:szCs w:val="64"/>
+                                        </w:rPr>
+                                        <w:t>TRon</w:t>
+                                      </w:r>
+                                      <w:proofErr w:type="spellEnd"/>
                                     </w:p>
                                   </w:sdtContent>
                                 </w:sdt>
@@ -793,8 +807,20 @@
                                     <w:sz w:val="72"/>
                                     <w:szCs w:val="64"/>
                                   </w:rPr>
-                                  <w:t>TRon TRon</w:t>
+                                  <w:t xml:space="preserve">TRon </w:t>
                                 </w:r>
+                                <w:proofErr w:type="spellStart"/>
+                                <w:r>
+                                  <w:rPr>
+                                    <w:rFonts w:asciiTheme="majorHAnsi" w:eastAsiaTheme="majorEastAsia" w:hAnsiTheme="majorHAnsi" w:cstheme="majorBidi"/>
+                                    <w:caps/>
+                                    <w:color w:val="FFFFFF" w:themeColor="background1"/>
+                                    <w:sz w:val="72"/>
+                                    <w:szCs w:val="64"/>
+                                  </w:rPr>
+                                  <w:t>TRon</w:t>
+                                </w:r>
+                                <w:proofErr w:type="spellEnd"/>
                               </w:p>
                             </w:sdtContent>
                           </w:sdt>
@@ -925,8 +951,54 @@
                                     <w:sz w:val="36"/>
                                     <w:szCs w:val="36"/>
                                   </w:rPr>
-                                  <w:t>, Ioannis Noukakis &amp; Fabien Salathe</w:t>
+                                  <w:t xml:space="preserve">, </w:t>
                                 </w:r>
+                                <w:proofErr w:type="spellStart"/>
+                                <w:r>
+                                  <w:rPr>
+                                    <w:color w:val="5B9BD5" w:themeColor="accent1"/>
+                                    <w:sz w:val="36"/>
+                                    <w:szCs w:val="36"/>
+                                  </w:rPr>
+                                  <w:t>Ioannis</w:t>
+                                </w:r>
+                                <w:proofErr w:type="spellEnd"/>
+                                <w:r>
+                                  <w:rPr>
+                                    <w:color w:val="5B9BD5" w:themeColor="accent1"/>
+                                    <w:sz w:val="36"/>
+                                    <w:szCs w:val="36"/>
+                                  </w:rPr>
+                                  <w:t xml:space="preserve"> </w:t>
+                                </w:r>
+                                <w:proofErr w:type="spellStart"/>
+                                <w:r>
+                                  <w:rPr>
+                                    <w:color w:val="5B9BD5" w:themeColor="accent1"/>
+                                    <w:sz w:val="36"/>
+                                    <w:szCs w:val="36"/>
+                                  </w:rPr>
+                                  <w:t>Noukakis</w:t>
+                                </w:r>
+                                <w:proofErr w:type="spellEnd"/>
+                                <w:r>
+                                  <w:rPr>
+                                    <w:color w:val="5B9BD5" w:themeColor="accent1"/>
+                                    <w:sz w:val="36"/>
+                                    <w:szCs w:val="36"/>
+                                  </w:rPr>
+                                  <w:t xml:space="preserve"> &amp; Fabien </w:t>
+                                </w:r>
+                                <w:proofErr w:type="spellStart"/>
+                                <w:r>
+                                  <w:rPr>
+                                    <w:color w:val="5B9BD5" w:themeColor="accent1"/>
+                                    <w:sz w:val="36"/>
+                                    <w:szCs w:val="36"/>
+                                  </w:rPr>
+                                  <w:t>Salathe</w:t>
+                                </w:r>
+                                <w:proofErr w:type="spellEnd"/>
                               </w:p>
                             </w:txbxContent>
                           </wps:txbx>
@@ -1105,7 +1177,7 @@
           <w:r>
             <w:fldChar w:fldCharType="separate"/>
           </w:r>
-          <w:hyperlink w:anchor="_Toc453350903" w:history="1">
+          <w:hyperlink w:anchor="_Toc453435085" w:history="1">
             <w:r>
               <w:rPr>
                 <w:rStyle w:val="Lienhypertexte"/>
@@ -1132,7 +1204,7 @@
                 <w:noProof/>
                 <w:webHidden/>
               </w:rPr>
-              <w:instrText xml:space="preserve"> PAGEREF _Toc453350903 \h </w:instrText>
+              <w:instrText xml:space="preserve"> PAGEREF _Toc453435085 \h </w:instrText>
             </w:r>
             <w:r>
               <w:rPr>
@@ -1152,7 +1224,7 @@
                 <w:noProof/>
                 <w:webHidden/>
               </w:rPr>
-              <w:t>2</w:t>
+              <w:t>3</w:t>
             </w:r>
             <w:r>
               <w:rPr>
@@ -1175,7 +1247,7 @@
               <w:lang w:eastAsia="fr-CH"/>
             </w:rPr>
           </w:pPr>
-          <w:hyperlink w:anchor="_Toc453350904" w:history="1">
+          <w:hyperlink w:anchor="_Toc453435086" w:history="1">
             <w:r>
               <w:rPr>
                 <w:rStyle w:val="Lienhypertexte"/>
@@ -1202,7 +1274,7 @@
                 <w:noProof/>
                 <w:webHidden/>
               </w:rPr>
-              <w:instrText xml:space="preserve"> PAGEREF _Toc453350904 \h </w:instrText>
+              <w:instrText xml:space="preserve"> PAGEREF _Toc453435086 \h </w:instrText>
             </w:r>
             <w:r>
               <w:rPr>
@@ -1222,7 +1294,7 @@
                 <w:noProof/>
                 <w:webHidden/>
               </w:rPr>
-              <w:t>2</w:t>
+              <w:t>3</w:t>
             </w:r>
             <w:r>
               <w:rPr>
@@ -1245,7 +1317,7 @@
               <w:lang w:eastAsia="fr-CH"/>
             </w:rPr>
           </w:pPr>
-          <w:hyperlink w:anchor="_Toc453350905" w:history="1">
+          <w:hyperlink w:anchor="_Toc453435087" w:history="1">
             <w:r>
               <w:rPr>
                 <w:rStyle w:val="Lienhypertexte"/>
@@ -1272,7 +1344,7 @@
                 <w:noProof/>
                 <w:webHidden/>
               </w:rPr>
-              <w:instrText xml:space="preserve"> PAGEREF _Toc453350905 \h </w:instrText>
+              <w:instrText xml:space="preserve"> PAGEREF _Toc453435087 \h </w:instrText>
             </w:r>
             <w:r>
               <w:rPr>
@@ -1292,7 +1364,7 @@
                 <w:noProof/>
                 <w:webHidden/>
               </w:rPr>
-              <w:t>2</w:t>
+              <w:t>3</w:t>
             </w:r>
             <w:r>
               <w:rPr>
@@ -1315,7 +1387,7 @@
               <w:lang w:eastAsia="fr-CH"/>
             </w:rPr>
           </w:pPr>
-          <w:hyperlink w:anchor="_Toc453350906" w:history="1">
+          <w:hyperlink w:anchor="_Toc453435088" w:history="1">
             <w:r>
               <w:rPr>
                 <w:rStyle w:val="Lienhypertexte"/>
@@ -1342,7 +1414,7 @@
                 <w:noProof/>
                 <w:webHidden/>
               </w:rPr>
-              <w:instrText xml:space="preserve"> PAGEREF _Toc453350906 \h </w:instrText>
+              <w:instrText xml:space="preserve"> PAGEREF _Toc453435088 \h </w:instrText>
             </w:r>
             <w:r>
               <w:rPr>
@@ -1362,7 +1434,7 @@
                 <w:noProof/>
                 <w:webHidden/>
               </w:rPr>
-              <w:t>3</w:t>
+              <w:t>4</w:t>
             </w:r>
             <w:r>
               <w:rPr>
@@ -1385,7 +1457,7 @@
               <w:lang w:eastAsia="fr-CH"/>
             </w:rPr>
           </w:pPr>
-          <w:hyperlink w:anchor="_Toc453350907" w:history="1">
+          <w:hyperlink w:anchor="_Toc453435089" w:history="1">
             <w:r>
               <w:rPr>
                 <w:rStyle w:val="Lienhypertexte"/>
@@ -1412,7 +1484,7 @@
                 <w:noProof/>
                 <w:webHidden/>
               </w:rPr>
-              <w:instrText xml:space="preserve"> PAGEREF _Toc453350907 \h </w:instrText>
+              <w:instrText xml:space="preserve"> PAGEREF _Toc453435089 \h </w:instrText>
             </w:r>
             <w:r>
               <w:rPr>
@@ -1432,7 +1504,7 @@
                 <w:noProof/>
                 <w:webHidden/>
               </w:rPr>
-              <w:t>3</w:t>
+              <w:t>4</w:t>
             </w:r>
             <w:r>
               <w:rPr>
@@ -1455,7 +1527,7 @@
               <w:lang w:eastAsia="fr-CH"/>
             </w:rPr>
           </w:pPr>
-          <w:hyperlink w:anchor="_Toc453350908" w:history="1">
+          <w:hyperlink w:anchor="_Toc453435090" w:history="1">
             <w:r>
               <w:rPr>
                 <w:rStyle w:val="Lienhypertexte"/>
@@ -1482,7 +1554,7 @@
                 <w:noProof/>
                 <w:webHidden/>
               </w:rPr>
-              <w:instrText xml:space="preserve"> PAGEREF _Toc453350908 \h </w:instrText>
+              <w:instrText xml:space="preserve"> PAGEREF _Toc453435090 \h </w:instrText>
             </w:r>
             <w:r>
               <w:rPr>
@@ -1502,7 +1574,7 @@
                 <w:noProof/>
                 <w:webHidden/>
               </w:rPr>
-              <w:t>3</w:t>
+              <w:t>5</w:t>
             </w:r>
             <w:r>
               <w:rPr>
@@ -1525,7 +1597,7 @@
               <w:lang w:eastAsia="fr-CH"/>
             </w:rPr>
           </w:pPr>
-          <w:hyperlink w:anchor="_Toc453350909" w:history="1">
+          <w:hyperlink w:anchor="_Toc453435091" w:history="1">
             <w:r>
               <w:rPr>
                 <w:rStyle w:val="Lienhypertexte"/>
@@ -1552,7 +1624,7 @@
                 <w:noProof/>
                 <w:webHidden/>
               </w:rPr>
-              <w:instrText xml:space="preserve"> PAGEREF _Toc453350909 \h </w:instrText>
+              <w:instrText xml:space="preserve"> PAGEREF _Toc453435091 \h </w:instrText>
             </w:r>
             <w:r>
               <w:rPr>
@@ -1572,7 +1644,7 @@
                 <w:noProof/>
                 <w:webHidden/>
               </w:rPr>
-              <w:t>3</w:t>
+              <w:t>5</w:t>
             </w:r>
             <w:r>
               <w:rPr>
@@ -1595,7 +1667,7 @@
               <w:lang w:eastAsia="fr-CH"/>
             </w:rPr>
           </w:pPr>
-          <w:hyperlink w:anchor="_Toc453350910" w:history="1">
+          <w:hyperlink w:anchor="_Toc453435092" w:history="1">
             <w:r>
               <w:rPr>
                 <w:rStyle w:val="Lienhypertexte"/>
@@ -1622,7 +1694,7 @@
                 <w:noProof/>
                 <w:webHidden/>
               </w:rPr>
-              <w:instrText xml:space="preserve"> PAGEREF _Toc453350910 \h </w:instrText>
+              <w:instrText xml:space="preserve"> PAGEREF _Toc453435092 \h </w:instrText>
             </w:r>
             <w:r>
               <w:rPr>
@@ -1642,7 +1714,7 @@
                 <w:noProof/>
                 <w:webHidden/>
               </w:rPr>
-              <w:t>4</w:t>
+              <w:t>6</w:t>
             </w:r>
             <w:r>
               <w:rPr>
@@ -1665,13 +1737,13 @@
               <w:lang w:eastAsia="fr-CH"/>
             </w:rPr>
           </w:pPr>
-          <w:hyperlink w:anchor="_Toc453350911" w:history="1">
+          <w:hyperlink w:anchor="_Toc453435093" w:history="1">
             <w:r>
               <w:rPr>
                 <w:rStyle w:val="Lienhypertexte"/>
                 <w:noProof/>
               </w:rPr>
-              <w:t>Protocole de communication</w:t>
+              <w:t>Le patron Mediator</w:t>
             </w:r>
             <w:r>
               <w:rPr>
@@ -1692,7 +1764,7 @@
                 <w:noProof/>
                 <w:webHidden/>
               </w:rPr>
-              <w:instrText xml:space="preserve"> PAGEREF _Toc453350911 \h </w:instrText>
+              <w:instrText xml:space="preserve"> PAGEREF _Toc453435093 \h </w:instrText>
             </w:r>
             <w:r>
               <w:rPr>
@@ -1712,7 +1784,147 @@
                 <w:noProof/>
                 <w:webHidden/>
               </w:rPr>
-              <w:t>4</w:t>
+              <w:t>6</w:t>
+            </w:r>
+            <w:r>
+              <w:rPr>
+                <w:noProof/>
+                <w:webHidden/>
+              </w:rPr>
+              <w:fldChar w:fldCharType="end"/>
+            </w:r>
+          </w:hyperlink>
+        </w:p>
+        <w:p>
+          <w:pPr>
+            <w:pStyle w:val="TM3"/>
+            <w:tabs>
+              <w:tab w:val="right" w:leader="dot" w:pos="9062"/>
+            </w:tabs>
+            <w:rPr>
+              <w:rFonts w:eastAsiaTheme="minorEastAsia"/>
+              <w:noProof/>
+              <w:lang w:eastAsia="fr-CH"/>
+            </w:rPr>
+          </w:pPr>
+          <w:hyperlink w:anchor="_Toc453435094" w:history="1">
+            <w:r>
+              <w:rPr>
+                <w:rStyle w:val="Lienhypertexte"/>
+                <w:noProof/>
+              </w:rPr>
+              <w:t>Présentation</w:t>
+            </w:r>
+            <w:r>
+              <w:rPr>
+                <w:noProof/>
+                <w:webHidden/>
+              </w:rPr>
+              <w:tab/>
+            </w:r>
+            <w:r>
+              <w:rPr>
+                <w:noProof/>
+                <w:webHidden/>
+              </w:rPr>
+              <w:fldChar w:fldCharType="begin"/>
+            </w:r>
+            <w:r>
+              <w:rPr>
+                <w:noProof/>
+                <w:webHidden/>
+              </w:rPr>
+              <w:instrText xml:space="preserve"> PAGEREF _Toc453435094 \h </w:instrText>
+            </w:r>
+            <w:r>
+              <w:rPr>
+                <w:noProof/>
+                <w:webHidden/>
+              </w:rPr>
+            </w:r>
+            <w:r>
+              <w:rPr>
+                <w:noProof/>
+                <w:webHidden/>
+              </w:rPr>
+              <w:fldChar w:fldCharType="separate"/>
+            </w:r>
+            <w:r>
+              <w:rPr>
+                <w:noProof/>
+                <w:webHidden/>
+              </w:rPr>
+              <w:t>6</w:t>
+            </w:r>
+            <w:r>
+              <w:rPr>
+                <w:noProof/>
+                <w:webHidden/>
+              </w:rPr>
+              <w:fldChar w:fldCharType="end"/>
+            </w:r>
+          </w:hyperlink>
+        </w:p>
+        <w:p>
+          <w:pPr>
+            <w:pStyle w:val="TM3"/>
+            <w:tabs>
+              <w:tab w:val="right" w:leader="dot" w:pos="9062"/>
+            </w:tabs>
+            <w:rPr>
+              <w:rFonts w:eastAsiaTheme="minorEastAsia"/>
+              <w:noProof/>
+              <w:lang w:eastAsia="fr-CH"/>
+            </w:rPr>
+          </w:pPr>
+          <w:hyperlink w:anchor="_Toc453435095" w:history="1">
+            <w:r>
+              <w:rPr>
+                <w:rStyle w:val="Lienhypertexte"/>
+                <w:noProof/>
+              </w:rPr>
+              <w:t>Implémentation dans notre application</w:t>
+            </w:r>
+            <w:r>
+              <w:rPr>
+                <w:noProof/>
+                <w:webHidden/>
+              </w:rPr>
+              <w:tab/>
+            </w:r>
+            <w:r>
+              <w:rPr>
+                <w:noProof/>
+                <w:webHidden/>
+              </w:rPr>
+              <w:fldChar w:fldCharType="begin"/>
+            </w:r>
+            <w:r>
+              <w:rPr>
+                <w:noProof/>
+                <w:webHidden/>
+              </w:rPr>
+              <w:instrText xml:space="preserve"> PAGEREF _Toc453435095 \h </w:instrText>
+            </w:r>
+            <w:r>
+              <w:rPr>
+                <w:noProof/>
+                <w:webHidden/>
+              </w:rPr>
+            </w:r>
+            <w:r>
+              <w:rPr>
+                <w:noProof/>
+                <w:webHidden/>
+              </w:rPr>
+              <w:fldChar w:fldCharType="separate"/>
+            </w:r>
+            <w:r>
+              <w:rPr>
+                <w:noProof/>
+                <w:webHidden/>
+              </w:rPr>
+              <w:t>6</w:t>
             </w:r>
             <w:r>
               <w:rPr>
@@ -1735,13 +1947,13 @@
               <w:lang w:eastAsia="fr-CH"/>
             </w:rPr>
           </w:pPr>
-          <w:hyperlink w:anchor="_Toc453350912" w:history="1">
+          <w:hyperlink w:anchor="_Toc453435096" w:history="1">
             <w:r>
               <w:rPr>
                 <w:rStyle w:val="Lienhypertexte"/>
                 <w:noProof/>
               </w:rPr>
-              <w:t>Le patron Mediator</w:t>
+              <w:t>Protocole de communication</w:t>
             </w:r>
             <w:r>
               <w:rPr>
@@ -1762,7 +1974,7 @@
                 <w:noProof/>
                 <w:webHidden/>
               </w:rPr>
-              <w:instrText xml:space="preserve"> PAGEREF _Toc453350912 \h </w:instrText>
+              <w:instrText xml:space="preserve"> PAGEREF _Toc453435096 \h </w:instrText>
             </w:r>
             <w:r>
               <w:rPr>
@@ -1782,7 +1994,7 @@
                 <w:noProof/>
                 <w:webHidden/>
               </w:rPr>
-              <w:t>5</w:t>
+              <w:t>7</w:t>
             </w:r>
             <w:r>
               <w:rPr>
@@ -1805,13 +2017,13 @@
               <w:lang w:eastAsia="fr-CH"/>
             </w:rPr>
           </w:pPr>
-          <w:hyperlink w:anchor="_Toc453350913" w:history="1">
+          <w:hyperlink w:anchor="_Toc453435097" w:history="1">
             <w:r>
               <w:rPr>
                 <w:rStyle w:val="Lienhypertexte"/>
                 <w:noProof/>
               </w:rPr>
-              <w:t>Présentation</w:t>
+              <w:t>Fonctionnement</w:t>
             </w:r>
             <w:r>
               <w:rPr>
@@ -1832,7 +2044,7 @@
                 <w:noProof/>
                 <w:webHidden/>
               </w:rPr>
-              <w:instrText xml:space="preserve"> PAGEREF _Toc453350913 \h </w:instrText>
+              <w:instrText xml:space="preserve"> PAGEREF _Toc453435097 \h </w:instrText>
             </w:r>
             <w:r>
               <w:rPr>
@@ -1852,7 +2064,7 @@
                 <w:noProof/>
                 <w:webHidden/>
               </w:rPr>
-              <w:t>5</w:t>
+              <w:t>7</w:t>
             </w:r>
             <w:r>
               <w:rPr>
@@ -1875,13 +2087,13 @@
               <w:lang w:eastAsia="fr-CH"/>
             </w:rPr>
           </w:pPr>
-          <w:hyperlink w:anchor="_Toc453350914" w:history="1">
+          <w:hyperlink w:anchor="_Toc453435098" w:history="1">
             <w:r>
               <w:rPr>
                 <w:rStyle w:val="Lienhypertexte"/>
                 <w:noProof/>
               </w:rPr>
-              <w:t>Implémentation dans notre application</w:t>
+              <w:t>Diagramme de classes</w:t>
             </w:r>
             <w:r>
               <w:rPr>
@@ -1902,7 +2114,7 @@
                 <w:noProof/>
                 <w:webHidden/>
               </w:rPr>
-              <w:instrText xml:space="preserve"> PAGEREF _Toc453350914 \h </w:instrText>
+              <w:instrText xml:space="preserve"> PAGEREF _Toc453435098 \h </w:instrText>
             </w:r>
             <w:r>
               <w:rPr>
@@ -1922,7 +2134,7 @@
                 <w:noProof/>
                 <w:webHidden/>
               </w:rPr>
-              <w:t>5</w:t>
+              <w:t>8</w:t>
             </w:r>
             <w:r>
               <w:rPr>
@@ -1945,13 +2157,13 @@
               <w:lang w:eastAsia="fr-CH"/>
             </w:rPr>
           </w:pPr>
-          <w:hyperlink w:anchor="_Toc453350915" w:history="1">
+          <w:hyperlink w:anchor="_Toc453435099" w:history="1">
             <w:r>
               <w:rPr>
                 <w:rStyle w:val="Lienhypertexte"/>
                 <w:noProof/>
               </w:rPr>
-              <w:t>Diagrammes de classes</w:t>
+              <w:t>Serveur</w:t>
             </w:r>
             <w:r>
               <w:rPr>
@@ -1972,7 +2184,7 @@
                 <w:noProof/>
                 <w:webHidden/>
               </w:rPr>
-              <w:instrText xml:space="preserve"> PAGEREF _Toc453350915 \h </w:instrText>
+              <w:instrText xml:space="preserve"> PAGEREF _Toc453435099 \h </w:instrText>
             </w:r>
             <w:r>
               <w:rPr>
@@ -1992,7 +2204,7 @@
                 <w:noProof/>
                 <w:webHidden/>
               </w:rPr>
-              <w:t>6</w:t>
+              <w:t>9</w:t>
             </w:r>
             <w:r>
               <w:rPr>
@@ -2015,13 +2227,13 @@
               <w:lang w:eastAsia="fr-CH"/>
             </w:rPr>
           </w:pPr>
-          <w:hyperlink w:anchor="_Toc453350916" w:history="1">
+          <w:hyperlink w:anchor="_Toc453435100" w:history="1">
             <w:r>
               <w:rPr>
                 <w:rStyle w:val="Lienhypertexte"/>
                 <w:noProof/>
               </w:rPr>
-              <w:t>Serveur</w:t>
+              <w:t>Fonctionnement</w:t>
             </w:r>
             <w:r>
               <w:rPr>
@@ -2042,7 +2254,7 @@
                 <w:noProof/>
                 <w:webHidden/>
               </w:rPr>
-              <w:instrText xml:space="preserve"> PAGEREF _Toc453350916 \h </w:instrText>
+              <w:instrText xml:space="preserve"> PAGEREF _Toc453435100 \h </w:instrText>
             </w:r>
             <w:r>
               <w:rPr>
@@ -2062,7 +2274,7 @@
                 <w:noProof/>
                 <w:webHidden/>
               </w:rPr>
-              <w:t>6</w:t>
+              <w:t>9</w:t>
             </w:r>
             <w:r>
               <w:rPr>
@@ -2085,13 +2297,13 @@
               <w:lang w:eastAsia="fr-CH"/>
             </w:rPr>
           </w:pPr>
-          <w:hyperlink w:anchor="_Toc453350917" w:history="1">
+          <w:hyperlink w:anchor="_Toc453435101" w:history="1">
             <w:r>
               <w:rPr>
                 <w:rStyle w:val="Lienhypertexte"/>
                 <w:noProof/>
               </w:rPr>
-              <w:t>Client</w:t>
+              <w:t>Diagramme de classes</w:t>
             </w:r>
             <w:r>
               <w:rPr>
@@ -2112,7 +2324,7 @@
                 <w:noProof/>
                 <w:webHidden/>
               </w:rPr>
-              <w:instrText xml:space="preserve"> PAGEREF _Toc453350917 \h </w:instrText>
+              <w:instrText xml:space="preserve"> PAGEREF _Toc453435101 \h </w:instrText>
             </w:r>
             <w:r>
               <w:rPr>
@@ -2132,7 +2344,7 @@
                 <w:noProof/>
                 <w:webHidden/>
               </w:rPr>
-              <w:t>6</w:t>
+              <w:t>10</w:t>
             </w:r>
             <w:r>
               <w:rPr>
@@ -2155,12 +2367,222 @@
               <w:lang w:eastAsia="fr-CH"/>
             </w:rPr>
           </w:pPr>
-          <w:hyperlink w:anchor="_Toc453350918" w:history="1">
+          <w:hyperlink w:anchor="_Toc453435102" w:history="1">
             <w:r>
               <w:rPr>
                 <w:rStyle w:val="Lienhypertexte"/>
                 <w:noProof/>
               </w:rPr>
+              <w:t>Client</w:t>
+            </w:r>
+            <w:r>
+              <w:rPr>
+                <w:noProof/>
+                <w:webHidden/>
+              </w:rPr>
+              <w:tab/>
+            </w:r>
+            <w:r>
+              <w:rPr>
+                <w:noProof/>
+                <w:webHidden/>
+              </w:rPr>
+              <w:fldChar w:fldCharType="begin"/>
+            </w:r>
+            <w:r>
+              <w:rPr>
+                <w:noProof/>
+                <w:webHidden/>
+              </w:rPr>
+              <w:instrText xml:space="preserve"> PAGEREF _Toc453435102 \h </w:instrText>
+            </w:r>
+            <w:r>
+              <w:rPr>
+                <w:noProof/>
+                <w:webHidden/>
+              </w:rPr>
+            </w:r>
+            <w:r>
+              <w:rPr>
+                <w:noProof/>
+                <w:webHidden/>
+              </w:rPr>
+              <w:fldChar w:fldCharType="separate"/>
+            </w:r>
+            <w:r>
+              <w:rPr>
+                <w:noProof/>
+                <w:webHidden/>
+              </w:rPr>
+              <w:t>11</w:t>
+            </w:r>
+            <w:r>
+              <w:rPr>
+                <w:noProof/>
+                <w:webHidden/>
+              </w:rPr>
+              <w:fldChar w:fldCharType="end"/>
+            </w:r>
+          </w:hyperlink>
+        </w:p>
+        <w:p>
+          <w:pPr>
+            <w:pStyle w:val="TM3"/>
+            <w:tabs>
+              <w:tab w:val="right" w:leader="dot" w:pos="9062"/>
+            </w:tabs>
+            <w:rPr>
+              <w:rFonts w:eastAsiaTheme="minorEastAsia"/>
+              <w:noProof/>
+              <w:lang w:eastAsia="fr-CH"/>
+            </w:rPr>
+          </w:pPr>
+          <w:hyperlink w:anchor="_Toc453435103" w:history="1">
+            <w:r>
+              <w:rPr>
+                <w:rStyle w:val="Lienhypertexte"/>
+                <w:noProof/>
+              </w:rPr>
+              <w:t>Fonctionnement</w:t>
+            </w:r>
+            <w:r>
+              <w:rPr>
+                <w:noProof/>
+                <w:webHidden/>
+              </w:rPr>
+              <w:tab/>
+            </w:r>
+            <w:r>
+              <w:rPr>
+                <w:noProof/>
+                <w:webHidden/>
+              </w:rPr>
+              <w:fldChar w:fldCharType="begin"/>
+            </w:r>
+            <w:r>
+              <w:rPr>
+                <w:noProof/>
+                <w:webHidden/>
+              </w:rPr>
+              <w:instrText xml:space="preserve"> PAGEREF _Toc453435103 \h </w:instrText>
+            </w:r>
+            <w:r>
+              <w:rPr>
+                <w:noProof/>
+                <w:webHidden/>
+              </w:rPr>
+            </w:r>
+            <w:r>
+              <w:rPr>
+                <w:noProof/>
+                <w:webHidden/>
+              </w:rPr>
+              <w:fldChar w:fldCharType="separate"/>
+            </w:r>
+            <w:r>
+              <w:rPr>
+                <w:noProof/>
+                <w:webHidden/>
+              </w:rPr>
+              <w:t>11</w:t>
+            </w:r>
+            <w:r>
+              <w:rPr>
+                <w:noProof/>
+                <w:webHidden/>
+              </w:rPr>
+              <w:fldChar w:fldCharType="end"/>
+            </w:r>
+          </w:hyperlink>
+        </w:p>
+        <w:p>
+          <w:pPr>
+            <w:pStyle w:val="TM3"/>
+            <w:tabs>
+              <w:tab w:val="right" w:leader="dot" w:pos="9062"/>
+            </w:tabs>
+            <w:rPr>
+              <w:rFonts w:eastAsiaTheme="minorEastAsia"/>
+              <w:noProof/>
+              <w:lang w:eastAsia="fr-CH"/>
+            </w:rPr>
+          </w:pPr>
+          <w:hyperlink w:anchor="_Toc453435104" w:history="1">
+            <w:r>
+              <w:rPr>
+                <w:rStyle w:val="Lienhypertexte"/>
+                <w:noProof/>
+              </w:rPr>
+              <w:t>Diagramme de classes</w:t>
+            </w:r>
+            <w:r>
+              <w:rPr>
+                <w:noProof/>
+                <w:webHidden/>
+              </w:rPr>
+              <w:tab/>
+            </w:r>
+            <w:r>
+              <w:rPr>
+                <w:noProof/>
+                <w:webHidden/>
+              </w:rPr>
+              <w:fldChar w:fldCharType="begin"/>
+            </w:r>
+            <w:r>
+              <w:rPr>
+                <w:noProof/>
+                <w:webHidden/>
+              </w:rPr>
+              <w:instrText xml:space="preserve"> PAGEREF _Toc453435104 \h </w:instrText>
+            </w:r>
+            <w:r>
+              <w:rPr>
+                <w:noProof/>
+                <w:webHidden/>
+              </w:rPr>
+            </w:r>
+            <w:r>
+              <w:rPr>
+                <w:noProof/>
+                <w:webHidden/>
+              </w:rPr>
+              <w:fldChar w:fldCharType="separate"/>
+            </w:r>
+            <w:r>
+              <w:rPr>
+                <w:noProof/>
+                <w:webHidden/>
+              </w:rPr>
+              <w:t>12</w:t>
+            </w:r>
+            <w:r>
+              <w:rPr>
+                <w:noProof/>
+                <w:webHidden/>
+              </w:rPr>
+              <w:fldChar w:fldCharType="end"/>
+            </w:r>
+          </w:hyperlink>
+        </w:p>
+        <w:p>
+          <w:pPr>
+            <w:pStyle w:val="TM2"/>
+            <w:tabs>
+              <w:tab w:val="right" w:leader="dot" w:pos="9062"/>
+            </w:tabs>
+            <w:rPr>
+              <w:rFonts w:eastAsiaTheme="minorEastAsia"/>
+              <w:noProof/>
+              <w:lang w:eastAsia="fr-CH"/>
+            </w:rPr>
+          </w:pPr>
+          <w:hyperlink w:anchor="_Toc453435105" w:history="1">
+            <w:r>
+              <w:rPr>
+                <w:rStyle w:val="Lienhypertexte"/>
+                <w:noProof/>
+              </w:rPr>
               <w:t>Captures d’écran</w:t>
             </w:r>
             <w:r>
@@ -2182,7 +2604,7 @@
                 <w:noProof/>
                 <w:webHidden/>
               </w:rPr>
-              <w:instrText xml:space="preserve"> PAGEREF _Toc453350918 \h </w:instrText>
+              <w:instrText xml:space="preserve"> PAGEREF _Toc453435105 \h </w:instrText>
             </w:r>
             <w:r>
               <w:rPr>
@@ -2202,7 +2624,7 @@
                 <w:noProof/>
                 <w:webHidden/>
               </w:rPr>
-              <w:t>7</w:t>
+              <w:t>13</w:t>
             </w:r>
             <w:r>
               <w:rPr>
@@ -2225,7 +2647,7 @@
               <w:lang w:eastAsia="fr-CH"/>
             </w:rPr>
           </w:pPr>
-          <w:hyperlink w:anchor="_Toc453350919" w:history="1">
+          <w:hyperlink w:anchor="_Toc453435106" w:history="1">
             <w:r>
               <w:rPr>
                 <w:rStyle w:val="Lienhypertexte"/>
@@ -2252,7 +2674,7 @@
                 <w:noProof/>
                 <w:webHidden/>
               </w:rPr>
-              <w:instrText xml:space="preserve"> PAGEREF _Toc453350919 \h </w:instrText>
+              <w:instrText xml:space="preserve"> PAGEREF _Toc453435106 \h </w:instrText>
             </w:r>
             <w:r>
               <w:rPr>
@@ -2272,7 +2694,7 @@
                 <w:noProof/>
                 <w:webHidden/>
               </w:rPr>
-              <w:t>8</w:t>
+              <w:t>14</w:t>
             </w:r>
             <w:r>
               <w:rPr>
@@ -2295,7 +2717,7 @@
               <w:lang w:eastAsia="fr-CH"/>
             </w:rPr>
           </w:pPr>
-          <w:hyperlink w:anchor="_Toc453350920" w:history="1">
+          <w:hyperlink w:anchor="_Toc453435107" w:history="1">
             <w:r>
               <w:rPr>
                 <w:rStyle w:val="Lienhypertexte"/>
@@ -2322,7 +2744,7 @@
                 <w:noProof/>
                 <w:webHidden/>
               </w:rPr>
-              <w:instrText xml:space="preserve"> PAGEREF _Toc453350920 \h </w:instrText>
+              <w:instrText xml:space="preserve"> PAGEREF _Toc453435107 \h </w:instrText>
             </w:r>
             <w:r>
               <w:rPr>
@@ -2342,7 +2764,7 @@
                 <w:noProof/>
                 <w:webHidden/>
               </w:rPr>
-              <w:t>8</w:t>
+              <w:t>14</w:t>
             </w:r>
             <w:r>
               <w:rPr>
@@ -2365,7 +2787,7 @@
               <w:lang w:eastAsia="fr-CH"/>
             </w:rPr>
           </w:pPr>
-          <w:hyperlink w:anchor="_Toc453350921" w:history="1">
+          <w:hyperlink w:anchor="_Toc453435108" w:history="1">
             <w:r>
               <w:rPr>
                 <w:rStyle w:val="Lienhypertexte"/>
@@ -2392,7 +2814,7 @@
                 <w:noProof/>
                 <w:webHidden/>
               </w:rPr>
-              <w:instrText xml:space="preserve"> PAGEREF _Toc453350921 \h </w:instrText>
+              <w:instrText xml:space="preserve"> PAGEREF _Toc453435108 \h </w:instrText>
             </w:r>
             <w:r>
               <w:rPr>
@@ -2412,7 +2834,7 @@
                 <w:noProof/>
                 <w:webHidden/>
               </w:rPr>
-              <w:t>9</w:t>
+              <w:t>15</w:t>
             </w:r>
             <w:r>
               <w:rPr>
@@ -2435,7 +2857,7 @@
               <w:lang w:eastAsia="fr-CH"/>
             </w:rPr>
           </w:pPr>
-          <w:hyperlink w:anchor="_Toc453350922" w:history="1">
+          <w:hyperlink w:anchor="_Toc453435109" w:history="1">
             <w:r>
               <w:rPr>
                 <w:rStyle w:val="Lienhypertexte"/>
@@ -2462,7 +2884,7 @@
                 <w:noProof/>
                 <w:webHidden/>
               </w:rPr>
-              <w:instrText xml:space="preserve"> PAGEREF _Toc453350922 \h </w:instrText>
+              <w:instrText xml:space="preserve"> PAGEREF _Toc453435109 \h </w:instrText>
             </w:r>
             <w:r>
               <w:rPr>
@@ -2482,7 +2904,7 @@
                 <w:noProof/>
                 <w:webHidden/>
               </w:rPr>
-              <w:t>9</w:t>
+              <w:t>15</w:t>
             </w:r>
             <w:r>
               <w:rPr>
@@ -2505,7 +2927,7 @@
               <w:lang w:eastAsia="fr-CH"/>
             </w:rPr>
           </w:pPr>
-          <w:hyperlink w:anchor="_Toc453350923" w:history="1">
+          <w:hyperlink w:anchor="_Toc453435110" w:history="1">
             <w:r>
               <w:rPr>
                 <w:rStyle w:val="Lienhypertexte"/>
@@ -2532,7 +2954,7 @@
                 <w:noProof/>
                 <w:webHidden/>
               </w:rPr>
-              <w:instrText xml:space="preserve"> PAGEREF _Toc453350923 \h </w:instrText>
+              <w:instrText xml:space="preserve"> PAGEREF _Toc453435110 \h </w:instrText>
             </w:r>
             <w:r>
               <w:rPr>
@@ -2552,7 +2974,7 @@
                 <w:noProof/>
                 <w:webHidden/>
               </w:rPr>
-              <w:t>9</w:t>
+              <w:t>15</w:t>
             </w:r>
             <w:r>
               <w:rPr>
@@ -2575,7 +2997,7 @@
               <w:lang w:eastAsia="fr-CH"/>
             </w:rPr>
           </w:pPr>
-          <w:hyperlink w:anchor="_Toc453350924" w:history="1">
+          <w:hyperlink w:anchor="_Toc453435111" w:history="1">
             <w:r>
               <w:rPr>
                 <w:rStyle w:val="Lienhypertexte"/>
@@ -2602,7 +3024,7 @@
                 <w:noProof/>
                 <w:webHidden/>
               </w:rPr>
-              <w:instrText xml:space="preserve"> PAGEREF _Toc453350924 \h </w:instrText>
+              <w:instrText xml:space="preserve"> PAGEREF _Toc453435111 \h </w:instrText>
             </w:r>
             <w:r>
               <w:rPr>
@@ -2622,7 +3044,7 @@
                 <w:noProof/>
                 <w:webHidden/>
               </w:rPr>
-              <w:t>10</w:t>
+              <w:t>16</w:t>
             </w:r>
             <w:r>
               <w:rPr>
@@ -2645,7 +3067,7 @@
               <w:lang w:eastAsia="fr-CH"/>
             </w:rPr>
           </w:pPr>
-          <w:hyperlink w:anchor="_Toc453350925" w:history="1">
+          <w:hyperlink w:anchor="_Toc453435112" w:history="1">
             <w:r>
               <w:rPr>
                 <w:rStyle w:val="Lienhypertexte"/>
@@ -2672,7 +3094,7 @@
                 <w:noProof/>
                 <w:webHidden/>
               </w:rPr>
-              <w:instrText xml:space="preserve"> PAGEREF _Toc453350925 \h </w:instrText>
+              <w:instrText xml:space="preserve"> PAGEREF _Toc453435112 \h </w:instrText>
             </w:r>
             <w:r>
               <w:rPr>
@@ -2692,7 +3114,7 @@
                 <w:noProof/>
                 <w:webHidden/>
               </w:rPr>
-              <w:t>11</w:t>
+              <w:t>17</w:t>
             </w:r>
             <w:r>
               <w:rPr>
@@ -2715,7 +3137,7 @@
               <w:lang w:eastAsia="fr-CH"/>
             </w:rPr>
           </w:pPr>
-          <w:hyperlink w:anchor="_Toc453350926" w:history="1">
+          <w:hyperlink w:anchor="_Toc453435113" w:history="1">
             <w:r>
               <w:rPr>
                 <w:rStyle w:val="Lienhypertexte"/>
@@ -2742,7 +3164,7 @@
                 <w:noProof/>
                 <w:webHidden/>
               </w:rPr>
-              <w:instrText xml:space="preserve"> PAGEREF _Toc453350926 \h </w:instrText>
+              <w:instrText xml:space="preserve"> PAGEREF _Toc453435113 \h </w:instrText>
             </w:r>
             <w:r>
               <w:rPr>
@@ -2762,7 +3184,7 @@
                 <w:noProof/>
                 <w:webHidden/>
               </w:rPr>
-              <w:t>11</w:t>
+              <w:t>17</w:t>
             </w:r>
             <w:r>
               <w:rPr>
@@ -2785,7 +3207,7 @@
               <w:lang w:eastAsia="fr-CH"/>
             </w:rPr>
           </w:pPr>
-          <w:hyperlink w:anchor="_Toc453350927" w:history="1">
+          <w:hyperlink w:anchor="_Toc453435114" w:history="1">
             <w:r>
               <w:rPr>
                 <w:rStyle w:val="Lienhypertexte"/>
@@ -2812,7 +3234,7 @@
                 <w:noProof/>
                 <w:webHidden/>
               </w:rPr>
-              <w:instrText xml:space="preserve"> PAGEREF _Toc453350927 \h </w:instrText>
+              <w:instrText xml:space="preserve"> PAGEREF _Toc453435114 \h </w:instrText>
             </w:r>
             <w:r>
               <w:rPr>
@@ -2832,7 +3254,7 @@
                 <w:noProof/>
                 <w:webHidden/>
               </w:rPr>
-              <w:t>11</w:t>
+              <w:t>17</w:t>
             </w:r>
             <w:r>
               <w:rPr>
@@ -2855,7 +3277,7 @@
               <w:lang w:eastAsia="fr-CH"/>
             </w:rPr>
           </w:pPr>
-          <w:hyperlink w:anchor="_Toc453350928" w:history="1">
+          <w:hyperlink w:anchor="_Toc453435115" w:history="1">
             <w:r>
               <w:rPr>
                 <w:rStyle w:val="Lienhypertexte"/>
@@ -2882,7 +3304,7 @@
                 <w:noProof/>
                 <w:webHidden/>
               </w:rPr>
-              <w:instrText xml:space="preserve"> PAGEREF _Toc453350928 \h </w:instrText>
+              <w:instrText xml:space="preserve"> PAGEREF _Toc453435115 \h </w:instrText>
             </w:r>
             <w:r>
               <w:rPr>
@@ -2902,7 +3324,7 @@
                 <w:noProof/>
                 <w:webHidden/>
               </w:rPr>
-              <w:t>12</w:t>
+              <w:t>18</w:t>
             </w:r>
             <w:r>
               <w:rPr>
@@ -2925,7 +3347,7 @@
               <w:lang w:eastAsia="fr-CH"/>
             </w:rPr>
           </w:pPr>
-          <w:hyperlink w:anchor="_Toc453350929" w:history="1">
+          <w:hyperlink w:anchor="_Toc453435116" w:history="1">
             <w:r>
               <w:rPr>
                 <w:rStyle w:val="Lienhypertexte"/>
@@ -2952,7 +3374,7 @@
                 <w:noProof/>
                 <w:webHidden/>
               </w:rPr>
-              <w:instrText xml:space="preserve"> PAGEREF _Toc453350929 \h </w:instrText>
+              <w:instrText xml:space="preserve"> PAGEREF _Toc453435116 \h </w:instrText>
             </w:r>
             <w:r>
               <w:rPr>
@@ -2972,7 +3394,7 @@
                 <w:noProof/>
                 <w:webHidden/>
               </w:rPr>
-              <w:t>12</w:t>
+              <w:t>18</w:t>
             </w:r>
             <w:r>
               <w:rPr>
@@ -2995,7 +3417,7 @@
               <w:lang w:eastAsia="fr-CH"/>
             </w:rPr>
           </w:pPr>
-          <w:hyperlink w:anchor="_Toc453350930" w:history="1">
+          <w:hyperlink w:anchor="_Toc453435117" w:history="1">
             <w:r>
               <w:rPr>
                 <w:rStyle w:val="Lienhypertexte"/>
@@ -3022,7 +3444,7 @@
                 <w:noProof/>
                 <w:webHidden/>
               </w:rPr>
-              <w:instrText xml:space="preserve"> PAGEREF _Toc453350930 \h </w:instrText>
+              <w:instrText xml:space="preserve"> PAGEREF _Toc453435117 \h </w:instrText>
             </w:r>
             <w:r>
               <w:rPr>
@@ -3042,7 +3464,7 @@
                 <w:noProof/>
                 <w:webHidden/>
               </w:rPr>
-              <w:t>12</w:t>
+              <w:t>18</w:t>
             </w:r>
             <w:r>
               <w:rPr>
@@ -3065,7 +3487,7 @@
               <w:lang w:eastAsia="fr-CH"/>
             </w:rPr>
           </w:pPr>
-          <w:hyperlink w:anchor="_Toc453350931" w:history="1">
+          <w:hyperlink w:anchor="_Toc453435118" w:history="1">
             <w:r>
               <w:rPr>
                 <w:rStyle w:val="Lienhypertexte"/>
@@ -3092,7 +3514,7 @@
                 <w:noProof/>
                 <w:webHidden/>
               </w:rPr>
-              <w:instrText xml:space="preserve"> PAGEREF _Toc453350931 \h </w:instrText>
+              <w:instrText xml:space="preserve"> PAGEREF _Toc453435118 \h </w:instrText>
             </w:r>
             <w:r>
               <w:rPr>
@@ -3112,7 +3534,7 @@
                 <w:noProof/>
                 <w:webHidden/>
               </w:rPr>
-              <w:t>12</w:t>
+              <w:t>18</w:t>
             </w:r>
             <w:r>
               <w:rPr>
@@ -3135,7 +3557,7 @@
               <w:lang w:eastAsia="fr-CH"/>
             </w:rPr>
           </w:pPr>
-          <w:hyperlink w:anchor="_Toc453350932" w:history="1">
+          <w:hyperlink w:anchor="_Toc453435119" w:history="1">
             <w:r>
               <w:rPr>
                 <w:rStyle w:val="Lienhypertexte"/>
@@ -3162,7 +3584,7 @@
                 <w:noProof/>
                 <w:webHidden/>
               </w:rPr>
-              <w:instrText xml:space="preserve"> PAGEREF _Toc453350932 \h </w:instrText>
+              <w:instrText xml:space="preserve"> PAGEREF _Toc453435119 \h </w:instrText>
             </w:r>
             <w:r>
               <w:rPr>
@@ -3182,7 +3604,7 @@
                 <w:noProof/>
                 <w:webHidden/>
               </w:rPr>
-              <w:t>13</w:t>
+              <w:t>19</w:t>
             </w:r>
             <w:r>
               <w:rPr>
@@ -3205,7 +3627,7 @@
               <w:lang w:eastAsia="fr-CH"/>
             </w:rPr>
           </w:pPr>
-          <w:hyperlink w:anchor="_Toc453350933" w:history="1">
+          <w:hyperlink w:anchor="_Toc453435120" w:history="1">
             <w:r>
               <w:rPr>
                 <w:rStyle w:val="Lienhypertexte"/>
@@ -3232,7 +3654,7 @@
                 <w:noProof/>
                 <w:webHidden/>
               </w:rPr>
-              <w:instrText xml:space="preserve"> PAGEREF _Toc453350933 \h </w:instrText>
+              <w:instrText xml:space="preserve"> PAGEREF _Toc453435120 \h </w:instrText>
             </w:r>
             <w:r>
               <w:rPr>
@@ -3252,7 +3674,7 @@
                 <w:noProof/>
                 <w:webHidden/>
               </w:rPr>
-              <w:t>13</w:t>
+              <w:t>19</w:t>
             </w:r>
             <w:r>
               <w:rPr>
@@ -3275,7 +3697,7 @@
               <w:lang w:eastAsia="fr-CH"/>
             </w:rPr>
           </w:pPr>
-          <w:hyperlink w:anchor="_Toc453350934" w:history="1">
+          <w:hyperlink w:anchor="_Toc453435121" w:history="1">
             <w:r>
               <w:rPr>
                 <w:rStyle w:val="Lienhypertexte"/>
@@ -3302,7 +3724,7 @@
                 <w:noProof/>
                 <w:webHidden/>
               </w:rPr>
-              <w:instrText xml:space="preserve"> PAGEREF _Toc453350934 \h </w:instrText>
+              <w:instrText xml:space="preserve"> PAGEREF _Toc453435121 \h </w:instrText>
             </w:r>
             <w:r>
               <w:rPr>
@@ -3322,7 +3744,7 @@
                 <w:noProof/>
                 <w:webHidden/>
               </w:rPr>
-              <w:t>14</w:t>
+              <w:t>20</w:t>
             </w:r>
             <w:r>
               <w:rPr>
@@ -3345,27 +3767,32 @@
         </w:p>
       </w:sdtContent>
     </w:sdt>
+    <w:p>
+      <w:r>
+        <w:br w:type="page"/>
+      </w:r>
+    </w:p>
     <w:p/>
     <w:p>
       <w:pPr>
         <w:pStyle w:val="Titre1"/>
       </w:pPr>
-      <w:bookmarkStart w:id="0" w:name="_Toc453350903"/>
+      <w:bookmarkStart w:id="1" w:name="_Toc453435085"/>
       <w:r>
         <w:t>Introduction</w:t>
       </w:r>
-      <w:bookmarkEnd w:id="0"/>
+      <w:bookmarkEnd w:id="1"/>
     </w:p>
     <w:p/>
     <w:p>
       <w:pPr>
         <w:pStyle w:val="Titre2"/>
       </w:pPr>
-      <w:bookmarkStart w:id="1" w:name="_Toc453350904"/>
+      <w:bookmarkStart w:id="2" w:name="_Toc453435086"/>
       <w:r>
         <w:t>Contexte</w:t>
       </w:r>
-      <w:bookmarkEnd w:id="1"/>
+      <w:bookmarkEnd w:id="2"/>
     </w:p>
     <w:p/>
     <w:p>
@@ -3418,11 +3845,11 @@
       <w:pPr>
         <w:pStyle w:val="Titre2"/>
       </w:pPr>
-      <w:bookmarkStart w:id="2" w:name="_Toc453350905"/>
+      <w:bookmarkStart w:id="3" w:name="_Toc453435087"/>
       <w:r>
         <w:t>Objectifs</w:t>
       </w:r>
-      <w:bookmarkEnd w:id="2"/>
+      <w:bookmarkEnd w:id="3"/>
     </w:p>
     <w:p/>
     <w:p>
@@ -3430,7 +3857,15 @@
         <w:jc w:val="both"/>
       </w:pPr>
       <w:r>
-        <w:t xml:space="preserve">Notre groupe a choisi de travailler sur le patron de conception « Mediator ». Il s’agit d’un </w:t>
+        <w:t>Notre groupe a choisi de travailler sur le patron de conception « </w:t>
+      </w:r>
+      <w:proofErr w:type="spellStart"/>
+      <w:r>
+        <w:t>Mediator</w:t>
+      </w:r>
+      <w:proofErr w:type="spellEnd"/>
+      <w:r>
+        <w:t xml:space="preserve"> ». Il s’agit d’un </w:t>
       </w:r>
       <w:r>
         <w:rPr>
@@ -3478,26 +3913,38 @@
       <w:r>
         <w:t xml:space="preserve"> Il s’agira d’une version simplifiée et revisitée des courses de motos </w:t>
       </w:r>
+      <w:proofErr w:type="spellStart"/>
       <w:r>
         <w:rPr>
           <w:i/>
         </w:rPr>
         <w:t>LightCycle</w:t>
       </w:r>
+      <w:proofErr w:type="spellEnd"/>
       <w:r>
         <w:t xml:space="preserve"> du film </w:t>
       </w:r>
+      <w:proofErr w:type="spellStart"/>
       <w:r>
         <w:rPr>
           <w:i/>
         </w:rPr>
         <w:t>Tron</w:t>
       </w:r>
+      <w:proofErr w:type="spellEnd"/>
       <w:r>
         <w:t>.</w:t>
       </w:r>
       <w:r>
-        <w:t xml:space="preserve"> Nous allons mettre en application le modèle de conception « Mediator » pour communiquer</w:t>
+        <w:t xml:space="preserve"> Nous allons mettre en application le modèle de conception « </w:t>
+      </w:r>
+      <w:proofErr w:type="spellStart"/>
+      <w:r>
+        <w:t>Mediator</w:t>
+      </w:r>
+      <w:proofErr w:type="spellEnd"/>
+      <w:r>
+        <w:t> » pour communiquer</w:t>
       </w:r>
       <w:r>
         <w:t xml:space="preserve"> par exemple</w:t>
@@ -3517,22 +3964,22 @@
       <w:pPr>
         <w:pStyle w:val="Titre1"/>
       </w:pPr>
-      <w:bookmarkStart w:id="3" w:name="_Toc453350906"/>
+      <w:bookmarkStart w:id="4" w:name="_Toc453435088"/>
       <w:r>
         <w:t>Analyse</w:t>
       </w:r>
-      <w:bookmarkEnd w:id="3"/>
+      <w:bookmarkEnd w:id="4"/>
     </w:p>
     <w:p/>
     <w:p>
       <w:pPr>
         <w:pStyle w:val="Titre2"/>
       </w:pPr>
-      <w:bookmarkStart w:id="4" w:name="_Toc453350907"/>
+      <w:bookmarkStart w:id="5" w:name="_Toc453435089"/>
       <w:r>
         <w:t>Fonctionnalités</w:t>
       </w:r>
-      <w:bookmarkEnd w:id="4"/>
+      <w:bookmarkEnd w:id="5"/>
     </w:p>
     <w:p/>
     <w:p>
@@ -3542,32 +3989,46 @@
       <w:r>
         <w:t xml:space="preserve">Nous allons commencer par un petit rappel concernant les courses de </w:t>
       </w:r>
+      <w:proofErr w:type="spellStart"/>
       <w:r>
         <w:rPr>
           <w:i/>
         </w:rPr>
         <w:t>LightCycles</w:t>
       </w:r>
+      <w:proofErr w:type="spellEnd"/>
       <w:r>
         <w:t xml:space="preserve">. Dans le film </w:t>
       </w:r>
+      <w:proofErr w:type="spellStart"/>
       <w:r>
         <w:rPr>
           <w:i/>
         </w:rPr>
         <w:t>Tron</w:t>
       </w:r>
+      <w:proofErr w:type="spellEnd"/>
       <w:r>
         <w:t xml:space="preserve"> original, les personnages doivent participer à une course de motos virtuelles, les </w:t>
       </w:r>
+      <w:proofErr w:type="spellStart"/>
       <w:r>
         <w:rPr>
           <w:i/>
         </w:rPr>
         <w:t>LightCycles</w:t>
       </w:r>
-      <w:r>
-        <w:t>. Ces motos évoluent sur un plan en deux dimensions, et ne peuvent faire que des virages à 90 degrés (angle droit). Durant la partie ils ne disposent pas de freins pour ralentir ou s’arrêter, ils ne peuvent qu’avancer et changer de direction. Chaque moto laisse dans son sillage un mur de lumière (« Jetwall » en anglais). Si un concurrent entre en collision avec un mur de lumière, il a perdu la partie.</w:t>
+      <w:proofErr w:type="spellEnd"/>
+      <w:r>
+        <w:t>. Ces motos évoluent sur un plan en deux dimensions, et ne peuvent faire que des virages à 90 degrés (angle droit). Durant la partie ils ne disposent pas de freins pour ralentir ou s’arrêter, ils ne peuvent qu’avancer et changer de direction. Chaque moto laisse dans son sillage un mur de lumière (« </w:t>
+      </w:r>
+      <w:proofErr w:type="spellStart"/>
+      <w:r>
+        <w:t>Jetwall</w:t>
+      </w:r>
+      <w:proofErr w:type="spellEnd"/>
+      <w:r>
+        <w:t> » en anglais). Si un concurrent entre en collision avec un mur de lumière, il a perdu la partie.</w:t>
       </w:r>
       <w:r>
         <w:t xml:space="preserve"> Le dernier joueur dans la partie gagne. Notre jeu va reprendre en grande partie ces principes, et en ajouter quelques nouveaux.</w:t>
@@ -3605,10 +4066,16 @@
         <w:jc w:val="both"/>
       </w:pPr>
       <w:r>
-        <w:t>L’aspect graphique est important pour que les joueurs prennent plaisir à utiliser notre jeu. Nous allons faire au mieux pour rendre notre application visuellement attrayante, mais nous allons mettre l’effort principal sur l’implémentation du patron de conception « Mediator » et la gestion de la communication entre les joueurs. Il s’agit après tout de la raison d’être de ce projet.</w:t>
-      </w:r>
-      <w:bookmarkStart w:id="5" w:name="_GoBack"/>
-      <w:bookmarkEnd w:id="5"/>
+        <w:t>L’aspect graphique est important pour que les joueurs prennent plaisir à utiliser notre jeu. Nous allons faire au mieux pour rendre notre application visuellement attrayante, mais nous allons mettre l’effort principal sur l’implémentation du patron de conception « </w:t>
+      </w:r>
+      <w:proofErr w:type="spellStart"/>
+      <w:r>
+        <w:t>Mediator</w:t>
+      </w:r>
+      <w:proofErr w:type="spellEnd"/>
+      <w:r>
+        <w:t> » et la gestion de la communication entre les joueurs. Il s’agit après tout de la raison d’être de ce projet.</w:t>
+      </w:r>
       <w:r>
         <w:br w:type="page"/>
       </w:r>
@@ -3618,7 +4085,7 @@
       <w:pPr>
         <w:pStyle w:val="Titre2"/>
       </w:pPr>
-      <w:bookmarkStart w:id="6" w:name="_Toc453350908"/>
+      <w:bookmarkStart w:id="6" w:name="_Toc453435090"/>
       <w:r>
         <w:t>Architecture globale</w:t>
       </w:r>
@@ -3635,7 +4102,7 @@
       <w:pPr>
         <w:pStyle w:val="Titre2"/>
       </w:pPr>
-      <w:bookmarkStart w:id="7" w:name="_Toc453350909"/>
+      <w:bookmarkStart w:id="7" w:name="_Toc453435091"/>
       <w:r>
         <w:t>Choix des technologies</w:t>
       </w:r>
@@ -3649,8 +4116,13 @@
     </w:p>
     <w:p>
       <w:r>
-        <w:t>Librairie Slick</w:t>
-      </w:r>
+        <w:t xml:space="preserve">Librairie </w:t>
+      </w:r>
+      <w:proofErr w:type="spellStart"/>
+      <w:r>
+        <w:t>Slick</w:t>
+      </w:r>
+      <w:proofErr w:type="spellEnd"/>
     </w:p>
     <w:p>
       <w:r>
@@ -3665,7 +4137,7 @@
       <w:pPr>
         <w:pStyle w:val="Titre1"/>
       </w:pPr>
-      <w:bookmarkStart w:id="8" w:name="_Toc453350910"/>
+      <w:bookmarkStart w:id="8" w:name="_Toc453435092"/>
       <w:r>
         <w:t>Conception</w:t>
       </w:r>
@@ -3676,14 +4148,121 @@
       <w:pPr>
         <w:pStyle w:val="Titre2"/>
       </w:pPr>
-      <w:bookmarkStart w:id="9" w:name="_Toc453350911"/>
+      <w:bookmarkStart w:id="9" w:name="_Toc453435093"/>
+      <w:r>
+        <w:t xml:space="preserve">Le patron </w:t>
+      </w:r>
+      <w:proofErr w:type="spellStart"/>
+      <w:r>
+        <w:t>Mediator</w:t>
+      </w:r>
+      <w:bookmarkEnd w:id="9"/>
+      <w:proofErr w:type="spellEnd"/>
+    </w:p>
+    <w:p/>
+    <w:p>
+      <w:pPr>
+        <w:pStyle w:val="Titre3"/>
+      </w:pPr>
+      <w:bookmarkStart w:id="10" w:name="_Toc453435094"/>
+      <w:r>
+        <w:t>Présentation</w:t>
+      </w:r>
+      <w:bookmarkEnd w:id="10"/>
+    </w:p>
+    <w:p/>
+    <w:p>
+      <w:r>
+        <w:t>C’est quoi </w:t>
+      </w:r>
+      <w:r>
+        <w:t>un patron de conception</w:t>
+      </w:r>
+      <w:r>
+        <w:t>?</w:t>
+      </w:r>
+      <w:r>
+        <w:t xml:space="preserve"> C’est qui le </w:t>
+      </w:r>
+      <w:proofErr w:type="spellStart"/>
+      <w:r>
+        <w:t>Mediator</w:t>
+      </w:r>
+      <w:proofErr w:type="spellEnd"/>
+      <w:r>
+        <w:t> ? A quoi il sert ?</w:t>
+      </w:r>
+    </w:p>
+    <w:p>
+      <w:r>
+        <w:t xml:space="preserve">Diagramme de classe du </w:t>
+      </w:r>
+      <w:proofErr w:type="spellStart"/>
+      <w:r>
+        <w:t>GoF</w:t>
+      </w:r>
+      <w:proofErr w:type="spellEnd"/>
+    </w:p>
+    <w:p/>
+    <w:p>
+      <w:pPr>
+        <w:pStyle w:val="Titre3"/>
+      </w:pPr>
+      <w:bookmarkStart w:id="11" w:name="_Toc453435095"/>
+      <w:r>
+        <w:t>Implémentation dans notre application</w:t>
+      </w:r>
+      <w:bookmarkEnd w:id="11"/>
+    </w:p>
+    <w:p/>
+    <w:p>
+      <w:r>
+        <w:t>Mettre l’accent sur cette partie, c’est la raison du projet !</w:t>
+      </w:r>
+    </w:p>
+    <w:p>
+      <w:r>
+        <w:t xml:space="preserve">Diagramme simplifié de nos </w:t>
+      </w:r>
+      <w:proofErr w:type="spellStart"/>
+      <w:r>
+        <w:t>mediators</w:t>
+      </w:r>
+      <w:proofErr w:type="spellEnd"/>
+      <w:r>
+        <w:t>, avec explication comment est géré la communication, etc.</w:t>
+      </w:r>
+    </w:p>
+    <w:p>
+      <w:r>
+        <w:br w:type="page"/>
+      </w:r>
+    </w:p>
+    <w:p/>
+    <w:p/>
+    <w:p>
+      <w:pPr>
+        <w:pStyle w:val="Titre2"/>
+      </w:pPr>
+      <w:bookmarkStart w:id="12" w:name="_Toc453435096"/>
       <w:r>
         <w:t>Protocole de communication</w:t>
       </w:r>
-      <w:bookmarkEnd w:id="9"/>
+      <w:bookmarkEnd w:id="12"/>
     </w:p>
     <w:p/>
     <w:p>
+      <w:pPr>
+        <w:pStyle w:val="Titre3"/>
+      </w:pPr>
+      <w:bookmarkStart w:id="13" w:name="_Toc453435097"/>
+      <w:r>
+        <w:t>Fonctionnement</w:t>
+      </w:r>
+      <w:bookmarkEnd w:id="13"/>
+    </w:p>
+    <w:p/>
+    <w:p>
       <w:r>
         <w:t>Comment notre protocole va fonctionner</w:t>
       </w:r>
@@ -3706,43 +4285,153 @@
     <w:p/>
     <w:p>
       <w:pPr>
+        <w:pStyle w:val="Titre3"/>
+      </w:pPr>
+      <w:bookmarkStart w:id="14" w:name="_Toc453435098"/>
+      <w:r>
+        <w:t>Diagramme de classes</w:t>
+      </w:r>
+      <w:bookmarkEnd w:id="14"/>
+    </w:p>
+    <w:p/>
+    <w:p>
+      <w:r>
+        <w:t>Ci-dessous le diagramme de classes de la partie protocole et des modèles :</w:t>
+      </w:r>
+    </w:p>
+    <w:p>
+      <w:pPr>
+        <w:keepNext/>
+        <w:jc w:val="center"/>
+      </w:pPr>
+      <w:r>
+        <w:rPr>
+          <w:noProof/>
+          <w:lang w:eastAsia="fr-CH"/>
+        </w:rPr>
+        <w:drawing>
+          <wp:inline distT="0" distB="0" distL="0" distR="0">
+            <wp:extent cx="5760720" cy="5025390"/>
+            <wp:effectExtent l="0" t="0" r="0" b="3810"/>
+            <wp:docPr id="2" name="Image 2"/>
+            <wp:cNvGraphicFramePr>
+              <a:graphicFrameLocks xmlns:a="http://schemas.openxmlformats.org/drawingml/2006/main" noChangeAspect="1"/>
+            </wp:cNvGraphicFramePr>
+            <a:graphic xmlns:a="http://schemas.openxmlformats.org/drawingml/2006/main">
+              <a:graphicData uri="http://schemas.openxmlformats.org/drawingml/2006/picture">
+                <pic:pic xmlns:pic="http://schemas.openxmlformats.org/drawingml/2006/picture">
+                  <pic:nvPicPr>
+                    <pic:cNvPr id="2" name="SharedDiagrammeDeClasse.png"/>
+                    <pic:cNvPicPr/>
+                  </pic:nvPicPr>
+                  <pic:blipFill>
+                    <a:blip r:embed="rId8">
+                      <a:extLst>
+                        <a:ext uri="{28A0092B-C50C-407E-A947-70E740481C1C}">
+                          <a14:useLocalDpi xmlns:a14="http://schemas.microsoft.com/office/drawing/2010/main" val="0"/>
+                        </a:ext>
+                      </a:extLst>
+                    </a:blip>
+                    <a:stretch>
+                      <a:fillRect/>
+                    </a:stretch>
+                  </pic:blipFill>
+                  <pic:spPr>
+                    <a:xfrm>
+                      <a:off x="0" y="0"/>
+                      <a:ext cx="5760720" cy="5025390"/>
+                    </a:xfrm>
+                    <a:prstGeom prst="rect">
+                      <a:avLst/>
+                    </a:prstGeom>
+                  </pic:spPr>
+                </pic:pic>
+              </a:graphicData>
+            </a:graphic>
+          </wp:inline>
+        </w:drawing>
+      </w:r>
+    </w:p>
+    <w:p>
+      <w:pPr>
+        <w:pStyle w:val="Lgende"/>
+        <w:jc w:val="center"/>
+      </w:pPr>
+      <w:bookmarkStart w:id="15" w:name="_Toc453434998"/>
+      <w:r>
+        <w:t xml:space="preserve">Figure </w:t>
+      </w:r>
+      <w:r>
+        <w:fldChar w:fldCharType="begin"/>
+      </w:r>
+      <w:r>
+        <w:instrText xml:space="preserve"> SEQ Figure \* ARABIC </w:instrText>
+      </w:r>
+      <w:r>
+        <w:fldChar w:fldCharType="separate"/>
+      </w:r>
+      <w:r>
+        <w:rPr>
+          <w:noProof/>
+        </w:rPr>
+        <w:t>1</w:t>
+      </w:r>
+      <w:r>
+        <w:rPr>
+          <w:noProof/>
+        </w:rPr>
+        <w:fldChar w:fldCharType="end"/>
+      </w:r>
+      <w:r>
+        <w:t xml:space="preserve"> : Diagramme de classes d</w:t>
+      </w:r>
+      <w:r>
+        <w:t>e la partie</w:t>
+      </w:r>
+      <w:r>
+        <w:t xml:space="preserve"> protocole et modèles</w:t>
+      </w:r>
+      <w:bookmarkEnd w:id="15"/>
+    </w:p>
+    <w:p>
+      <w:r>
+        <w:br w:type="page"/>
+      </w:r>
+    </w:p>
+    <w:p/>
+    <w:p>
+      <w:pPr>
         <w:pStyle w:val="Titre2"/>
       </w:pPr>
-      <w:bookmarkStart w:id="10" w:name="_Toc453350912"/>
-      <w:r>
-        <w:t>Le patron Mediator</w:t>
-      </w:r>
-      <w:bookmarkEnd w:id="10"/>
+      <w:bookmarkStart w:id="16" w:name="_Toc453435099"/>
+      <w:r>
+        <w:t>Serveur</w:t>
+      </w:r>
+      <w:bookmarkEnd w:id="16"/>
     </w:p>
     <w:p/>
     <w:p>
       <w:pPr>
         <w:pStyle w:val="Titre3"/>
       </w:pPr>
-      <w:bookmarkStart w:id="11" w:name="_Toc453350913"/>
-      <w:r>
-        <w:t>Présentation</w:t>
-      </w:r>
-      <w:bookmarkEnd w:id="11"/>
+      <w:bookmarkStart w:id="17" w:name="_Toc453435100"/>
+      <w:r>
+        <w:t>Fonctionnement</w:t>
+      </w:r>
+      <w:bookmarkEnd w:id="17"/>
     </w:p>
     <w:p/>
     <w:p>
       <w:r>
-        <w:t>C’est quoi </w:t>
-      </w:r>
-      <w:r>
-        <w:t>un patron de conception</w:t>
-      </w:r>
-      <w:r>
-        <w:t>?</w:t>
-      </w:r>
-      <w:r>
-        <w:t xml:space="preserve"> C’est qui le Mediator ? A quoi il sert ?</w:t>
-      </w:r>
-    </w:p>
-    <w:p>
-      <w:r>
-        <w:t>Diagramme de classe du GoF</w:t>
+        <w:t>E</w:t>
+      </w:r>
+      <w:r>
+        <w:t>xplications</w:t>
+      </w:r>
+    </w:p>
+    <w:p>
+      <w:r>
+        <w:br w:type="page"/>
       </w:r>
     </w:p>
     <w:p/>
@@ -3750,22 +4439,111 @@
       <w:pPr>
         <w:pStyle w:val="Titre3"/>
       </w:pPr>
-      <w:bookmarkStart w:id="12" w:name="_Toc453350914"/>
-      <w:r>
-        <w:t>Implémentation dans notre application</w:t>
-      </w:r>
-      <w:bookmarkEnd w:id="12"/>
+      <w:bookmarkStart w:id="18" w:name="_Toc453435101"/>
+      <w:r>
+        <w:t>Diagramme de classes</w:t>
+      </w:r>
+      <w:bookmarkEnd w:id="18"/>
     </w:p>
     <w:p/>
     <w:p>
       <w:r>
-        <w:t>Mettre l’accent sur cette partie, c’est la raison du projet !</w:t>
-      </w:r>
-    </w:p>
-    <w:p>
-      <w:r>
-        <w:t>Diagramme simplifié de nos mediators, avec explication comment est géré la communication, etc.</w:t>
-      </w:r>
+        <w:t xml:space="preserve">Ci-dessous le diagramme de classes de la partie </w:t>
+      </w:r>
+      <w:r>
+        <w:t>serveur</w:t>
+      </w:r>
+      <w:r>
+        <w:t> :</w:t>
+      </w:r>
+    </w:p>
+    <w:p>
+      <w:pPr>
+        <w:keepNext/>
+        <w:jc w:val="center"/>
+      </w:pPr>
+      <w:r>
+        <w:rPr>
+          <w:noProof/>
+          <w:lang w:eastAsia="fr-CH"/>
+        </w:rPr>
+        <w:drawing>
+          <wp:inline distT="0" distB="0" distL="0" distR="0" wp14:anchorId="167FE044" wp14:editId="42CB5DCE">
+            <wp:extent cx="5760720" cy="6783705"/>
+            <wp:effectExtent l="0" t="0" r="0" b="0"/>
+            <wp:docPr id="3" name="Image 3"/>
+            <wp:cNvGraphicFramePr>
+              <a:graphicFrameLocks xmlns:a="http://schemas.openxmlformats.org/drawingml/2006/main" noChangeAspect="1"/>
+            </wp:cNvGraphicFramePr>
+            <a:graphic xmlns:a="http://schemas.openxmlformats.org/drawingml/2006/main">
+              <a:graphicData uri="http://schemas.openxmlformats.org/drawingml/2006/picture">
+                <pic:pic xmlns:pic="http://schemas.openxmlformats.org/drawingml/2006/picture">
+                  <pic:nvPicPr>
+                    <pic:cNvPr id="3" name="ServeurDiagrammeDeClasse.png"/>
+                    <pic:cNvPicPr/>
+                  </pic:nvPicPr>
+                  <pic:blipFill>
+                    <a:blip r:embed="rId9" cstate="print">
+                      <a:extLst>
+                        <a:ext uri="{28A0092B-C50C-407E-A947-70E740481C1C}">
+                          <a14:useLocalDpi xmlns:a14="http://schemas.microsoft.com/office/drawing/2010/main" val="0"/>
+                        </a:ext>
+                      </a:extLst>
+                    </a:blip>
+                    <a:stretch>
+                      <a:fillRect/>
+                    </a:stretch>
+                  </pic:blipFill>
+                  <pic:spPr>
+                    <a:xfrm>
+                      <a:off x="0" y="0"/>
+                      <a:ext cx="5760720" cy="6783705"/>
+                    </a:xfrm>
+                    <a:prstGeom prst="rect">
+                      <a:avLst/>
+                    </a:prstGeom>
+                  </pic:spPr>
+                </pic:pic>
+              </a:graphicData>
+            </a:graphic>
+          </wp:inline>
+        </w:drawing>
+      </w:r>
+    </w:p>
+    <w:p>
+      <w:pPr>
+        <w:pStyle w:val="Lgende"/>
+        <w:jc w:val="center"/>
+      </w:pPr>
+      <w:bookmarkStart w:id="19" w:name="_Toc453434999"/>
+      <w:r>
+        <w:t xml:space="preserve">Figure </w:t>
+      </w:r>
+      <w:r>
+        <w:fldChar w:fldCharType="begin"/>
+      </w:r>
+      <w:r>
+        <w:instrText xml:space="preserve"> SEQ Figure \* ARABIC </w:instrText>
+      </w:r>
+      <w:r>
+        <w:fldChar w:fldCharType="separate"/>
+      </w:r>
+      <w:r>
+        <w:rPr>
+          <w:noProof/>
+        </w:rPr>
+        <w:t>2</w:t>
+      </w:r>
+      <w:r>
+        <w:rPr>
+          <w:noProof/>
+        </w:rPr>
+        <w:fldChar w:fldCharType="end"/>
+      </w:r>
+      <w:r>
+        <w:t xml:space="preserve"> : Diagramme de classes de la partie serveur</w:t>
+      </w:r>
+      <w:bookmarkEnd w:id="19"/>
     </w:p>
     <w:p>
       <w:r>
@@ -3777,48 +4555,307 @@
       <w:pPr>
         <w:pStyle w:val="Titre2"/>
       </w:pPr>
-      <w:bookmarkStart w:id="13" w:name="_Toc453350915"/>
-      <w:r>
-        <w:t>Diagrammes de classes</w:t>
-      </w:r>
-      <w:bookmarkEnd w:id="13"/>
+      <w:bookmarkStart w:id="20" w:name="_Toc453435102"/>
+      <w:r>
+        <w:t>Client</w:t>
+      </w:r>
+      <w:bookmarkEnd w:id="20"/>
     </w:p>
     <w:p/>
     <w:p>
       <w:pPr>
         <w:pStyle w:val="Titre3"/>
       </w:pPr>
-      <w:bookmarkStart w:id="14" w:name="_Toc453350916"/>
-      <w:r>
-        <w:t>Serveur</w:t>
-      </w:r>
-      <w:bookmarkEnd w:id="14"/>
+      <w:bookmarkStart w:id="21" w:name="_Toc453435103"/>
+      <w:r>
+        <w:t>Fonctionnement</w:t>
+      </w:r>
+      <w:bookmarkEnd w:id="21"/>
     </w:p>
     <w:p/>
     <w:p>
-      <w:r>
-        <w:t>Diagramme + explications</w:t>
-      </w:r>
+      <w:pPr>
+        <w:sectPr>
+          <w:headerReference w:type="default" r:id="rId10"/>
+          <w:footerReference w:type="default" r:id="rId11"/>
+          <w:pgSz w:w="11906" w:h="16838"/>
+          <w:pgMar w:top="1417" w:right="1417" w:bottom="1417" w:left="1417" w:header="708" w:footer="708" w:gutter="0"/>
+          <w:pgNumType w:start="0"/>
+          <w:cols w:space="708"/>
+          <w:titlePg/>
+          <w:docGrid w:linePitch="360"/>
+        </w:sectPr>
+      </w:pPr>
+      <w:r>
+        <w:t>Explications</w:t>
+      </w:r>
+    </w:p>
+    <w:p>
+      <w:pPr>
+        <w:pStyle w:val="Titre3"/>
+      </w:pPr>
+      <w:bookmarkStart w:id="22" w:name="_Toc453435104"/>
+      <w:r>
+        <w:lastRenderedPageBreak/>
+        <w:t>Diagramme de classes</w:t>
+      </w:r>
+      <w:bookmarkEnd w:id="22"/>
     </w:p>
     <w:p/>
     <w:p>
+      <w:r>
+        <w:t xml:space="preserve">Ci-dessous le diagramme de classes de la partie </w:t>
+      </w:r>
+      <w:r>
+        <w:t>cliente</w:t>
+      </w:r>
+      <w:r>
+        <w:t> :</w:t>
+      </w:r>
+    </w:p>
+    <w:p>
+      <w:pPr>
+        <w:keepNext/>
+        <w:jc w:val="center"/>
+      </w:pPr>
+      <w:r>
+        <w:rPr>
+          <w:noProof/>
+          <w:lang w:eastAsia="fr-CH"/>
+        </w:rPr>
+        <w:drawing>
+          <wp:inline distT="0" distB="0" distL="0" distR="0" wp14:anchorId="6D6D79E2" wp14:editId="1BE9B5B6">
+            <wp:extent cx="8892540" cy="4461510"/>
+            <wp:effectExtent l="0" t="0" r="3810" b="0"/>
+            <wp:docPr id="4" name="Image 4"/>
+            <wp:cNvGraphicFramePr>
+              <a:graphicFrameLocks xmlns:a="http://schemas.openxmlformats.org/drawingml/2006/main" noChangeAspect="1"/>
+            </wp:cNvGraphicFramePr>
+            <a:graphic xmlns:a="http://schemas.openxmlformats.org/drawingml/2006/main">
+              <a:graphicData uri="http://schemas.openxmlformats.org/drawingml/2006/picture">
+                <pic:pic xmlns:pic="http://schemas.openxmlformats.org/drawingml/2006/picture">
+                  <pic:nvPicPr>
+                    <pic:cNvPr id="4" name="ClientDiagrammeDeClasse.png"/>
+                    <pic:cNvPicPr/>
+                  </pic:nvPicPr>
+                  <pic:blipFill>
+                    <a:blip r:embed="rId12">
+                      <a:extLst>
+                        <a:ext uri="{28A0092B-C50C-407E-A947-70E740481C1C}">
+                          <a14:useLocalDpi xmlns:a14="http://schemas.microsoft.com/office/drawing/2010/main" val="0"/>
+                        </a:ext>
+                      </a:extLst>
+                    </a:blip>
+                    <a:stretch>
+                      <a:fillRect/>
+                    </a:stretch>
+                  </pic:blipFill>
+                  <pic:spPr>
+                    <a:xfrm>
+                      <a:off x="0" y="0"/>
+                      <a:ext cx="8892540" cy="4461510"/>
+                    </a:xfrm>
+                    <a:prstGeom prst="rect">
+                      <a:avLst/>
+                    </a:prstGeom>
+                  </pic:spPr>
+                </pic:pic>
+              </a:graphicData>
+            </a:graphic>
+          </wp:inline>
+        </w:drawing>
+      </w:r>
+    </w:p>
+    <w:p>
+      <w:pPr>
+        <w:pStyle w:val="Lgende"/>
+        <w:jc w:val="center"/>
+      </w:pPr>
+      <w:bookmarkStart w:id="23" w:name="_Toc453435000"/>
+      <w:r>
+        <w:t xml:space="preserve">Figure </w:t>
+      </w:r>
+      <w:r>
+        <w:fldChar w:fldCharType="begin"/>
+      </w:r>
+      <w:r>
+        <w:instrText xml:space="preserve"> SEQ Figure \* ARABIC </w:instrText>
+      </w:r>
+      <w:r>
+        <w:fldChar w:fldCharType="separate"/>
+      </w:r>
+      <w:r>
+        <w:rPr>
+          <w:noProof/>
+        </w:rPr>
+        <w:t>3</w:t>
+      </w:r>
+      <w:r>
+        <w:rPr>
+          <w:noProof/>
+        </w:rPr>
+        <w:fldChar w:fldCharType="end"/>
+      </w:r>
+      <w:r>
+        <w:t xml:space="preserve"> : Diagramme de classes de la partie cliente</w:t>
+      </w:r>
+      <w:bookmarkEnd w:id="23"/>
+    </w:p>
+    <w:p>
+      <w:pPr>
+        <w:sectPr>
+          <w:pgSz w:w="16838" w:h="11906" w:orient="landscape"/>
+          <w:pgMar w:top="1417" w:right="1417" w:bottom="1417" w:left="1417" w:header="708" w:footer="708" w:gutter="0"/>
+          <w:cols w:space="708"/>
+          <w:docGrid w:linePitch="360"/>
+        </w:sectPr>
+      </w:pPr>
+    </w:p>
+    <w:p/>
+    <w:p>
+      <w:pPr>
+        <w:pStyle w:val="Titre2"/>
+      </w:pPr>
+      <w:bookmarkStart w:id="24" w:name="_Toc453435105"/>
+      <w:r>
+        <w:t>Captures d’écran</w:t>
+      </w:r>
+      <w:bookmarkEnd w:id="24"/>
+    </w:p>
+    <w:p/>
+    <w:p>
+      <w:r>
+        <w:t>2-3 captures d’écran sympa avec une description</w:t>
+      </w:r>
+      <w:r>
+        <w:br w:type="page"/>
+      </w:r>
+    </w:p>
+    <w:p/>
+    <w:p>
+      <w:pPr>
+        <w:pStyle w:val="Titre1"/>
+      </w:pPr>
+      <w:bookmarkStart w:id="25" w:name="_Toc453435106"/>
+      <w:r>
+        <w:t>Gestion du projet</w:t>
+      </w:r>
+      <w:bookmarkEnd w:id="25"/>
+    </w:p>
+    <w:p/>
+    <w:p>
+      <w:pPr>
+        <w:pStyle w:val="Titre2"/>
+      </w:pPr>
+      <w:bookmarkStart w:id="26" w:name="_Toc453435107"/>
+      <w:r>
+        <w:t>Rôles des participants</w:t>
+      </w:r>
+      <w:bookmarkEnd w:id="26"/>
+    </w:p>
+    <w:p/>
+    <w:p>
+      <w:r>
+        <w:t>Analyste</w:t>
+      </w:r>
+    </w:p>
+    <w:p>
+      <w:r>
+        <w:t>Développement</w:t>
+      </w:r>
+    </w:p>
+    <w:p>
+      <w:r>
+        <w:t>Tests</w:t>
+      </w:r>
+    </w:p>
+    <w:p>
+      <w:r>
+        <w:t>Documentation</w:t>
+      </w:r>
+    </w:p>
+    <w:p>
+      <w:r>
+        <w:br w:type="page"/>
+      </w:r>
+    </w:p>
+    <w:p/>
+    <w:p>
+      <w:pPr>
+        <w:pStyle w:val="Titre2"/>
+      </w:pPr>
+      <w:bookmarkStart w:id="27" w:name="_Toc453435108"/>
+      <w:r>
+        <w:t>Outils</w:t>
+      </w:r>
+      <w:r>
+        <w:t xml:space="preserve"> communs</w:t>
+      </w:r>
+      <w:bookmarkEnd w:id="27"/>
+    </w:p>
+    <w:p/>
+    <w:p>
       <w:pPr>
         <w:pStyle w:val="Titre3"/>
       </w:pPr>
-      <w:bookmarkStart w:id="15" w:name="_Toc453350917"/>
-      <w:r>
-        <w:t>Client</w:t>
-      </w:r>
-      <w:bookmarkEnd w:id="15"/>
+      <w:bookmarkStart w:id="28" w:name="_Toc453435109"/>
+      <w:proofErr w:type="spellStart"/>
+      <w:r>
+        <w:t>IntelliJ</w:t>
+      </w:r>
+      <w:bookmarkEnd w:id="28"/>
+      <w:proofErr w:type="spellEnd"/>
     </w:p>
     <w:p/>
     <w:p>
       <w:r>
-        <w:t>Diagramme + explications</w:t>
+        <w:t>Pour coder, décrire vite fait l’éditeur</w:t>
+      </w:r>
+    </w:p>
+    <w:p>
+      <w:r>
+        <w:t>Tout le monde utilise le même éditeur pour simplifier les choses</w:t>
       </w:r>
     </w:p>
     <w:p/>
     <w:p>
+      <w:pPr>
+        <w:pStyle w:val="Titre3"/>
+      </w:pPr>
+      <w:bookmarkStart w:id="29" w:name="_Toc453435110"/>
+      <w:r>
+        <w:t>Git</w:t>
+      </w:r>
+      <w:bookmarkEnd w:id="29"/>
+    </w:p>
+    <w:p/>
+    <w:p>
+      <w:r>
+        <w:t>Gestion des sources</w:t>
+      </w:r>
+    </w:p>
+    <w:p>
+      <w:r>
+        <w:t>Décrire GIT en quelques mots</w:t>
+      </w:r>
+    </w:p>
+    <w:p>
+      <w:r>
+        <w:t>Décrire notre stratégie</w:t>
+      </w:r>
+      <w:r>
+        <w:t xml:space="preserve">, nouvelles branches, </w:t>
+      </w:r>
+      <w:proofErr w:type="spellStart"/>
+      <w:r>
+        <w:t>commits</w:t>
+      </w:r>
+      <w:proofErr w:type="spellEnd"/>
+      <w:r>
+        <w:t xml:space="preserve"> réguliers, etc.</w:t>
+      </w:r>
+    </w:p>
+    <w:p>
       <w:r>
         <w:br w:type="page"/>
       </w:r>
@@ -3828,17 +4865,24 @@
       <w:pPr>
         <w:pStyle w:val="Titre2"/>
       </w:pPr>
-      <w:bookmarkStart w:id="16" w:name="_Toc453350918"/>
-      <w:r>
-        <w:t>Captures d’écran</w:t>
-      </w:r>
-      <w:bookmarkEnd w:id="16"/>
+      <w:bookmarkStart w:id="30" w:name="_Toc453435111"/>
+      <w:r>
+        <w:t>Stratégie de tests</w:t>
+      </w:r>
+      <w:bookmarkEnd w:id="30"/>
     </w:p>
     <w:p/>
     <w:p>
       <w:r>
-        <w:t>2-3 captures d’écran sympa avec une description</w:t>
-      </w:r>
+        <w:t>Comment on a testé nos fonctionnalités les unes après les autres</w:t>
+      </w:r>
+    </w:p>
+    <w:p>
+      <w:r>
+        <w:t>Décrire quelques tests fonctionnels (changement de carte, collision, etc.)</w:t>
+      </w:r>
+    </w:p>
+    <w:p>
       <w:r>
         <w:br w:type="page"/>
       </w:r>
@@ -3846,47 +4890,130 @@
     <w:p/>
     <w:p>
       <w:pPr>
+        <w:pStyle w:val="Titre2"/>
+      </w:pPr>
+      <w:bookmarkStart w:id="31" w:name="_Toc453435112"/>
+      <w:r>
+        <w:t>Planification</w:t>
+      </w:r>
+      <w:bookmarkEnd w:id="31"/>
+    </w:p>
+    <w:p/>
+    <w:p>
+      <w:pPr>
+        <w:pStyle w:val="Titre3"/>
+      </w:pPr>
+      <w:bookmarkStart w:id="32" w:name="_Toc453435113"/>
+      <w:r>
+        <w:t>Planning prévisionnel</w:t>
+      </w:r>
+      <w:bookmarkEnd w:id="32"/>
+    </w:p>
+    <w:p/>
+    <w:p>
+      <w:r>
+        <w:t>Diagramme de Gantt</w:t>
+      </w:r>
+    </w:p>
+    <w:p>
+      <w:r>
+        <w:t>On en invente un, le plus simple possible ;)</w:t>
+      </w:r>
+    </w:p>
+    <w:p/>
+    <w:p>
+      <w:pPr>
+        <w:pStyle w:val="Titre3"/>
+      </w:pPr>
+      <w:bookmarkStart w:id="33" w:name="_Toc453435114"/>
+      <w:r>
+        <w:t>Planning effectif</w:t>
+      </w:r>
+      <w:bookmarkEnd w:id="33"/>
+    </w:p>
+    <w:p/>
+    <w:p>
+      <w:r>
+        <w:t>Basé ou similaire au journal de travail</w:t>
+      </w:r>
+      <w:r>
+        <w:br w:type="page"/>
+      </w:r>
+    </w:p>
+    <w:p/>
+    <w:p>
+      <w:pPr>
         <w:pStyle w:val="Titre1"/>
       </w:pPr>
-      <w:bookmarkStart w:id="17" w:name="_Toc453350919"/>
-      <w:r>
-        <w:t>Gestion du projet</w:t>
-      </w:r>
-      <w:bookmarkEnd w:id="17"/>
+      <w:bookmarkStart w:id="34" w:name="_Toc453435115"/>
+      <w:r>
+        <w:t>Conclusion</w:t>
+      </w:r>
+      <w:bookmarkEnd w:id="34"/>
     </w:p>
     <w:p/>
     <w:p>
       <w:pPr>
         <w:pStyle w:val="Titre2"/>
       </w:pPr>
-      <w:bookmarkStart w:id="18" w:name="_Toc453350920"/>
-      <w:r>
-        <w:t>Rôles des participants</w:t>
-      </w:r>
-      <w:bookmarkEnd w:id="18"/>
+      <w:bookmarkStart w:id="35" w:name="_Toc453435116"/>
+      <w:r>
+        <w:t xml:space="preserve">Etat </w:t>
+      </w:r>
+      <w:r>
+        <w:t>du projet à l’échéance</w:t>
+      </w:r>
+      <w:bookmarkEnd w:id="35"/>
     </w:p>
     <w:p/>
     <w:p>
       <w:r>
-        <w:t>Analyste</w:t>
-      </w:r>
-    </w:p>
-    <w:p>
-      <w:r>
-        <w:t>Développement</w:t>
-      </w:r>
-    </w:p>
-    <w:p>
-      <w:r>
-        <w:t>Tests</w:t>
-      </w:r>
-    </w:p>
-    <w:p>
-      <w:r>
-        <w:t>Documentation</w:t>
-      </w:r>
-    </w:p>
-    <w:p>
+        <w:t>Où on en est</w:t>
+      </w:r>
+    </w:p>
+    <w:p>
+      <w:r>
+        <w:t>Ce qui n’a pas pu être réalisé</w:t>
+      </w:r>
+    </w:p>
+    <w:p/>
+    <w:p>
+      <w:pPr>
+        <w:pStyle w:val="Titre2"/>
+      </w:pPr>
+      <w:bookmarkStart w:id="36" w:name="_Toc453435117"/>
+      <w:r>
+        <w:t>Problèmes rencontrés</w:t>
+      </w:r>
+      <w:bookmarkEnd w:id="36"/>
+    </w:p>
+    <w:p/>
+    <w:p>
+      <w:r>
+        <w:t>Ce qui n’a pas marché dans l’équipe</w:t>
+      </w:r>
+    </w:p>
+    <w:p>
+      <w:r>
+        <w:t>Ce qu’on aurait pu faire mieux</w:t>
+      </w:r>
+    </w:p>
+    <w:p/>
+    <w:p>
+      <w:pPr>
+        <w:pStyle w:val="Titre2"/>
+      </w:pPr>
+      <w:bookmarkStart w:id="37" w:name="_Toc453435118"/>
+      <w:r>
+        <w:t>Améliorations possibles</w:t>
+      </w:r>
+      <w:bookmarkEnd w:id="37"/>
+    </w:p>
+    <w:p/>
+    <w:p>
+      <w:r>
+        <w:t>Fonctionnalités cool à ajouter</w:t>
+      </w:r>
       <w:r>
         <w:br w:type="page"/>
       </w:r>
@@ -3894,281 +5021,266 @@
     <w:p/>
     <w:p>
       <w:pPr>
+        <w:pStyle w:val="Titre1"/>
+      </w:pPr>
+      <w:bookmarkStart w:id="38" w:name="_Toc453435119"/>
+      <w:r>
+        <w:t>Annexes</w:t>
+      </w:r>
+      <w:bookmarkEnd w:id="38"/>
+    </w:p>
+    <w:p/>
+    <w:p>
+      <w:pPr>
         <w:pStyle w:val="Titre2"/>
       </w:pPr>
-      <w:bookmarkStart w:id="19" w:name="_Toc453350921"/>
-      <w:r>
-        <w:t>Outils</w:t>
-      </w:r>
-      <w:r>
-        <w:t xml:space="preserve"> communs</w:t>
-      </w:r>
-      <w:bookmarkEnd w:id="19"/>
+      <w:bookmarkStart w:id="39" w:name="_Toc453435120"/>
+      <w:r>
+        <w:t>Table des illustrations</w:t>
+      </w:r>
+      <w:bookmarkEnd w:id="39"/>
     </w:p>
     <w:p/>
     <w:p>
       <w:pPr>
-        <w:pStyle w:val="Titre3"/>
-      </w:pPr>
-      <w:bookmarkStart w:id="20" w:name="_Toc453350922"/>
-      <w:r>
-        <w:t>IntelliJ</w:t>
-      </w:r>
-      <w:bookmarkEnd w:id="20"/>
+        <w:pStyle w:val="Tabledesillustrations"/>
+        <w:tabs>
+          <w:tab w:val="right" w:leader="dot" w:pos="9062"/>
+        </w:tabs>
+        <w:rPr>
+          <w:rFonts w:eastAsiaTheme="minorEastAsia"/>
+          <w:noProof/>
+          <w:lang w:eastAsia="fr-CH"/>
+        </w:rPr>
+      </w:pPr>
+      <w:r>
+        <w:fldChar w:fldCharType="begin"/>
+      </w:r>
+      <w:r>
+        <w:instrText xml:space="preserve"> TOC \h \z \c "Figure" </w:instrText>
+      </w:r>
+      <w:r>
+        <w:fldChar w:fldCharType="separate"/>
+      </w:r>
+      <w:hyperlink w:anchor="_Toc453434998" w:history="1">
+        <w:r>
+          <w:rPr>
+            <w:rStyle w:val="Lienhypertexte"/>
+            <w:noProof/>
+          </w:rPr>
+          <w:t>Figure 1 : Diagramme de classes de la partie protocole et modèles</w:t>
+        </w:r>
+        <w:r>
+          <w:rPr>
+            <w:noProof/>
+            <w:webHidden/>
+          </w:rPr>
+          <w:tab/>
+        </w:r>
+        <w:r>
+          <w:rPr>
+            <w:noProof/>
+            <w:webHidden/>
+          </w:rPr>
+          <w:fldChar w:fldCharType="begin"/>
+        </w:r>
+        <w:r>
+          <w:rPr>
+            <w:noProof/>
+            <w:webHidden/>
+          </w:rPr>
+          <w:instrText xml:space="preserve"> PAGEREF _Toc453434998 \h </w:instrText>
+        </w:r>
+        <w:r>
+          <w:rPr>
+            <w:noProof/>
+            <w:webHidden/>
+          </w:rPr>
+        </w:r>
+        <w:r>
+          <w:rPr>
+            <w:noProof/>
+            <w:webHidden/>
+          </w:rPr>
+          <w:fldChar w:fldCharType="separate"/>
+        </w:r>
+        <w:r>
+          <w:rPr>
+            <w:noProof/>
+            <w:webHidden/>
+          </w:rPr>
+          <w:t>8</w:t>
+        </w:r>
+        <w:r>
+          <w:rPr>
+            <w:noProof/>
+            <w:webHidden/>
+          </w:rPr>
+          <w:fldChar w:fldCharType="end"/>
+        </w:r>
+      </w:hyperlink>
+    </w:p>
+    <w:p>
+      <w:pPr>
+        <w:pStyle w:val="Tabledesillustrations"/>
+        <w:tabs>
+          <w:tab w:val="right" w:leader="dot" w:pos="9062"/>
+        </w:tabs>
+        <w:rPr>
+          <w:rFonts w:eastAsiaTheme="minorEastAsia"/>
+          <w:noProof/>
+          <w:lang w:eastAsia="fr-CH"/>
+        </w:rPr>
+      </w:pPr>
+      <w:hyperlink w:anchor="_Toc453434999" w:history="1">
+        <w:r>
+          <w:rPr>
+            <w:rStyle w:val="Lienhypertexte"/>
+            <w:noProof/>
+          </w:rPr>
+          <w:t>Figure 2 : Diagramme de classes de la partie serveur</w:t>
+        </w:r>
+        <w:r>
+          <w:rPr>
+            <w:noProof/>
+            <w:webHidden/>
+          </w:rPr>
+          <w:tab/>
+        </w:r>
+        <w:r>
+          <w:rPr>
+            <w:noProof/>
+            <w:webHidden/>
+          </w:rPr>
+          <w:fldChar w:fldCharType="begin"/>
+        </w:r>
+        <w:r>
+          <w:rPr>
+            <w:noProof/>
+            <w:webHidden/>
+          </w:rPr>
+          <w:instrText xml:space="preserve"> PAGEREF _Toc453434999 \h </w:instrText>
+        </w:r>
+        <w:r>
+          <w:rPr>
+            <w:noProof/>
+            <w:webHidden/>
+          </w:rPr>
+        </w:r>
+        <w:r>
+          <w:rPr>
+            <w:noProof/>
+            <w:webHidden/>
+          </w:rPr>
+          <w:fldChar w:fldCharType="separate"/>
+        </w:r>
+        <w:r>
+          <w:rPr>
+            <w:noProof/>
+            <w:webHidden/>
+          </w:rPr>
+          <w:t>10</w:t>
+        </w:r>
+        <w:r>
+          <w:rPr>
+            <w:noProof/>
+            <w:webHidden/>
+          </w:rPr>
+          <w:fldChar w:fldCharType="end"/>
+        </w:r>
+      </w:hyperlink>
+    </w:p>
+    <w:p>
+      <w:pPr>
+        <w:pStyle w:val="Tabledesillustrations"/>
+        <w:tabs>
+          <w:tab w:val="right" w:leader="dot" w:pos="9062"/>
+        </w:tabs>
+        <w:rPr>
+          <w:rFonts w:eastAsiaTheme="minorEastAsia"/>
+          <w:noProof/>
+          <w:lang w:eastAsia="fr-CH"/>
+        </w:rPr>
+      </w:pPr>
+      <w:hyperlink w:anchor="_Toc453435000" w:history="1">
+        <w:r>
+          <w:rPr>
+            <w:rStyle w:val="Lienhypertexte"/>
+            <w:noProof/>
+          </w:rPr>
+          <w:t>Figure 3 : Diagramme de classes de la partie cliente</w:t>
+        </w:r>
+        <w:r>
+          <w:rPr>
+            <w:noProof/>
+            <w:webHidden/>
+          </w:rPr>
+          <w:tab/>
+        </w:r>
+        <w:r>
+          <w:rPr>
+            <w:noProof/>
+            <w:webHidden/>
+          </w:rPr>
+          <w:fldChar w:fldCharType="begin"/>
+        </w:r>
+        <w:r>
+          <w:rPr>
+            <w:noProof/>
+            <w:webHidden/>
+          </w:rPr>
+          <w:instrText xml:space="preserve"> PAGEREF _Toc453435000 \h </w:instrText>
+        </w:r>
+        <w:r>
+          <w:rPr>
+            <w:noProof/>
+            <w:webHidden/>
+          </w:rPr>
+        </w:r>
+        <w:r>
+          <w:rPr>
+            <w:noProof/>
+            <w:webHidden/>
+          </w:rPr>
+          <w:fldChar w:fldCharType="separate"/>
+        </w:r>
+        <w:r>
+          <w:rPr>
+            <w:noProof/>
+            <w:webHidden/>
+          </w:rPr>
+          <w:t>12</w:t>
+        </w:r>
+        <w:r>
+          <w:rPr>
+            <w:noProof/>
+            <w:webHidden/>
+          </w:rPr>
+          <w:fldChar w:fldCharType="end"/>
+        </w:r>
+      </w:hyperlink>
+    </w:p>
+    <w:p>
+      <w:r>
+        <w:fldChar w:fldCharType="end"/>
+      </w:r>
+      <w:r>
+        <w:br w:type="page"/>
+      </w:r>
     </w:p>
     <w:p/>
     <w:p>
-      <w:r>
-        <w:t>Pour coder, décrire vite fait l’éditeur</w:t>
-      </w:r>
-    </w:p>
-    <w:p>
-      <w:r>
-        <w:t>Tout le monde utilise le même éditeur pour simplifier les choses</w:t>
-      </w:r>
+      <w:pPr>
+        <w:pStyle w:val="Titre2"/>
+      </w:pPr>
+      <w:bookmarkStart w:id="40" w:name="_Toc453435121"/>
+      <w:r>
+        <w:t>Journal de travail</w:t>
+      </w:r>
+      <w:bookmarkEnd w:id="40"/>
     </w:p>
     <w:p/>
     <w:p>
-      <w:pPr>
-        <w:pStyle w:val="Titre3"/>
-      </w:pPr>
-      <w:bookmarkStart w:id="21" w:name="_Toc453350923"/>
-      <w:r>
-        <w:t>Git</w:t>
-      </w:r>
-      <w:bookmarkEnd w:id="21"/>
-    </w:p>
-    <w:p/>
-    <w:p>
-      <w:r>
-        <w:t>Gestion des sources</w:t>
-      </w:r>
-    </w:p>
-    <w:p>
-      <w:r>
-        <w:t>Décrire GIT en quelques mots</w:t>
-      </w:r>
-    </w:p>
-    <w:p>
-      <w:r>
-        <w:t>Décrire notre stratégie</w:t>
-      </w:r>
-      <w:r>
-        <w:t>, nouvelles branches, commits réguliers, etc.</w:t>
-      </w:r>
-    </w:p>
-    <w:p>
-      <w:r>
-        <w:br w:type="page"/>
-      </w:r>
-    </w:p>
-    <w:p/>
-    <w:p>
-      <w:pPr>
-        <w:pStyle w:val="Titre2"/>
-      </w:pPr>
-      <w:bookmarkStart w:id="22" w:name="_Toc453350924"/>
-      <w:r>
-        <w:t>Stratégie de tests</w:t>
-      </w:r>
-      <w:bookmarkEnd w:id="22"/>
-    </w:p>
-    <w:p/>
-    <w:p>
-      <w:r>
-        <w:t>Comment on a testé nos fonctionnalités les unes après les autres</w:t>
-      </w:r>
-    </w:p>
-    <w:p>
-      <w:r>
-        <w:t>Décrire quelques tests fonctionnels (changement de carte, collision, etc.)</w:t>
-      </w:r>
-    </w:p>
-    <w:p>
-      <w:r>
-        <w:br w:type="page"/>
-      </w:r>
-    </w:p>
-    <w:p/>
-    <w:p>
-      <w:pPr>
-        <w:pStyle w:val="Titre2"/>
-      </w:pPr>
-      <w:bookmarkStart w:id="23" w:name="_Toc453350925"/>
-      <w:r>
-        <w:t>Planification</w:t>
-      </w:r>
-      <w:bookmarkEnd w:id="23"/>
-    </w:p>
-    <w:p/>
-    <w:p>
-      <w:pPr>
-        <w:pStyle w:val="Titre3"/>
-      </w:pPr>
-      <w:bookmarkStart w:id="24" w:name="_Toc453350926"/>
-      <w:r>
-        <w:t>Planning prévisionnel</w:t>
-      </w:r>
-      <w:bookmarkEnd w:id="24"/>
-    </w:p>
-    <w:p/>
-    <w:p>
-      <w:r>
-        <w:t>Diagramme de Gantt</w:t>
-      </w:r>
-    </w:p>
-    <w:p>
-      <w:r>
-        <w:t>On en invente un, le plus simple possible ;)</w:t>
-      </w:r>
-    </w:p>
-    <w:p/>
-    <w:p>
-      <w:pPr>
-        <w:pStyle w:val="Titre3"/>
-      </w:pPr>
-      <w:bookmarkStart w:id="25" w:name="_Toc453350927"/>
-      <w:r>
-        <w:t>Planning effectif</w:t>
-      </w:r>
-      <w:bookmarkEnd w:id="25"/>
-    </w:p>
-    <w:p/>
-    <w:p>
-      <w:r>
-        <w:t>Basé ou similaire au journal de travail</w:t>
-      </w:r>
-      <w:r>
-        <w:br w:type="page"/>
-      </w:r>
-    </w:p>
-    <w:p/>
-    <w:p>
-      <w:pPr>
-        <w:pStyle w:val="Titre1"/>
-      </w:pPr>
-      <w:bookmarkStart w:id="26" w:name="_Toc453350928"/>
-      <w:r>
-        <w:t>Conclusion</w:t>
-      </w:r>
-      <w:bookmarkEnd w:id="26"/>
-    </w:p>
-    <w:p/>
-    <w:p>
-      <w:pPr>
-        <w:pStyle w:val="Titre2"/>
-      </w:pPr>
-      <w:bookmarkStart w:id="27" w:name="_Toc453350929"/>
-      <w:r>
-        <w:t xml:space="preserve">Etat </w:t>
-      </w:r>
-      <w:r>
-        <w:t>du projet à l’échéance</w:t>
-      </w:r>
-      <w:bookmarkEnd w:id="27"/>
-    </w:p>
-    <w:p/>
-    <w:p>
-      <w:r>
-        <w:t>Où on en est</w:t>
-      </w:r>
-    </w:p>
-    <w:p>
-      <w:r>
-        <w:t>Ce qui n’a pas pu être réalisé</w:t>
-      </w:r>
-    </w:p>
-    <w:p/>
-    <w:p>
-      <w:pPr>
-        <w:pStyle w:val="Titre2"/>
-      </w:pPr>
-      <w:bookmarkStart w:id="28" w:name="_Toc453350930"/>
-      <w:r>
-        <w:t>Problèmes rencontrés</w:t>
-      </w:r>
-      <w:bookmarkEnd w:id="28"/>
-    </w:p>
-    <w:p/>
-    <w:p>
-      <w:r>
-        <w:t>Ce qui n’a pas marché dans l’équipe</w:t>
-      </w:r>
-    </w:p>
-    <w:p>
-      <w:r>
-        <w:t>Ce qu’on aurait pu faire mieux</w:t>
-      </w:r>
-    </w:p>
-    <w:p/>
-    <w:p>
-      <w:pPr>
-        <w:pStyle w:val="Titre2"/>
-      </w:pPr>
-      <w:bookmarkStart w:id="29" w:name="_Toc453350931"/>
-      <w:r>
-        <w:t>Améliorations possibles</w:t>
-      </w:r>
-      <w:bookmarkEnd w:id="29"/>
-    </w:p>
-    <w:p/>
-    <w:p>
-      <w:r>
-        <w:t>Fonctionnalités cool à ajouter</w:t>
-      </w:r>
-      <w:r>
-        <w:br w:type="page"/>
-      </w:r>
-    </w:p>
-    <w:p/>
-    <w:p>
-      <w:pPr>
-        <w:pStyle w:val="Titre1"/>
-      </w:pPr>
-      <w:bookmarkStart w:id="30" w:name="_Toc453350932"/>
-      <w:r>
-        <w:t>Annexes</w:t>
-      </w:r>
-      <w:bookmarkEnd w:id="30"/>
-    </w:p>
-    <w:p/>
-    <w:p>
-      <w:pPr>
-        <w:pStyle w:val="Titre2"/>
-      </w:pPr>
-      <w:bookmarkStart w:id="31" w:name="_Toc453350933"/>
-      <w:r>
-        <w:t>Table des illustrations</w:t>
-      </w:r>
-      <w:bookmarkEnd w:id="31"/>
-    </w:p>
-    <w:p/>
-    <w:p>
-      <w:r>
-        <w:t>Quand on aura des illustrations</w:t>
-      </w:r>
-      <w:r>
-        <w:t> ;-)</w:t>
-      </w:r>
-    </w:p>
-    <w:p>
-      <w:r>
-        <w:br w:type="page"/>
-      </w:r>
-    </w:p>
-    <w:p/>
-    <w:p>
-      <w:pPr>
-        <w:pStyle w:val="Titre2"/>
-      </w:pPr>
-      <w:bookmarkStart w:id="32" w:name="_Toc453350934"/>
-      <w:r>
-        <w:t>Journal de travail</w:t>
-      </w:r>
-      <w:bookmarkEnd w:id="32"/>
-    </w:p>
-    <w:p/>
-    <w:p>
       <w:r>
         <w:t>Liste des semaines</w:t>
       </w:r>
@@ -4179,13 +5291,9 @@
       </w:r>
     </w:p>
     <w:sectPr>
-      <w:headerReference w:type="default" r:id="rId8"/>
-      <w:footerReference w:type="default" r:id="rId9"/>
       <w:pgSz w:w="11906" w:h="16838"/>
       <w:pgMar w:top="1417" w:right="1417" w:bottom="1417" w:left="1417" w:header="708" w:footer="708" w:gutter="0"/>
-      <w:pgNumType w:start="0"/>
       <w:cols w:space="708"/>
-      <w:titlePg/>
       <w:docGrid w:linePitch="360"/>
     </w:sectPr>
   </w:body>
@@ -4248,7 +5356,7 @@
             <w:noProof/>
             <w:lang w:val="fr-FR"/>
           </w:rPr>
-          <w:t>15</w:t>
+          <w:t>20</w:t>
         </w:r>
         <w:r>
           <w:fldChar w:fldCharType="end"/>
@@ -4294,9 +5402,9 @@
   <w:p>
     <w:pPr>
       <w:pStyle w:val="En-tte"/>
+      <w:jc w:val="center"/>
     </w:pPr>
     <w:r>
-      <w:tab/>
       <w:t xml:space="preserve">Projet de </w:t>
     </w:r>
     <w:r>
@@ -4886,6 +5994,28 @@
       <w:szCs w:val="24"/>
     </w:rPr>
   </w:style>
+  <w:style w:type="paragraph" w:styleId="Titre4">
+    <w:name w:val="heading 4"/>
+    <w:basedOn w:val="Normal"/>
+    <w:next w:val="Normal"/>
+    <w:link w:val="Titre4Car"/>
+    <w:uiPriority w:val="9"/>
+    <w:unhideWhenUsed/>
+    <w:qFormat/>
+    <w:rsid w:val="003B574F"/>
+    <w:pPr>
+      <w:keepNext/>
+      <w:keepLines/>
+      <w:spacing w:before="40" w:after="0"/>
+      <w:outlineLvl w:val="3"/>
+    </w:pPr>
+    <w:rPr>
+      <w:rFonts w:asciiTheme="majorHAnsi" w:eastAsiaTheme="majorEastAsia" w:hAnsiTheme="majorHAnsi" w:cstheme="majorBidi"/>
+      <w:i/>
+      <w:iCs/>
+      <w:color w:val="2E74B5" w:themeColor="accent1" w:themeShade="BF"/>
+    </w:rPr>
+  </w:style>
   <w:style w:type="character" w:default="1" w:styleId="Policepardfaut">
     <w:name w:val="Default Paragraph Font"/>
     <w:uiPriority w:val="1"/>
@@ -5104,6 +6234,49 @@
     <w:pPr>
       <w:spacing w:after="100"/>
       <w:ind w:left="440"/>
+    </w:pPr>
+  </w:style>
+  <w:style w:type="paragraph" w:styleId="Lgende">
+    <w:name w:val="caption"/>
+    <w:basedOn w:val="Normal"/>
+    <w:next w:val="Normal"/>
+    <w:uiPriority w:val="35"/>
+    <w:unhideWhenUsed/>
+    <w:qFormat/>
+    <w:rsid w:val="00825043"/>
+    <w:pPr>
+      <w:spacing w:after="200" w:line="240" w:lineRule="auto"/>
+    </w:pPr>
+    <w:rPr>
+      <w:i/>
+      <w:iCs/>
+      <w:color w:val="44546A" w:themeColor="text2"/>
+      <w:sz w:val="18"/>
+      <w:szCs w:val="18"/>
+    </w:rPr>
+  </w:style>
+  <w:style w:type="character" w:customStyle="1" w:styleId="Titre4Car">
+    <w:name w:val="Titre 4 Car"/>
+    <w:basedOn w:val="Policepardfaut"/>
+    <w:link w:val="Titre4"/>
+    <w:uiPriority w:val="9"/>
+    <w:rsid w:val="003B574F"/>
+    <w:rPr>
+      <w:rFonts w:asciiTheme="majorHAnsi" w:eastAsiaTheme="majorEastAsia" w:hAnsiTheme="majorHAnsi" w:cstheme="majorBidi"/>
+      <w:i/>
+      <w:iCs/>
+      <w:color w:val="2E74B5" w:themeColor="accent1" w:themeShade="BF"/>
+    </w:rPr>
+  </w:style>
+  <w:style w:type="paragraph" w:styleId="Tabledesillustrations">
+    <w:name w:val="table of figures"/>
+    <w:basedOn w:val="Normal"/>
+    <w:next w:val="Normal"/>
+    <w:uiPriority w:val="99"/>
+    <w:unhideWhenUsed/>
+    <w:rsid w:val="0082373D"/>
+    <w:pPr>
+      <w:spacing w:after="0"/>
     </w:pPr>
   </w:style>
 </w:styles>
@@ -5375,7 +6548,7 @@
 </file>
 
 <file path=customXml/itemProps1.xml><?xml version="1.0" encoding="utf-8"?>
-<ds:datastoreItem xmlns:ds="http://schemas.openxmlformats.org/officeDocument/2006/customXml" ds:itemID="{1683AB13-7CAC-4DD6-9C12-1ACE73204331}">
+<ds:datastoreItem xmlns:ds="http://schemas.openxmlformats.org/officeDocument/2006/customXml" ds:itemID="{C7AB12F1-37DA-4CEA-8D87-68873571C562}">
   <ds:schemaRefs>
     <ds:schemaRef ds:uri="http://schemas.openxmlformats.org/officeDocument/2006/bibliography"/>
   </ds:schemaRefs>

</xml_diff>

<commit_message>
Ajout de la partie fonctionnement du rapport final
</commit_message>
<xml_diff>
--- a/documentation/Rapport final.docx
+++ b/documentation/Rapport final.docx
@@ -10,7 +10,6 @@
           <w:docPartUnique/>
         </w:docPartObj>
       </w:sdtPr>
-      <w:sdtEndPr/>
       <w:sdtContent>
         <w:p>
           <w:r>
@@ -628,7 +627,6 @@
                                     <w:dataBinding w:prefixMappings="xmlns:ns0='http://purl.org/dc/elements/1.1/' xmlns:ns1='http://schemas.openxmlformats.org/package/2006/metadata/core-properties' " w:xpath="/ns1:coreProperties[1]/ns0:title[1]" w:storeItemID="{6C3C8BC8-F283-45AE-878A-BAB7291924A1}"/>
                                     <w:text/>
                                   </w:sdtPr>
-                                  <w:sdtEndPr/>
                                   <w:sdtContent>
                                     <w:p>
                                       <w:pPr>
@@ -649,20 +647,8 @@
                                           <w:sz w:val="72"/>
                                           <w:szCs w:val="64"/>
                                         </w:rPr>
-                                        <w:t xml:space="preserve">TRon </w:t>
+                                        <w:t>TRon TRon</w:t>
                                       </w:r>
-                                      <w:proofErr w:type="spellStart"/>
-                                      <w:r>
-                                        <w:rPr>
-                                          <w:rFonts w:asciiTheme="majorHAnsi" w:eastAsiaTheme="majorEastAsia" w:hAnsiTheme="majorHAnsi" w:cstheme="majorBidi"/>
-                                          <w:caps/>
-                                          <w:color w:val="FFFFFF" w:themeColor="background1"/>
-                                          <w:sz w:val="72"/>
-                                          <w:szCs w:val="64"/>
-                                        </w:rPr>
-                                        <w:t>TRon</w:t>
-                                      </w:r>
-                                      <w:proofErr w:type="spellEnd"/>
                                     </w:p>
                                   </w:sdtContent>
                                 </w:sdt>
@@ -689,7 +675,6 @@
                                       <w:dataBinding w:prefixMappings="xmlns:ns0='http://purl.org/dc/elements/1.1/' xmlns:ns1='http://schemas.openxmlformats.org/package/2006/metadata/core-properties' " w:xpath="/ns1:coreProperties[1]/ns0:subject[1]" w:storeItemID="{6C3C8BC8-F283-45AE-878A-BAB7291924A1}"/>
                                       <w:text/>
                                     </w:sdtPr>
-                                    <w:sdtEndPr/>
                                     <w:sdtContent>
                                       <w:r>
                                         <w:rPr>
@@ -804,20 +789,8 @@
                                     <w:sz w:val="72"/>
                                     <w:szCs w:val="64"/>
                                   </w:rPr>
-                                  <w:t xml:space="preserve">TRon </w:t>
+                                  <w:t>TRon TRon</w:t>
                                 </w:r>
-                                <w:proofErr w:type="spellStart"/>
-                                <w:r>
-                                  <w:rPr>
-                                    <w:rFonts w:asciiTheme="majorHAnsi" w:eastAsiaTheme="majorEastAsia" w:hAnsiTheme="majorHAnsi" w:cstheme="majorBidi"/>
-                                    <w:caps/>
-                                    <w:color w:val="FFFFFF" w:themeColor="background1"/>
-                                    <w:sz w:val="72"/>
-                                    <w:szCs w:val="64"/>
-                                  </w:rPr>
-                                  <w:t>TRon</w:t>
-                                </w:r>
-                                <w:proofErr w:type="spellEnd"/>
                               </w:p>
                             </w:sdtContent>
                           </w:sdt>
@@ -939,72 +912,16 @@
                                     <w:sz w:val="36"/>
                                     <w:szCs w:val="36"/>
                                   </w:rPr>
-                                  <w:t xml:space="preserve">Amel </w:t>
+                                  <w:t>Amel Dussier</w:t>
                                 </w:r>
-                                <w:proofErr w:type="spellStart"/>
                                 <w:r>
                                   <w:rPr>
                                     <w:color w:val="5B9BD5" w:themeColor="accent1"/>
                                     <w:sz w:val="36"/>
                                     <w:szCs w:val="36"/>
                                   </w:rPr>
-                                  <w:t>Dussier</w:t>
+                                  <w:t>, Ioannis Noukakis &amp; Fabien Salathe</w:t>
                                 </w:r>
-                                <w:proofErr w:type="spellEnd"/>
-                                <w:r>
-                                  <w:rPr>
-                                    <w:color w:val="5B9BD5" w:themeColor="accent1"/>
-                                    <w:sz w:val="36"/>
-                                    <w:szCs w:val="36"/>
-                                  </w:rPr>
-                                  <w:t xml:space="preserve">, </w:t>
-                                </w:r>
-                                <w:proofErr w:type="spellStart"/>
-                                <w:r>
-                                  <w:rPr>
-                                    <w:color w:val="5B9BD5" w:themeColor="accent1"/>
-                                    <w:sz w:val="36"/>
-                                    <w:szCs w:val="36"/>
-                                  </w:rPr>
-                                  <w:t>Ioannis</w:t>
-                                </w:r>
-                                <w:proofErr w:type="spellEnd"/>
-                                <w:r>
-                                  <w:rPr>
-                                    <w:color w:val="5B9BD5" w:themeColor="accent1"/>
-                                    <w:sz w:val="36"/>
-                                    <w:szCs w:val="36"/>
-                                  </w:rPr>
-                                  <w:t xml:space="preserve"> </w:t>
-                                </w:r>
-                                <w:proofErr w:type="spellStart"/>
-                                <w:r>
-                                  <w:rPr>
-                                    <w:color w:val="5B9BD5" w:themeColor="accent1"/>
-                                    <w:sz w:val="36"/>
-                                    <w:szCs w:val="36"/>
-                                  </w:rPr>
-                                  <w:t>Noukakis</w:t>
-                                </w:r>
-                                <w:proofErr w:type="spellEnd"/>
-                                <w:r>
-                                  <w:rPr>
-                                    <w:color w:val="5B9BD5" w:themeColor="accent1"/>
-                                    <w:sz w:val="36"/>
-                                    <w:szCs w:val="36"/>
-                                  </w:rPr>
-                                  <w:t xml:space="preserve"> &amp; Fabien </w:t>
-                                </w:r>
-                                <w:proofErr w:type="spellStart"/>
-                                <w:r>
-                                  <w:rPr>
-                                    <w:color w:val="5B9BD5" w:themeColor="accent1"/>
-                                    <w:sz w:val="36"/>
-                                    <w:szCs w:val="36"/>
-                                  </w:rPr>
-                                  <w:t>Salathe</w:t>
-                                </w:r>
-                                <w:proofErr w:type="spellEnd"/>
                               </w:p>
                             </w:txbxContent>
                           </wps:txbx>
@@ -1048,72 +965,16 @@
                               <w:sz w:val="36"/>
                               <w:szCs w:val="36"/>
                             </w:rPr>
-                            <w:t xml:space="preserve">Amel </w:t>
+                            <w:t>Amel Dussier</w:t>
                           </w:r>
-                          <w:proofErr w:type="spellStart"/>
                           <w:r>
                             <w:rPr>
                               <w:color w:val="5B9BD5" w:themeColor="accent1"/>
                               <w:sz w:val="36"/>
                               <w:szCs w:val="36"/>
                             </w:rPr>
-                            <w:t>Dussier</w:t>
+                            <w:t>, Ioannis Noukakis &amp; Fabien Salathe</w:t>
                           </w:r>
-                          <w:proofErr w:type="spellEnd"/>
-                          <w:r>
-                            <w:rPr>
-                              <w:color w:val="5B9BD5" w:themeColor="accent1"/>
-                              <w:sz w:val="36"/>
-                              <w:szCs w:val="36"/>
-                            </w:rPr>
-                            <w:t xml:space="preserve">, </w:t>
-                          </w:r>
-                          <w:proofErr w:type="spellStart"/>
-                          <w:r>
-                            <w:rPr>
-                              <w:color w:val="5B9BD5" w:themeColor="accent1"/>
-                              <w:sz w:val="36"/>
-                              <w:szCs w:val="36"/>
-                            </w:rPr>
-                            <w:t>Ioannis</w:t>
-                          </w:r>
-                          <w:proofErr w:type="spellEnd"/>
-                          <w:r>
-                            <w:rPr>
-                              <w:color w:val="5B9BD5" w:themeColor="accent1"/>
-                              <w:sz w:val="36"/>
-                              <w:szCs w:val="36"/>
-                            </w:rPr>
-                            <w:t xml:space="preserve"> </w:t>
-                          </w:r>
-                          <w:proofErr w:type="spellStart"/>
-                          <w:r>
-                            <w:rPr>
-                              <w:color w:val="5B9BD5" w:themeColor="accent1"/>
-                              <w:sz w:val="36"/>
-                              <w:szCs w:val="36"/>
-                            </w:rPr>
-                            <w:t>Noukakis</w:t>
-                          </w:r>
-                          <w:proofErr w:type="spellEnd"/>
-                          <w:r>
-                            <w:rPr>
-                              <w:color w:val="5B9BD5" w:themeColor="accent1"/>
-                              <w:sz w:val="36"/>
-                              <w:szCs w:val="36"/>
-                            </w:rPr>
-                            <w:t xml:space="preserve"> &amp; Fabien </w:t>
-                          </w:r>
-                          <w:proofErr w:type="spellStart"/>
-                          <w:r>
-                            <w:rPr>
-                              <w:color w:val="5B9BD5" w:themeColor="accent1"/>
-                              <w:sz w:val="36"/>
-                              <w:szCs w:val="36"/>
-                            </w:rPr>
-                            <w:t>Salathe</w:t>
-                          </w:r>
-                          <w:proofErr w:type="spellEnd"/>
                         </w:p>
                       </w:txbxContent>
                     </v:textbox>
@@ -4713,15 +4574,7 @@
         <w:jc w:val="both"/>
       </w:pPr>
       <w:r>
-        <w:t>Notre groupe a choisi de travailler sur le patron de conception « </w:t>
-      </w:r>
-      <w:proofErr w:type="spellStart"/>
-      <w:r>
-        <w:t>Mediator</w:t>
-      </w:r>
-      <w:proofErr w:type="spellEnd"/>
-      <w:r>
-        <w:t xml:space="preserve"> ». Il s’agit d’un </w:t>
+        <w:t xml:space="preserve">Notre groupe a choisi de travailler sur le patron de conception « Mediator ». Il s’agit d’un </w:t>
       </w:r>
       <w:r>
         <w:rPr>
@@ -4769,38 +4622,26 @@
       <w:r>
         <w:t xml:space="preserve"> Il s’agira d’une version simplifiée et revisitée des courses de motos </w:t>
       </w:r>
-      <w:proofErr w:type="spellStart"/>
       <w:r>
         <w:rPr>
           <w:i/>
         </w:rPr>
         <w:t>LightCycle</w:t>
       </w:r>
-      <w:proofErr w:type="spellEnd"/>
       <w:r>
         <w:t xml:space="preserve"> du film </w:t>
       </w:r>
-      <w:proofErr w:type="spellStart"/>
       <w:r>
         <w:rPr>
           <w:i/>
         </w:rPr>
         <w:t>Tron</w:t>
       </w:r>
-      <w:proofErr w:type="spellEnd"/>
       <w:r>
         <w:t>.</w:t>
       </w:r>
       <w:r>
-        <w:t xml:space="preserve"> Nous allons mettre en application le modèle de conception « </w:t>
-      </w:r>
-      <w:proofErr w:type="spellStart"/>
-      <w:r>
-        <w:t>Mediator</w:t>
-      </w:r>
-      <w:proofErr w:type="spellEnd"/>
-      <w:r>
-        <w:t> » pour communiquer</w:t>
+        <w:t xml:space="preserve"> Nous allons mettre en application le modèle de conception « Mediator » pour communiquer</w:t>
       </w:r>
       <w:r>
         <w:t xml:space="preserve"> par exemple</w:t>
@@ -4848,46 +4689,32 @@
       <w:r>
         <w:t xml:space="preserve">Nous allons commencer par un petit rappel concernant les courses de </w:t>
       </w:r>
-      <w:proofErr w:type="spellStart"/>
       <w:r>
         <w:rPr>
           <w:i/>
         </w:rPr>
         <w:t>LightCycles</w:t>
       </w:r>
-      <w:proofErr w:type="spellEnd"/>
       <w:r>
         <w:t xml:space="preserve">. Dans le film </w:t>
       </w:r>
-      <w:proofErr w:type="spellStart"/>
       <w:r>
         <w:rPr>
           <w:i/>
         </w:rPr>
         <w:t>Tron</w:t>
       </w:r>
-      <w:proofErr w:type="spellEnd"/>
       <w:r>
         <w:t xml:space="preserve"> original, les personnages doivent participer à une course de motos virtuelles, les </w:t>
       </w:r>
-      <w:proofErr w:type="spellStart"/>
       <w:r>
         <w:rPr>
           <w:i/>
         </w:rPr>
         <w:t>LightCycles</w:t>
       </w:r>
-      <w:proofErr w:type="spellEnd"/>
-      <w:r>
-        <w:t>. Ces motos évoluent sur un plan en deux dimensions, et ne peuvent faire que des virages à 90 degrés (angle droit). Durant la partie ils ne disposent pas de freins pour ralentir ou s’arrêter, ils ne peuvent qu’avancer et changer de direction. Chaque moto laisse dans son sillage un mur de lumière (« </w:t>
-      </w:r>
-      <w:proofErr w:type="spellStart"/>
-      <w:r>
-        <w:t>Jetwall</w:t>
-      </w:r>
-      <w:proofErr w:type="spellEnd"/>
-      <w:r>
-        <w:t> » en anglais). Si un concurrent entre en collision avec un mur de lumière, il a perdu la partie.</w:t>
+      <w:r>
+        <w:t>. Ces motos évoluent sur un plan en deux dimensions, et ne peuvent faire que des virages à 90 degrés (angle droit). Durant la partie ils ne disposent pas de freins pour ralentir ou s’arrêter, ils ne peuvent qu’avancer et changer de direction. Chaque moto laisse dans son sillage un mur de lumière (« Jetwall » en anglais). Si un concurrent entre en collision avec un mur de lumière, il a perdu la partie.</w:t>
       </w:r>
       <w:r>
         <w:t xml:space="preserve"> Le dernier joueur dans la partie gagne. Notre jeu va reprendre en grande partie ces principes, et en ajouter quelques nouveaux.</w:t>
@@ -4925,15 +4752,7 @@
         <w:jc w:val="both"/>
       </w:pPr>
       <w:r>
-        <w:t>L’aspect graphique est important pour que les joueurs prennent plaisir à utiliser notre jeu. Nous allons faire au mieux pour rendre notre application visuellement attrayante, mais nous allons mettre l’effort principal sur l’implémentation du patron de conception « </w:t>
-      </w:r>
-      <w:proofErr w:type="spellStart"/>
-      <w:r>
-        <w:t>Mediator</w:t>
-      </w:r>
-      <w:proofErr w:type="spellEnd"/>
-      <w:r>
-        <w:t> » et la gestion de la communication entre les joueurs. Il s’agit après tout de la raison d’être de ce projet.</w:t>
+        <w:t>L’aspect graphique est important pour que les joueurs prennent plaisir à utiliser notre jeu. Nous allons faire au mieux pour rendre notre application visuellement attrayante, mais nous allons mettre l’effort principal sur l’implémentation du patron de conception « Mediator » et la gestion de la communication entre les joueurs. Il s’agit après tout de la raison d’être de ce projet.</w:t>
       </w:r>
       <w:r>
         <w:br w:type="page"/>
@@ -4978,23 +4797,10 @@
     </w:p>
     <w:p>
       <w:r>
-        <w:t xml:space="preserve">Librairie </w:t>
-      </w:r>
-      <w:proofErr w:type="spellStart"/>
-      <w:r>
-        <w:t>Slick</w:t>
-      </w:r>
-      <w:proofErr w:type="spellEnd"/>
-      <w:r>
-        <w:t xml:space="preserve"> : Slick2d est un </w:t>
-      </w:r>
-      <w:proofErr w:type="spellStart"/>
-      <w:r>
-        <w:t>wrapper</w:t>
-      </w:r>
-      <w:proofErr w:type="spellEnd"/>
-      <w:r>
-        <w:t xml:space="preserve"> OpenGL qui présente les avantages suivants : </w:t>
+        <w:t>Librairie Slick</w:t>
+      </w:r>
+      <w:r>
+        <w:t xml:space="preserve"> : Slick2d est un wrapper OpenGL qui présente les avantages suivants : </w:t>
       </w:r>
     </w:p>
     <w:p>
@@ -5020,73 +4826,153 @@
       <w:r>
         <w:t>Rapidité d’exécution : Tout le rendu du jeu est réalisé par OpenGL et est donc bien plus rapide qu’avec une technologie purement Java (par exemple Swing).</w:t>
       </w:r>
-      <w:bookmarkStart w:id="7" w:name="_GoBack"/>
+      <w:r>
+        <w:br w:type="page"/>
+      </w:r>
+    </w:p>
+    <w:p/>
+    <w:p>
+      <w:pPr>
+        <w:pStyle w:val="Titre1"/>
+      </w:pPr>
+      <w:bookmarkStart w:id="7" w:name="_Toc453502140"/>
+      <w:r>
+        <w:t>Conception</w:t>
+      </w:r>
       <w:bookmarkEnd w:id="7"/>
-      <w:r>
-        <w:br w:type="page"/>
-      </w:r>
     </w:p>
     <w:p/>
     <w:p>
       <w:pPr>
-        <w:pStyle w:val="Titre1"/>
-      </w:pPr>
-      <w:bookmarkStart w:id="8" w:name="_Toc453502140"/>
-      <w:r>
-        <w:t>Conception</w:t>
+        <w:pStyle w:val="Titre2"/>
+      </w:pPr>
+      <w:bookmarkStart w:id="8" w:name="_Toc453502141"/>
+      <w:r>
+        <w:t>Protocole de communication</w:t>
       </w:r>
       <w:bookmarkEnd w:id="8"/>
     </w:p>
     <w:p/>
     <w:p>
       <w:pPr>
-        <w:pStyle w:val="Titre2"/>
-      </w:pPr>
-      <w:bookmarkStart w:id="9" w:name="_Toc453502141"/>
-      <w:r>
-        <w:t>Protocole de communication</w:t>
+        <w:pStyle w:val="Titre3"/>
+      </w:pPr>
+      <w:bookmarkStart w:id="9" w:name="_Toc453502142"/>
+      <w:r>
+        <w:t>Fonctionnement</w:t>
       </w:r>
       <w:bookmarkEnd w:id="9"/>
     </w:p>
     <w:p/>
     <w:p>
       <w:pPr>
-        <w:pStyle w:val="Titre3"/>
-      </w:pPr>
-      <w:bookmarkStart w:id="10" w:name="_Toc453502142"/>
-      <w:r>
-        <w:t>Fonctionnement</w:t>
-      </w:r>
-      <w:bookmarkEnd w:id="10"/>
-    </w:p>
-    <w:p/>
-    <w:p>
-      <w:pPr>
         <w:jc w:val="both"/>
-      </w:pPr>
-      <w:r>
-        <w:t xml:space="preserve">Le protocole de communication découle directement de l’architecture de notre application, nous allons donc décrire son fonctionnement en premier. </w:t>
+        <w:rPr>
+          <w:rFonts w:eastAsia="Times New Roman" w:cs="Times New Roman"/>
+        </w:rPr>
+      </w:pPr>
+      <w:r>
+        <w:rPr>
+          <w:rFonts w:eastAsia="Times New Roman" w:cs="Times New Roman"/>
+        </w:rPr>
+        <w:t>Le protocole de communication découle directement de l’architecture de notre application, nous allons donc décrire son fonctionnement en premier. Ce protocole permet de faire le lien entre la partie cliente et la partie serveur, et gérer la communication entre eux.</w:t>
       </w:r>
     </w:p>
     <w:p>
       <w:pPr>
         <w:jc w:val="both"/>
-      </w:pPr>
-      <w:r>
-        <w:t>Le protocole permet de faire le lien et gérer la communication entre la partie cliente et la partie serveur</w:t>
-      </w:r>
-    </w:p>
-    <w:p>
-      <w:r>
-        <w:t xml:space="preserve">La base de ce protocole se situe dans les objets partagés entre le serveur et le client. Ces derniers sont </w:t>
-      </w:r>
-      <w:proofErr w:type="spellStart"/>
-      <w:r>
-        <w:t>sérialisables</w:t>
-      </w:r>
-      <w:proofErr w:type="spellEnd"/>
-      <w:r>
-        <w:t xml:space="preserve">, c’est-à-dire qu’il est possible de les envoyer à travers le réseau. </w:t>
+        <w:rPr>
+          <w:rFonts w:eastAsia="Times New Roman" w:cs="Times New Roman"/>
+        </w:rPr>
+      </w:pPr>
+      <w:r>
+        <w:rPr>
+          <w:rFonts w:eastAsia="Times New Roman" w:cs="Times New Roman"/>
+        </w:rPr>
+        <w:t>Le serveur dispose d’un port d’écoute, qui est par défaut le port 8000. Il s’agit d’un socket Java standard. Lors de la connexion d’un client sur ce port, un thread dédié à ce client est créé. Cela permet au serveur de pouvoir communiquer avec plusieurs clients simultanément.</w:t>
+      </w:r>
+    </w:p>
+    <w:p>
+      <w:pPr>
+        <w:jc w:val="both"/>
+        <w:rPr>
+          <w:rFonts w:eastAsia="Times New Roman" w:cs="Times New Roman"/>
+        </w:rPr>
+      </w:pPr>
+      <w:r>
+        <w:rPr>
+          <w:rFonts w:eastAsia="Times New Roman" w:cs="Times New Roman"/>
+        </w:rPr>
+        <w:t>Le client dispose également d’un thread dédié à la communication avec le serveur. Lorsque la connexion TCP est établie avec le serveur, le client envoie un premier message afin d’inscrire le nom du joueur. Le serveur va lui répondre avec un message contenant l’identifiant unique du joueur.</w:t>
+      </w:r>
+    </w:p>
+    <w:p>
+      <w:pPr>
+        <w:jc w:val="both"/>
+        <w:rPr>
+          <w:rFonts w:eastAsia="Times New Roman" w:cs="Times New Roman"/>
+        </w:rPr>
+      </w:pPr>
+      <w:r>
+        <w:rPr>
+          <w:rFonts w:eastAsia="Times New Roman" w:cs="Times New Roman"/>
+        </w:rPr>
+        <w:t>Une fois cette connexion TCP établie, et que le joueur est identifié et inscrit, le client et le serveur vont dialoguer en s’envoyant des datagrammes UDP sur un port défini. Cela permet d’avoir de meilleures performances qu’avec des segments TCP, surtout quand plusieurs joueurs sont connectés. Comme le contenu de la carte est transmis à chaque changement, si un client rate un datagramme, il aura toutes les informations lors du prochain message envoyé par le serveur.</w:t>
+      </w:r>
+    </w:p>
+    <w:p>
+      <w:pPr>
+        <w:jc w:val="both"/>
+        <w:rPr>
+          <w:rFonts w:eastAsia="Times New Roman" w:cs="Times New Roman"/>
+        </w:rPr>
+      </w:pPr>
+      <w:r>
+        <w:rPr>
+          <w:rFonts w:eastAsia="Times New Roman" w:cs="Times New Roman"/>
+        </w:rPr>
+        <w:t>La connexion TCP reste cependant établie durant toute la partie. Cela permet de pouvoir facilement détecter si un client quitte le jeu, car sa connexion sera alors interrompue et le serveur pourra l’enlever de la liste des joueurs.</w:t>
+      </w:r>
+    </w:p>
+    <w:p>
+      <w:pPr>
+        <w:jc w:val="both"/>
+        <w:rPr>
+          <w:rFonts w:eastAsia="Times New Roman" w:cs="Times New Roman"/>
+        </w:rPr>
+      </w:pPr>
+      <w:r>
+        <w:rPr>
+          <w:rFonts w:eastAsia="Times New Roman" w:cs="Times New Roman"/>
+        </w:rPr>
+        <w:t xml:space="preserve">La transmission des messages se fait en utilisant le mécanisme de sérialisation des objets, disponible par défaut dans Java. Pour cette raison, les messages et les modèles des acteurs implémentent tous l’interface </w:t>
+      </w:r>
+      <w:r>
+        <w:rPr>
+          <w:rFonts w:eastAsia="Times New Roman" w:cs="Times New Roman"/>
+          <w:i/>
+        </w:rPr>
+        <w:t>Serializable</w:t>
+      </w:r>
+      <w:r>
+        <w:rPr>
+          <w:rFonts w:eastAsia="Times New Roman" w:cs="Times New Roman"/>
+        </w:rPr>
+        <w:t>.</w:t>
+      </w:r>
+    </w:p>
+    <w:p>
+      <w:pPr>
+        <w:jc w:val="both"/>
+        <w:rPr>
+          <w:rFonts w:eastAsia="Times New Roman" w:cs="Times New Roman"/>
+        </w:rPr>
+      </w:pPr>
+      <w:r>
+        <w:rPr>
+          <w:rFonts w:eastAsia="Times New Roman" w:cs="Times New Roman"/>
+        </w:rPr>
+        <w:t>Le diagramme de séquence de la page suivante décrit de manière plus technique le fonctionnement du protocole de communication entre le client et le serveur, et notamment : la séquence de connexion et d’inscription d’un joueur, comment un mouvement du joueur est transmis au serveur, ainsi que la façon à laquelle le serveur envoie les mises à jour aux clients.</w:t>
       </w:r>
     </w:p>
     <w:p/>
@@ -5101,11 +4987,11 @@
       <w:pPr>
         <w:pStyle w:val="Titre3"/>
       </w:pPr>
-      <w:bookmarkStart w:id="11" w:name="_Toc453502143"/>
+      <w:bookmarkStart w:id="10" w:name="_Toc453502143"/>
       <w:r>
         <w:t>Messages</w:t>
       </w:r>
-      <w:bookmarkEnd w:id="11"/>
+      <w:bookmarkEnd w:id="10"/>
     </w:p>
     <w:p/>
     <w:p>
@@ -5132,14 +5018,12 @@
           <w:b/>
         </w:rPr>
       </w:pPr>
-      <w:proofErr w:type="spellStart"/>
       <w:r>
         <w:rPr>
           <w:b/>
         </w:rPr>
         <w:t>PlayerIdentity</w:t>
       </w:r>
-      <w:proofErr w:type="spellEnd"/>
     </w:p>
     <w:p>
       <w:pPr>
@@ -5162,14 +5046,12 @@
           <w:b/>
         </w:rPr>
       </w:pPr>
-      <w:proofErr w:type="spellStart"/>
       <w:r>
         <w:rPr>
           <w:b/>
         </w:rPr>
         <w:t>UpdateWorld</w:t>
       </w:r>
-      <w:proofErr w:type="spellEnd"/>
     </w:p>
     <w:p>
       <w:pPr>
@@ -5177,15 +5059,7 @@
         <w:jc w:val="both"/>
       </w:pPr>
       <w:r>
-        <w:t xml:space="preserve">Ce message contient le contenu de la carte dans laquelle le joueur est en train d’évoluer, avec la nouvelle position des objets et des autres </w:t>
-      </w:r>
-      <w:proofErr w:type="spellStart"/>
-      <w:r>
-        <w:t>joureurs</w:t>
-      </w:r>
-      <w:proofErr w:type="spellEnd"/>
-      <w:r>
-        <w:t>.</w:t>
+        <w:t>Ce message contient le contenu de la carte dans laquelle le joueur est en train d’évoluer, avec la nouvelle position des objets et des autres joureurs.</w:t>
       </w:r>
     </w:p>
     <w:p>
@@ -5246,7 +5120,7 @@
         <w:pStyle w:val="Lgende"/>
         <w:jc w:val="center"/>
       </w:pPr>
-      <w:bookmarkStart w:id="12" w:name="_Toc453502075"/>
+      <w:bookmarkStart w:id="11" w:name="_Toc453502075"/>
       <w:r>
         <w:t xml:space="preserve">Figure </w:t>
       </w:r>
@@ -5274,7 +5148,7 @@
       <w:r>
         <w:t xml:space="preserve"> : Messages envoyés du serveur au client</w:t>
       </w:r>
-      <w:bookmarkEnd w:id="12"/>
+      <w:bookmarkEnd w:id="11"/>
     </w:p>
     <w:p/>
     <w:p>
@@ -5293,14 +5167,12 @@
           <w:b/>
         </w:rPr>
       </w:pPr>
-      <w:proofErr w:type="spellStart"/>
       <w:r>
         <w:rPr>
           <w:b/>
         </w:rPr>
         <w:t>JoinGame</w:t>
       </w:r>
-      <w:proofErr w:type="spellEnd"/>
     </w:p>
     <w:p>
       <w:pPr>
@@ -5321,29 +5193,19 @@
           <w:b/>
         </w:rPr>
       </w:pPr>
-      <w:proofErr w:type="spellStart"/>
       <w:r>
         <w:rPr>
           <w:b/>
         </w:rPr>
         <w:t>ChangeDirection</w:t>
       </w:r>
-      <w:proofErr w:type="spellEnd"/>
     </w:p>
     <w:p>
       <w:pPr>
         <w:pStyle w:val="Paragraphedeliste"/>
       </w:pPr>
       <w:r>
-        <w:t>Il s’agit du message envoyé au serveur par le client quand le joueur décide de changer de direction. Ce changement est ensuite transmis aux autres joueurs dans un message « </w:t>
-      </w:r>
-      <w:proofErr w:type="spellStart"/>
-      <w:r>
-        <w:t>UpdateWorld</w:t>
-      </w:r>
-      <w:proofErr w:type="spellEnd"/>
-      <w:r>
-        <w:t> ».</w:t>
+        <w:t>Il s’agit du message envoyé au serveur par le client quand le joueur décide de changer de direction. Ce changement est ensuite transmis aux autres joueurs dans un message « UpdateWorld ».</w:t>
       </w:r>
     </w:p>
     <w:p>
@@ -5404,7 +5266,7 @@
         <w:pStyle w:val="Lgende"/>
         <w:jc w:val="center"/>
       </w:pPr>
-      <w:bookmarkStart w:id="13" w:name="_Toc453502076"/>
+      <w:bookmarkStart w:id="12" w:name="_Toc453502076"/>
       <w:r>
         <w:t xml:space="preserve">Figure </w:t>
       </w:r>
@@ -5412,10 +5274,7 @@
         <w:fldChar w:fldCharType="begin"/>
       </w:r>
       <w:r>
-        <w:instrText xml:space="preserve"> SEQ F</w:instrText>
-      </w:r>
-      <w:r>
-        <w:instrText xml:space="preserve">igure \* ARABIC </w:instrText>
+        <w:instrText xml:space="preserve"> SEQ Figure \* ARABIC </w:instrText>
       </w:r>
       <w:r>
         <w:fldChar w:fldCharType="separate"/>
@@ -5435,23 +5294,23 @@
       <w:r>
         <w:t xml:space="preserve"> : Messages envoyées du client au serveur</w:t>
       </w:r>
+      <w:bookmarkEnd w:id="12"/>
+    </w:p>
+    <w:p>
+      <w:r>
+        <w:br w:type="page"/>
+      </w:r>
+    </w:p>
+    <w:p/>
+    <w:p>
+      <w:pPr>
+        <w:pStyle w:val="Titre2"/>
+      </w:pPr>
+      <w:bookmarkStart w:id="13" w:name="_Toc453502144"/>
+      <w:r>
+        <w:t>Modèles</w:t>
+      </w:r>
       <w:bookmarkEnd w:id="13"/>
-    </w:p>
-    <w:p>
-      <w:r>
-        <w:br w:type="page"/>
-      </w:r>
-    </w:p>
-    <w:p/>
-    <w:p>
-      <w:pPr>
-        <w:pStyle w:val="Titre2"/>
-      </w:pPr>
-      <w:bookmarkStart w:id="14" w:name="_Toc453502144"/>
-      <w:r>
-        <w:t>Modèles</w:t>
-      </w:r>
-      <w:bookmarkEnd w:id="14"/>
     </w:p>
     <w:p/>
     <w:p>
@@ -5526,7 +5385,7 @@
         <w:pStyle w:val="Lgende"/>
         <w:jc w:val="center"/>
       </w:pPr>
-      <w:bookmarkStart w:id="15" w:name="_Toc453502077"/>
+      <w:bookmarkStart w:id="14" w:name="_Toc453502077"/>
       <w:r>
         <w:t xml:space="preserve">Figure </w:t>
       </w:r>
@@ -5554,24 +5413,151 @@
       <w:r>
         <w:t xml:space="preserve"> : Diagramme de classes de la partie protocole et modèles</w:t>
       </w:r>
+      <w:bookmarkEnd w:id="14"/>
+    </w:p>
+    <w:p/>
+    <w:p>
+      <w:pPr>
+        <w:jc w:val="both"/>
+      </w:pPr>
+      <w:r>
+        <w:t>On peut voir que la majorité des modèles héritent de la classe « Actor », qui est une classe abstraite implémentant le comportement de base de chaque acteur du jeu. Les acteurs principaux sont les motos, les bonus et les téléporteurs.</w:t>
+      </w:r>
+      <w:r>
+        <w:br w:type="page"/>
+      </w:r>
+    </w:p>
+    <w:p/>
+    <w:p>
+      <w:pPr>
+        <w:pStyle w:val="Titre2"/>
+      </w:pPr>
+      <w:bookmarkStart w:id="15" w:name="_Toc453502145"/>
+      <w:r>
+        <w:t>Serveur</w:t>
+      </w:r>
       <w:bookmarkEnd w:id="15"/>
     </w:p>
     <w:p/>
     <w:p>
       <w:pPr>
-        <w:jc w:val="both"/>
-      </w:pPr>
-      <w:r>
-        <w:t xml:space="preserve">On peut voir que la majorité des modèles héritent de la classe « Actor », qui est une classe abstraite implémentant le comportement de base de chaque acteur du jeu. Les acteurs principaux sont les motos, les bonus et les </w:t>
-      </w:r>
-      <w:proofErr w:type="spellStart"/>
-      <w:r>
-        <w:t>téléporteurs</w:t>
-      </w:r>
-      <w:proofErr w:type="spellEnd"/>
+        <w:pStyle w:val="Titre3"/>
+      </w:pPr>
+      <w:bookmarkStart w:id="16" w:name="_Toc453502146"/>
+      <w:r>
+        <w:t>Fonctionnement</w:t>
+      </w:r>
+      <w:bookmarkEnd w:id="16"/>
+    </w:p>
+    <w:p/>
+    <w:p>
+      <w:r>
+        <w:t>A chaque joueur est attribué un Playable, c’est-à-dire un objet représentant une entité dans le jeu jouable par un joueur. Ce dernier représentera alors le joueur dans le jeu.</w:t>
+      </w:r>
+    </w:p>
+    <w:p>
+      <w:r>
+        <w:t>Le serveur s’appuie sur le principe suivant : A chaque client est dédié un thread qui écoutera ce dernier (lors ce que celui-ci décide de changer de direction, par exemple)</w:t>
+      </w:r>
+      <w:r>
+        <w:t>. A ce moment-là le serveur, par le biais de l’HyperMediateur va rendre cette modification effective</w:t>
+      </w:r>
+      <w:r>
+        <w:t xml:space="preserve"> sur le Playable </w:t>
+      </w:r>
+      <w:r>
+        <w:t>qui représente ce client</w:t>
+      </w:r>
       <w:r>
         <w:t>.</w:t>
       </w:r>
+    </w:p>
+    <w:p>
+      <w:r>
+        <w:t xml:space="preserve">Périodiquement, les médiateurs de cartes envoient l’état du jeu à tous les clients qui ont un acteur en eux. Ces médiateurs ne sont pas conscients des changements qu’opèrent les clients sur leurs </w:t>
+      </w:r>
+      <w:r>
+        <w:t>Playable</w:t>
+      </w:r>
+      <w:r>
+        <w:t>. Ils se contentent juste de calculer, à chaque cycle de calcul, la position des acteurs et déterminent s’il y a eu des collisions entre leurs acteurs. Ce ceux eux qui décident également des traitements à effectuer aux acteurs s’ils se sont rentré dedans.</w:t>
+      </w:r>
+    </w:p>
+    <w:p/>
+    <w:p>
+      <w:r>
+        <w:rPr>
+          <w:noProof/>
+          <w:lang w:eastAsia="fr-CH"/>
+        </w:rPr>
+        <w:drawing>
+          <wp:inline distT="0" distB="0" distL="0" distR="0" wp14:anchorId="4D688483" wp14:editId="32B58600">
+            <wp:extent cx="5760720" cy="2431415"/>
+            <wp:effectExtent l="0" t="0" r="0" b="6985"/>
+            <wp:docPr id="3" name="Image 3"/>
+            <wp:cNvGraphicFramePr>
+              <a:graphicFrameLocks xmlns:a="http://schemas.openxmlformats.org/drawingml/2006/main" noChangeAspect="1"/>
+            </wp:cNvGraphicFramePr>
+            <a:graphic xmlns:a="http://schemas.openxmlformats.org/drawingml/2006/main">
+              <a:graphicData uri="http://schemas.openxmlformats.org/drawingml/2006/picture">
+                <pic:pic xmlns:pic="http://schemas.openxmlformats.org/drawingml/2006/picture">
+                  <pic:nvPicPr>
+                    <pic:cNvPr id="1" name=""/>
+                    <pic:cNvPicPr/>
+                  </pic:nvPicPr>
+                  <pic:blipFill>
+                    <a:blip r:embed="rId11"/>
+                    <a:stretch>
+                      <a:fillRect/>
+                    </a:stretch>
+                  </pic:blipFill>
+                  <pic:spPr>
+                    <a:xfrm>
+                      <a:off x="0" y="0"/>
+                      <a:ext cx="5760720" cy="2431415"/>
+                    </a:xfrm>
+                    <a:prstGeom prst="rect">
+                      <a:avLst/>
+                    </a:prstGeom>
+                  </pic:spPr>
+                </pic:pic>
+              </a:graphicData>
+            </a:graphic>
+          </wp:inline>
+        </w:drawing>
+      </w:r>
+    </w:p>
+    <w:p>
+      <w:pPr>
+        <w:pStyle w:val="Lgende"/>
+        <w:jc w:val="center"/>
+      </w:pPr>
+      <w:r>
+        <w:t xml:space="preserve">Figure </w:t>
+      </w:r>
+      <w:r>
+        <w:fldChar w:fldCharType="begin"/>
+      </w:r>
+      <w:r>
+        <w:instrText xml:space="preserve"> SEQ Figure \* ARABIC </w:instrText>
+      </w:r>
+      <w:r>
+        <w:fldChar w:fldCharType="separate"/>
+      </w:r>
+      <w:r>
+        <w:rPr>
+          <w:noProof/>
+        </w:rPr>
+        <w:t>4</w:t>
+      </w:r>
+      <w:r>
+        <w:fldChar w:fldCharType="end"/>
+      </w:r>
+      <w:r>
+        <w:t xml:space="preserve"> Fonctionnement du serveur</w:t>
+      </w:r>
+    </w:p>
+    <w:p>
       <w:r>
         <w:br w:type="page"/>
       </w:r>
@@ -5579,46 +5565,13 @@
     <w:p/>
     <w:p>
       <w:pPr>
-        <w:pStyle w:val="Titre2"/>
-      </w:pPr>
-      <w:bookmarkStart w:id="16" w:name="_Toc453502145"/>
-      <w:r>
-        <w:t>Serveur</w:t>
-      </w:r>
-      <w:bookmarkEnd w:id="16"/>
-    </w:p>
-    <w:p/>
-    <w:p>
-      <w:pPr>
         <w:pStyle w:val="Titre3"/>
       </w:pPr>
-      <w:bookmarkStart w:id="17" w:name="_Toc453502146"/>
-      <w:r>
-        <w:t>Fonctionnement</w:t>
+      <w:bookmarkStart w:id="17" w:name="_Toc453502147"/>
+      <w:r>
+        <w:t>Diagramme de classes</w:t>
       </w:r>
       <w:bookmarkEnd w:id="17"/>
-    </w:p>
-    <w:p/>
-    <w:p>
-      <w:r>
-        <w:t>Explications</w:t>
-      </w:r>
-    </w:p>
-    <w:p>
-      <w:r>
-        <w:br w:type="page"/>
-      </w:r>
-    </w:p>
-    <w:p/>
-    <w:p>
-      <w:pPr>
-        <w:pStyle w:val="Titre3"/>
-      </w:pPr>
-      <w:bookmarkStart w:id="18" w:name="_Toc453502147"/>
-      <w:r>
-        <w:t>Diagramme de classes</w:t>
-      </w:r>
-      <w:bookmarkEnd w:id="18"/>
     </w:p>
     <w:p/>
     <w:p>
@@ -5652,7 +5605,7 @@
                     <pic:cNvPicPr/>
                   </pic:nvPicPr>
                   <pic:blipFill>
-                    <a:blip r:embed="rId11" cstate="print">
+                    <a:blip r:embed="rId12" cstate="print">
                       <a:extLst>
                         <a:ext uri="{28A0092B-C50C-407E-A947-70E740481C1C}">
                           <a14:useLocalDpi xmlns:a14="http://schemas.microsoft.com/office/drawing/2010/main" val="0"/>
@@ -5684,7 +5637,7 @@
         <w:pStyle w:val="Lgende"/>
         <w:jc w:val="center"/>
       </w:pPr>
-      <w:bookmarkStart w:id="19" w:name="_Toc453502078"/>
+      <w:bookmarkStart w:id="18" w:name="_Toc453502078"/>
       <w:r>
         <w:t xml:space="preserve">Figure </w:t>
       </w:r>
@@ -5701,7 +5654,7 @@
         <w:rPr>
           <w:noProof/>
         </w:rPr>
-        <w:t>4</w:t>
+        <w:t>5</w:t>
       </w:r>
       <w:r>
         <w:rPr>
@@ -5712,41 +5665,110 @@
       <w:r>
         <w:t xml:space="preserve"> : Diagramme de classes de la partie serveur</w:t>
       </w:r>
+      <w:bookmarkEnd w:id="18"/>
+    </w:p>
+    <w:p>
+      <w:r>
+        <w:br w:type="page"/>
+      </w:r>
+    </w:p>
+    <w:p/>
+    <w:p>
+      <w:pPr>
+        <w:pStyle w:val="Titre2"/>
+      </w:pPr>
+      <w:bookmarkStart w:id="19" w:name="_Toc453502148"/>
+      <w:r>
+        <w:t>Client</w:t>
+      </w:r>
       <w:bookmarkEnd w:id="19"/>
     </w:p>
-    <w:p>
-      <w:r>
-        <w:br w:type="page"/>
-      </w:r>
-    </w:p>
     <w:p/>
     <w:p>
       <w:pPr>
-        <w:pStyle w:val="Titre2"/>
-      </w:pPr>
-      <w:bookmarkStart w:id="20" w:name="_Toc453502148"/>
-      <w:r>
-        <w:t>Client</w:t>
+        <w:pStyle w:val="Titre3"/>
+      </w:pPr>
+      <w:bookmarkStart w:id="20" w:name="_Toc453502149"/>
+      <w:r>
+        <w:t>Fonctionnement</w:t>
       </w:r>
       <w:bookmarkEnd w:id="20"/>
     </w:p>
     <w:p/>
     <w:p>
-      <w:pPr>
-        <w:pStyle w:val="Titre3"/>
-      </w:pPr>
-      <w:bookmarkStart w:id="21" w:name="_Toc453502149"/>
-      <w:r>
-        <w:t>Fonctionnement</w:t>
-      </w:r>
+      <w:r>
+        <w:t xml:space="preserve">Le client permet au joueur d’interagir avec le serveur et d’afficher l’état du jeu. </w:t>
+      </w:r>
+      <w:bookmarkStart w:id="21" w:name="_GoBack"/>
       <w:bookmarkEnd w:id="21"/>
+      <w:r>
+        <w:t>Il s’appuie sur le principe suivant :</w:t>
+      </w:r>
+    </w:p>
+    <w:p>
+      <w:pPr>
+        <w:pStyle w:val="Paragraphedeliste"/>
+        <w:numPr>
+          <w:ilvl w:val="0"/>
+          <w:numId w:val="14"/>
+        </w:numPr>
+      </w:pPr>
+      <w:r>
+        <w:t xml:space="preserve">Le client </w:t>
+      </w:r>
+      <w:r>
+        <w:t>envoie au serveur le nouveau statut du joueur si besoin est.</w:t>
+      </w:r>
+    </w:p>
+    <w:p>
+      <w:pPr>
+        <w:pStyle w:val="Paragraphedeliste"/>
+        <w:numPr>
+          <w:ilvl w:val="0"/>
+          <w:numId w:val="14"/>
+        </w:numPr>
+      </w:pPr>
+      <w:r>
+        <w:t xml:space="preserve">Le client reçoit un message du serveur, ce dernier décrivant l’état du jeu à l’instant </w:t>
+      </w:r>
+      <w:r>
+        <w:rPr>
+          <w:i/>
+        </w:rPr>
+        <w:t>T</w:t>
+      </w:r>
+      <w:r>
+        <w:t>.</w:t>
+      </w:r>
+    </w:p>
+    <w:p>
+      <w:pPr>
+        <w:pStyle w:val="Paragraphedeliste"/>
+        <w:numPr>
+          <w:ilvl w:val="0"/>
+          <w:numId w:val="14"/>
+        </w:numPr>
+      </w:pPr>
+      <w:r>
+        <w:t>Le client affiche le nouvel état du jeu.</w:t>
+      </w:r>
+    </w:p>
+    <w:p>
+      <w:r>
+        <w:t>En boucle.</w:t>
+      </w:r>
+    </w:p>
+    <w:p>
+      <w:r>
+        <w:t>Cette approche a comme avantage de ne laisser aucune logique au client et d’effectuer l’intégralité de cette-ci au serveur. Ainsi la séparation logique-affichage n’en n’est que plus juste.</w:t>
+      </w:r>
     </w:p>
     <w:p/>
     <w:p>
       <w:pPr>
         <w:sectPr>
-          <w:headerReference w:type="default" r:id="rId12"/>
-          <w:footerReference w:type="default" r:id="rId13"/>
+          <w:headerReference w:type="default" r:id="rId13"/>
+          <w:footerReference w:type="default" r:id="rId14"/>
           <w:pgSz w:w="11906" w:h="16838"/>
           <w:pgMar w:top="1417" w:right="1417" w:bottom="1417" w:left="1417" w:header="708" w:footer="708" w:gutter="0"/>
           <w:pgNumType w:start="0"/>
@@ -5755,9 +5777,6 @@
           <w:docGrid w:linePitch="360"/>
         </w:sectPr>
       </w:pPr>
-      <w:r>
-        <w:t>Explications</w:t>
-      </w:r>
     </w:p>
     <w:p>
       <w:pPr>
@@ -5787,10 +5806,10 @@
           <w:lang w:eastAsia="fr-CH"/>
         </w:rPr>
         <w:drawing>
-          <wp:inline distT="0" distB="0" distL="0" distR="0" wp14:anchorId="12200EF3" wp14:editId="72EA2DFB">
+          <wp:inline distT="0" distB="0" distL="0" distR="0" wp14:anchorId="4471F5F1" wp14:editId="62F4FA1D">
             <wp:extent cx="8892540" cy="4461510"/>
             <wp:effectExtent l="0" t="0" r="3810" b="0"/>
-            <wp:docPr id="10" name="Image 10"/>
+            <wp:docPr id="2" name="Image 2"/>
             <wp:cNvGraphicFramePr>
               <a:graphicFrameLocks xmlns:a="http://schemas.openxmlformats.org/drawingml/2006/main" noChangeAspect="1"/>
             </wp:cNvGraphicFramePr>
@@ -5802,7 +5821,7 @@
                     <pic:cNvPicPr/>
                   </pic:nvPicPr>
                   <pic:blipFill>
-                    <a:blip r:embed="rId14">
+                    <a:blip r:embed="rId15">
                       <a:extLst>
                         <a:ext uri="{28A0092B-C50C-407E-A947-70E740481C1C}">
                           <a14:useLocalDpi xmlns:a14="http://schemas.microsoft.com/office/drawing/2010/main" val="0"/>
@@ -5851,7 +5870,7 @@
         <w:rPr>
           <w:noProof/>
         </w:rPr>
-        <w:t>5</w:t>
+        <w:t>6</w:t>
       </w:r>
       <w:r>
         <w:rPr>
@@ -5881,14 +5900,9 @@
       </w:pPr>
       <w:bookmarkStart w:id="24" w:name="_Toc453502151"/>
       <w:r>
-        <w:t xml:space="preserve">Le patron </w:t>
-      </w:r>
-      <w:proofErr w:type="spellStart"/>
-      <w:r>
-        <w:t>Mediator</w:t>
+        <w:t>Le patron Mediator</w:t>
       </w:r>
       <w:bookmarkEnd w:id="24"/>
-      <w:proofErr w:type="spellEnd"/>
     </w:p>
     <w:p/>
     <w:p>
@@ -5907,23 +5921,7 @@
         <w:jc w:val="both"/>
       </w:pPr>
       <w:r>
-        <w:t xml:space="preserve">Selon le </w:t>
-      </w:r>
-      <w:proofErr w:type="spellStart"/>
-      <w:r>
-        <w:t>GoF</w:t>
-      </w:r>
-      <w:proofErr w:type="spellEnd"/>
-      <w:r>
-        <w:t xml:space="preserve"> (Gang of four), le </w:t>
-      </w:r>
-      <w:proofErr w:type="spellStart"/>
-      <w:r>
-        <w:t>Mediator</w:t>
-      </w:r>
-      <w:proofErr w:type="spellEnd"/>
-      <w:r>
-        <w:t xml:space="preserve"> est un </w:t>
+        <w:t xml:space="preserve">Selon le GoF (Gang of four), le Mediator est un </w:t>
       </w:r>
       <w:r>
         <w:rPr>
@@ -5966,15 +5964,7 @@
         <w:jc w:val="both"/>
       </w:pPr>
       <w:r>
-        <w:t xml:space="preserve">Le patron de conception </w:t>
-      </w:r>
-      <w:proofErr w:type="spellStart"/>
-      <w:r>
-        <w:t>Mediator</w:t>
-      </w:r>
-      <w:proofErr w:type="spellEnd"/>
-      <w:r>
-        <w:t xml:space="preserve"> propose de découpler les classes, en déléguant la partie communication à un objet particulier : le médiateur. Ainsi, les classes n’ont plus besoin de savoir avec qui, ou avec combien d’objets, elles communiquent. Le médiateur fait en sorte de traiter les messages et de les faire parvenir aux objets </w:t>
+        <w:t xml:space="preserve">Le patron de conception Mediator propose de découpler les classes, en déléguant la partie communication à un objet particulier : le médiateur. Ainsi, les classes n’ont plus besoin de savoir avec qui, ou avec combien d’objets, elles communiquent. Le médiateur fait en sorte de traiter les messages et de les faire parvenir aux objets </w:t>
       </w:r>
       <w:r>
         <w:t>concernés, ce qui rend la communication plus simple.</w:t>
@@ -6014,7 +6004,7 @@
                     <pic:cNvPicPr/>
                   </pic:nvPicPr>
                   <pic:blipFill>
-                    <a:blip r:embed="rId15" cstate="print">
+                    <a:blip r:embed="rId16" cstate="print">
                       <a:extLst>
                         <a:ext uri="{28A0092B-C50C-407E-A947-70E740481C1C}">
                           <a14:useLocalDpi xmlns:a14="http://schemas.microsoft.com/office/drawing/2010/main" val="0"/>
@@ -6063,7 +6053,7 @@
         <w:rPr>
           <w:noProof/>
         </w:rPr>
-        <w:t>6</w:t>
+        <w:t>7</w:t>
       </w:r>
       <w:r>
         <w:rPr>
@@ -6078,14 +6068,9 @@
         <w:t xml:space="preserve">simplifié </w:t>
       </w:r>
       <w:r>
-        <w:t xml:space="preserve">du </w:t>
-      </w:r>
-      <w:proofErr w:type="spellStart"/>
-      <w:r>
-        <w:t>Mediator</w:t>
+        <w:t>du Mediator</w:t>
       </w:r>
       <w:bookmarkEnd w:id="26"/>
-      <w:proofErr w:type="spellEnd"/>
     </w:p>
     <w:p>
       <w:pPr>
@@ -6126,15 +6111,7 @@
         <w:jc w:val="both"/>
       </w:pPr>
       <w:r>
-        <w:t xml:space="preserve">Maintenant que nous avons vu l’intérêt d’utiliser le patron de conception </w:t>
-      </w:r>
-      <w:proofErr w:type="spellStart"/>
-      <w:r>
-        <w:t>Mediator</w:t>
-      </w:r>
-      <w:proofErr w:type="spellEnd"/>
-      <w:r>
-        <w:t>, nous allons nous intéresser à son fonctionnement d’un point de vue plus technique.</w:t>
+        <w:t>Maintenant que nous avons vu l’intérêt d’utiliser le patron de conception Mediator, nous allons nous intéresser à son fonctionnement d’un point de vue plus technique.</w:t>
       </w:r>
     </w:p>
     <w:p>
@@ -6151,15 +6128,7 @@
         <w:t>design pattern</w:t>
       </w:r>
       <w:r>
-        <w:t xml:space="preserve"> </w:t>
-      </w:r>
-      <w:proofErr w:type="spellStart"/>
-      <w:r>
-        <w:t>mediator</w:t>
-      </w:r>
-      <w:proofErr w:type="spellEnd"/>
-      <w:r>
-        <w:t xml:space="preserve">, tel qu’il est généralement représenté : </w:t>
+        <w:t xml:space="preserve"> mediator, tel qu’il est généralement représenté : </w:t>
       </w:r>
     </w:p>
     <w:p/>
@@ -6189,7 +6158,7 @@
                     <pic:cNvPicPr/>
                   </pic:nvPicPr>
                   <pic:blipFill>
-                    <a:blip r:embed="rId16">
+                    <a:blip r:embed="rId17">
                       <a:extLst>
                         <a:ext uri="{28A0092B-C50C-407E-A947-70E740481C1C}">
                           <a14:useLocalDpi xmlns:a14="http://schemas.microsoft.com/office/drawing/2010/main" val="0"/>
@@ -6238,7 +6207,7 @@
         <w:rPr>
           <w:noProof/>
         </w:rPr>
-        <w:t>7</w:t>
+        <w:t>8</w:t>
       </w:r>
       <w:r>
         <w:rPr>
@@ -6247,14 +6216,9 @@
         <w:fldChar w:fldCharType="end"/>
       </w:r>
       <w:r>
-        <w:t xml:space="preserve"> : Diagramme de classes du </w:t>
-      </w:r>
-      <w:proofErr w:type="spellStart"/>
-      <w:r>
-        <w:t>Mediator</w:t>
+        <w:t xml:space="preserve"> : Diagramme de classes du Mediator</w:t>
       </w:r>
       <w:bookmarkEnd w:id="28"/>
-      <w:proofErr w:type="spellEnd"/>
     </w:p>
     <w:p/>
     <w:p>
@@ -6270,14 +6234,12 @@
           <w:numId w:val="3"/>
         </w:numPr>
       </w:pPr>
-      <w:proofErr w:type="spellStart"/>
       <w:r>
         <w:rPr>
           <w:b/>
         </w:rPr>
         <w:t>Colleague</w:t>
       </w:r>
-      <w:proofErr w:type="spellEnd"/>
       <w:r>
         <w:t> : classe abstraite ou interface qui représente une classe qui communique</w:t>
       </w:r>
@@ -6293,21 +6255,12 @@
           <w:numId w:val="3"/>
         </w:numPr>
       </w:pPr>
-      <w:proofErr w:type="spellStart"/>
       <w:r>
         <w:rPr>
           <w:b/>
         </w:rPr>
-        <w:t>FirstColleagueImpl</w:t>
-      </w:r>
-      <w:proofErr w:type="spellEnd"/>
-      <w:r>
-        <w:rPr>
-          <w:b/>
-        </w:rPr>
-        <w:t xml:space="preserve"> &amp; </w:t>
-      </w:r>
-      <w:proofErr w:type="spellStart"/>
+        <w:t xml:space="preserve">FirstColleagueImpl &amp; </w:t>
+      </w:r>
       <w:r>
         <w:rPr>
           <w:b/>
@@ -6318,14 +6271,7 @@
         <w:rPr>
           <w:b/>
         </w:rPr>
-        <w:t>ColleagueImpl</w:t>
-      </w:r>
-      <w:proofErr w:type="spellEnd"/>
-      <w:r>
-        <w:rPr>
-          <w:b/>
-        </w:rPr>
-        <w:t> </w:t>
+        <w:t>ColleagueImpl </w:t>
       </w:r>
       <w:r>
         <w:t xml:space="preserve">: implémentations concrètes de classes </w:t>
@@ -6342,14 +6288,12 @@
           <w:numId w:val="3"/>
         </w:numPr>
       </w:pPr>
-      <w:proofErr w:type="spellStart"/>
       <w:r>
         <w:rPr>
           <w:b/>
         </w:rPr>
         <w:t>Mediator</w:t>
       </w:r>
-      <w:proofErr w:type="spellEnd"/>
       <w:r>
         <w:t xml:space="preserve"> : </w:t>
       </w:r>
@@ -6374,14 +6318,12 @@
           <w:numId w:val="3"/>
         </w:numPr>
       </w:pPr>
-      <w:proofErr w:type="spellStart"/>
       <w:r>
         <w:rPr>
           <w:b/>
         </w:rPr>
         <w:t>MediatorImpl</w:t>
       </w:r>
-      <w:proofErr w:type="spellEnd"/>
       <w:r>
         <w:t xml:space="preserve"> : </w:t>
       </w:r>
@@ -6389,15 +6331,7 @@
         <w:t>implémen</w:t>
       </w:r>
       <w:r>
-        <w:t xml:space="preserve">tation concrète d’un </w:t>
-      </w:r>
-      <w:proofErr w:type="spellStart"/>
-      <w:r>
-        <w:t>Mediator</w:t>
-      </w:r>
-      <w:proofErr w:type="spellEnd"/>
-      <w:r>
-        <w:t>. Cette classe communiquera avec les collègues concrets</w:t>
+        <w:t>tation concrète d’un Mediator. Cette classe communiquera avec les collègues concrets</w:t>
       </w:r>
     </w:p>
     <w:p/>
@@ -6406,15 +6340,7 @@
         <w:jc w:val="both"/>
       </w:pPr>
       <w:r>
-        <w:t>Les classes communicantes sont appelées « collègues », ce qui souligne bien l’esprit de travail en équipe et de partage des responsabilités que ce patron de conception met en avant. Chaque collègue possède une référence vers un médiateur, et peut ainsi le contacter chaque fois qu’il doit communiquer (flèche « </w:t>
-      </w:r>
-      <w:proofErr w:type="spellStart"/>
-      <w:r>
-        <w:t>informs</w:t>
-      </w:r>
-      <w:proofErr w:type="spellEnd"/>
-      <w:r>
-        <w:t> » du diagramme de classes). Le médiateur concret va ensuite faire suivre l’information ou l’action aux collègues concernés, selon une logique qui reste interne au médiateur (flèche « updates » du diagramme de classes).</w:t>
+        <w:t>Les classes communicantes sont appelées « collègues », ce qui souligne bien l’esprit de travail en équipe et de partage des responsabilités que ce patron de conception met en avant. Chaque collègue possède une référence vers un médiateur, et peut ainsi le contacter chaque fois qu’il doit communiquer (flèche « informs » du diagramme de classes). Le médiateur concret va ensuite faire suivre l’information ou l’action aux collègues concernés, selon une logique qui reste interne au médiateur (flèche « updates » du diagramme de classes).</w:t>
       </w:r>
       <w:r>
         <w:t xml:space="preserve"> Un collègue est donc complètement indépendant des autres, et n’a pas conscience de leur existence.</w:t>
@@ -6502,7 +6428,7 @@
                     <pic:cNvPicPr/>
                   </pic:nvPicPr>
                   <pic:blipFill>
-                    <a:blip r:embed="rId17">
+                    <a:blip r:embed="rId18">
                       <a:extLst>
                         <a:ext uri="{28A0092B-C50C-407E-A947-70E740481C1C}">
                           <a14:useLocalDpi xmlns:a14="http://schemas.microsoft.com/office/drawing/2010/main" val="0"/>
@@ -6551,7 +6477,7 @@
         <w:rPr>
           <w:noProof/>
         </w:rPr>
-        <w:t>8</w:t>
+        <w:t>9</w:t>
       </w:r>
       <w:r>
         <w:rPr>
@@ -6560,15 +6486,7 @@
         <w:fldChar w:fldCharType="end"/>
       </w:r>
       <w:r>
-        <w:t xml:space="preserve"> : </w:t>
-      </w:r>
-      <w:proofErr w:type="spellStart"/>
-      <w:r>
-        <w:t>Mediators</w:t>
-      </w:r>
-      <w:proofErr w:type="spellEnd"/>
-      <w:r>
-        <w:t xml:space="preserve"> utilisés dans le cadre de l'application</w:t>
+        <w:t xml:space="preserve"> : Mediators utilisés dans le cadre de l'application</w:t>
       </w:r>
       <w:bookmarkEnd w:id="30"/>
     </w:p>
@@ -6578,15 +6496,7 @@
         <w:jc w:val="both"/>
       </w:pPr>
       <w:r>
-        <w:t>Un médiateur principal, qui s’appelle « </w:t>
-      </w:r>
-      <w:proofErr w:type="spellStart"/>
-      <w:r>
-        <w:t>HyperMediator</w:t>
-      </w:r>
-      <w:proofErr w:type="spellEnd"/>
-      <w:r>
-        <w:t> », et qui a plusieurs responsabilités</w:t>
+        <w:t>Un médiateur principal, qui s’appelle « HyperMediator », et qui a plusieurs responsabilités</w:t>
       </w:r>
       <w:r>
         <w:t xml:space="preserve"> principales</w:t>
@@ -6658,15 +6568,7 @@
         <w:jc w:val="both"/>
       </w:pPr>
       <w:r>
-        <w:t>On peut vois ci-dessous les détails de la classe « </w:t>
-      </w:r>
-      <w:proofErr w:type="spellStart"/>
-      <w:r>
-        <w:t>HyperMediator</w:t>
-      </w:r>
-      <w:proofErr w:type="spellEnd"/>
-      <w:r>
-        <w:t> » avec ses méthodes publiques, qui permettent d’inscrire, désinscrire et traiter une mise à jour d’un joueur :</w:t>
+        <w:t>On peut vois ci-dessous les détails de la classe « HyperMediator » avec ses méthodes publiques, qui permettent d’inscrire, désinscrire et traiter une mise à jour d’un joueur :</w:t>
       </w:r>
     </w:p>
     <w:p>
@@ -6700,7 +6602,7 @@
                     <pic:cNvPicPr/>
                   </pic:nvPicPr>
                   <pic:blipFill>
-                    <a:blip r:embed="rId18">
+                    <a:blip r:embed="rId19">
                       <a:extLst>
                         <a:ext uri="{28A0092B-C50C-407E-A947-70E740481C1C}">
                           <a14:useLocalDpi xmlns:a14="http://schemas.microsoft.com/office/drawing/2010/main" val="0"/>
@@ -6749,7 +6651,7 @@
         <w:rPr>
           <w:noProof/>
         </w:rPr>
-        <w:t>9</w:t>
+        <w:t>10</w:t>
       </w:r>
       <w:r>
         <w:rPr>
@@ -6758,14 +6660,9 @@
         <w:fldChar w:fldCharType="end"/>
       </w:r>
       <w:r>
-        <w:t xml:space="preserve"> : Méthodes publiques de la classe </w:t>
-      </w:r>
-      <w:proofErr w:type="spellStart"/>
-      <w:r>
-        <w:t>HyperMediator</w:t>
+        <w:t xml:space="preserve"> : Méthodes publiques de la classe HyperMediator</w:t>
       </w:r>
       <w:bookmarkEnd w:id="31"/>
-      <w:proofErr w:type="spellEnd"/>
     </w:p>
     <w:p>
       <w:r>
@@ -6778,15 +6675,7 @@
         <w:jc w:val="both"/>
       </w:pPr>
       <w:r>
-        <w:t>Des médiateurs secondaires, un par carte de jeu. Ils héritent tous d’un médiateur abstrait « </w:t>
-      </w:r>
-      <w:proofErr w:type="spellStart"/>
-      <w:r>
-        <w:t>MapMediator</w:t>
-      </w:r>
-      <w:proofErr w:type="spellEnd"/>
-      <w:r>
-        <w:t> ». Cette classe abstraite définit les comportements identiques à toutes les cartes</w:t>
+        <w:t>Des médiateurs secondaires, un par carte de jeu. Ils héritent tous d’un médiateur abstrait « MapMediator ». Cette classe abstraite définit les comportements identiques à toutes les cartes</w:t>
       </w:r>
       <w:r>
         <w:t>.</w:t>
@@ -6867,23 +6756,7 @@
         <w:jc w:val="both"/>
       </w:pPr>
       <w:r>
-        <w:t>Comme chaque carte est gérée par son propre médiateur, il est également plus facile de modifier les règles du jeu d’une carte à une autre. Par exemple, dans la carte d’entrée gérée par la classe « </w:t>
-      </w:r>
-      <w:proofErr w:type="spellStart"/>
-      <w:r>
-        <w:t>LobbyMediator</w:t>
-      </w:r>
-      <w:proofErr w:type="spellEnd"/>
-      <w:r>
-        <w:t> », les collisions entre les joueurs ne sont pas prises en compte, contrairement à la carte de jeu principale (gérée par la classe « </w:t>
-      </w:r>
-      <w:proofErr w:type="spellStart"/>
-      <w:r>
-        <w:t>MainMapMediator</w:t>
-      </w:r>
-      <w:proofErr w:type="spellEnd"/>
-      <w:r>
-        <w:t> »).</w:t>
+        <w:t>Comme chaque carte est gérée par son propre médiateur, il est également plus facile de modifier les règles du jeu d’une carte à une autre. Par exemple, dans la carte d’entrée gérée par la classe « LobbyMediator », les collisions entre les joueurs ne sont pas prises en compte, contrairement à la carte de jeu principale (gérée par la classe « MainMapMediator »).</w:t>
       </w:r>
       <w:r>
         <w:br w:type="page"/>
@@ -6977,12 +6850,10 @@
         <w:pStyle w:val="Titre3"/>
       </w:pPr>
       <w:bookmarkStart w:id="36" w:name="_Toc453502159"/>
-      <w:proofErr w:type="spellStart"/>
       <w:r>
         <w:t>IntelliJ</w:t>
       </w:r>
       <w:bookmarkEnd w:id="36"/>
-      <w:proofErr w:type="spellEnd"/>
     </w:p>
     <w:p/>
     <w:p>
@@ -7022,15 +6893,7 @@
         <w:t>Décrire notre stratégie</w:t>
       </w:r>
       <w:r>
-        <w:t xml:space="preserve">, nouvelles branches, </w:t>
-      </w:r>
-      <w:proofErr w:type="spellStart"/>
-      <w:r>
-        <w:t>commits</w:t>
-      </w:r>
-      <w:proofErr w:type="spellEnd"/>
-      <w:r>
-        <w:t xml:space="preserve"> réguliers, etc.</w:t>
+        <w:t>, nouvelles branches, commits réguliers, etc.</w:t>
       </w:r>
     </w:p>
     <w:p>
@@ -7934,42 +7797,68 @@
         <w:t>Introduction au projet et création des groupes</w:t>
       </w:r>
       <w:r>
-        <w:t xml:space="preserve">. Notre groupe sera composé de : Amel </w:t>
-      </w:r>
-      <w:proofErr w:type="spellStart"/>
-      <w:r>
-        <w:t>Dussier</w:t>
-      </w:r>
-      <w:proofErr w:type="spellEnd"/>
-      <w:r>
-        <w:t xml:space="preserve">, </w:t>
-      </w:r>
-      <w:proofErr w:type="spellStart"/>
-      <w:r>
-        <w:t>Ioannis</w:t>
-      </w:r>
-      <w:proofErr w:type="spellEnd"/>
+        <w:t>. Notre groupe sera composé de : Amel Dussier, Ioannis Noukakis,</w:t>
+      </w:r>
+      <w:r>
+        <w:t xml:space="preserve"> Fabien Salathe</w:t>
+      </w:r>
+      <w:r>
+        <w:t xml:space="preserve"> et Raphael Mas Martin</w:t>
+      </w:r>
+    </w:p>
+    <w:p/>
+    <w:p>
+      <w:pPr>
+        <w:pStyle w:val="Titre3"/>
+      </w:pPr>
+      <w:bookmarkStart w:id="50" w:name="_Toc453502173"/>
+      <w:r>
+        <w:t>Semaine 2</w:t>
+      </w:r>
+      <w:bookmarkEnd w:id="50"/>
+    </w:p>
+    <w:p/>
+    <w:p>
+      <w:r>
+        <w:t>Dates : 18 avril au 22 avril</w:t>
+      </w:r>
+    </w:p>
+    <w:p>
+      <w:pPr>
+        <w:jc w:val="both"/>
+      </w:pPr>
+      <w:r>
+        <w:t xml:space="preserve">Etude des différents </w:t>
+      </w:r>
+      <w:r>
+        <w:t>patron</w:t>
+      </w:r>
+      <w:r>
+        <w:t>s</w:t>
+      </w:r>
+      <w:r>
+        <w:t xml:space="preserve"> de conception</w:t>
+      </w:r>
+      <w:r>
+        <w:t>.</w:t>
+      </w:r>
       <w:r>
         <w:t xml:space="preserve"> </w:t>
       </w:r>
-      <w:proofErr w:type="spellStart"/>
-      <w:r>
-        <w:t>Noukakis</w:t>
-      </w:r>
-      <w:proofErr w:type="spellEnd"/>
-      <w:r>
-        <w:t>,</w:t>
-      </w:r>
-      <w:r>
-        <w:t xml:space="preserve"> Fabien </w:t>
-      </w:r>
-      <w:proofErr w:type="spellStart"/>
-      <w:r>
-        <w:t>Salathe</w:t>
-      </w:r>
-      <w:proofErr w:type="spellEnd"/>
-      <w:r>
-        <w:t xml:space="preserve"> et Raphael Mas Martin</w:t>
+      <w:r>
+        <w:t>On décide de choisir le patron</w:t>
+      </w:r>
+      <w:r>
+        <w:t xml:space="preserve"> Mediator</w:t>
+      </w:r>
+      <w:r>
+        <w:t xml:space="preserve"> pour notre projet</w:t>
+      </w:r>
+      <w:r>
+        <w:t xml:space="preserve"> de groupe</w:t>
+      </w:r>
+      <w:r>
+        <w:t>.</w:t>
       </w:r>
     </w:p>
     <w:p/>
@@ -7977,16 +7866,102 @@
       <w:pPr>
         <w:pStyle w:val="Titre3"/>
       </w:pPr>
-      <w:bookmarkStart w:id="50" w:name="_Toc453502173"/>
-      <w:r>
-        <w:t>Semaine 2</w:t>
-      </w:r>
-      <w:bookmarkEnd w:id="50"/>
+      <w:bookmarkStart w:id="51" w:name="_Toc453502174"/>
+      <w:r>
+        <w:t>Semaine 3</w:t>
+      </w:r>
+      <w:bookmarkEnd w:id="51"/>
     </w:p>
     <w:p/>
     <w:p>
       <w:r>
-        <w:t>Dates : 18 avril au 22 avril</w:t>
+        <w:t>Dates : 25 avril au 29 avril</w:t>
+      </w:r>
+    </w:p>
+    <w:p>
+      <w:r>
+        <w:t xml:space="preserve">On décide de fait un </w:t>
+      </w:r>
+      <w:r>
+        <w:t>« </w:t>
+      </w:r>
+      <w:r>
+        <w:t>chat</w:t>
+      </w:r>
+      <w:r>
+        <w:t> » client-serveur</w:t>
+      </w:r>
+      <w:r>
+        <w:t>, qui est un exemple classique de l’utilisation du Mediator.</w:t>
+      </w:r>
+    </w:p>
+    <w:p/>
+    <w:p>
+      <w:pPr>
+        <w:pStyle w:val="Titre3"/>
+      </w:pPr>
+      <w:bookmarkStart w:id="52" w:name="_Toc453502175"/>
+      <w:r>
+        <w:t>Semaine 4</w:t>
+      </w:r>
+      <w:bookmarkEnd w:id="52"/>
+    </w:p>
+    <w:p/>
+    <w:p>
+      <w:r>
+        <w:t>Dates : 2 mai au 6 mai</w:t>
+      </w:r>
+    </w:p>
+    <w:p>
+      <w:r>
+        <w:t>Définition des fonctionnalités de notre application de chat.</w:t>
+      </w:r>
+    </w:p>
+    <w:p/>
+    <w:p>
+      <w:pPr>
+        <w:pStyle w:val="Titre3"/>
+      </w:pPr>
+      <w:bookmarkStart w:id="53" w:name="_Toc453502176"/>
+      <w:r>
+        <w:t>Semaine 5</w:t>
+      </w:r>
+      <w:bookmarkEnd w:id="53"/>
+    </w:p>
+    <w:p/>
+    <w:p>
+      <w:r>
+        <w:t>Dates : 9 mai au 13 mai</w:t>
+      </w:r>
+    </w:p>
+    <w:p>
+      <w:r>
+        <w:t xml:space="preserve">Elaboration de la présentation Powerpoint en vue de la présentation intermédiaire du 17 mai. </w:t>
+      </w:r>
+    </w:p>
+    <w:p>
+      <w:r>
+        <w:br w:type="page"/>
+      </w:r>
+    </w:p>
+    <w:p/>
+    <w:p>
+      <w:pPr>
+        <w:pStyle w:val="Titre3"/>
+      </w:pPr>
+      <w:bookmarkStart w:id="54" w:name="_Toc453502177"/>
+      <w:r>
+        <w:t xml:space="preserve">Semaine </w:t>
+      </w:r>
+      <w:r>
+        <w:t>6</w:t>
+      </w:r>
+      <w:bookmarkEnd w:id="54"/>
+    </w:p>
+    <w:p/>
+    <w:p>
+      <w:r>
+        <w:t>Dates : 16 mai au 20 mai</w:t>
       </w:r>
     </w:p>
     <w:p>
@@ -7994,42 +7969,10 @@
         <w:jc w:val="both"/>
       </w:pPr>
       <w:r>
-        <w:t xml:space="preserve">Etude des différents </w:t>
-      </w:r>
-      <w:r>
-        <w:t>patron</w:t>
-      </w:r>
-      <w:r>
-        <w:t>s</w:t>
-      </w:r>
-      <w:r>
-        <w:t xml:space="preserve"> de conception</w:t>
-      </w:r>
-      <w:r>
-        <w:t>.</w:t>
-      </w:r>
-      <w:r>
-        <w:t xml:space="preserve"> </w:t>
-      </w:r>
-      <w:r>
-        <w:t>On décide de choisir le patron</w:t>
-      </w:r>
-      <w:r>
-        <w:t xml:space="preserve"> </w:t>
-      </w:r>
-      <w:proofErr w:type="spellStart"/>
-      <w:r>
-        <w:t>Mediator</w:t>
-      </w:r>
-      <w:proofErr w:type="spellEnd"/>
-      <w:r>
-        <w:t xml:space="preserve"> pour notre projet</w:t>
-      </w:r>
-      <w:r>
-        <w:t xml:space="preserve"> de groupe</w:t>
-      </w:r>
-      <w:r>
-        <w:t>.</w:t>
+        <w:t>Présentation intermédiaire de notre projet.</w:t>
+      </w:r>
+      <w:r>
+        <w:t xml:space="preserve"> Le projet est refusé par le professeur, qui nous demande de concevoir une autre application qu’un chat. Nous décidons dans l’urgence de créer un jeu d’arcade.</w:t>
       </w:r>
     </w:p>
     <w:p/>
@@ -8037,110 +7980,16 @@
       <w:pPr>
         <w:pStyle w:val="Titre3"/>
       </w:pPr>
-      <w:bookmarkStart w:id="51" w:name="_Toc453502174"/>
-      <w:r>
-        <w:t>Semaine 3</w:t>
-      </w:r>
-      <w:bookmarkEnd w:id="51"/>
+      <w:bookmarkStart w:id="55" w:name="_Toc453502178"/>
+      <w:r>
+        <w:t>Semaine 7</w:t>
+      </w:r>
+      <w:bookmarkEnd w:id="55"/>
     </w:p>
     <w:p/>
     <w:p>
       <w:r>
-        <w:t>Dates : 25 avril au 29 avril</w:t>
-      </w:r>
-    </w:p>
-    <w:p>
-      <w:r>
-        <w:t xml:space="preserve">On décide de fait un </w:t>
-      </w:r>
-      <w:r>
-        <w:t>« </w:t>
-      </w:r>
-      <w:r>
-        <w:t>chat</w:t>
-      </w:r>
-      <w:r>
-        <w:t> » client-serveur</w:t>
-      </w:r>
-      <w:r>
-        <w:t xml:space="preserve">, qui est un exemple classique de l’utilisation du </w:t>
-      </w:r>
-      <w:proofErr w:type="spellStart"/>
-      <w:r>
-        <w:t>Mediator</w:t>
-      </w:r>
-      <w:proofErr w:type="spellEnd"/>
-      <w:r>
-        <w:t>.</w:t>
-      </w:r>
-    </w:p>
-    <w:p/>
-    <w:p>
-      <w:pPr>
-        <w:pStyle w:val="Titre3"/>
-      </w:pPr>
-      <w:bookmarkStart w:id="52" w:name="_Toc453502175"/>
-      <w:r>
-        <w:t>Semaine 4</w:t>
-      </w:r>
-      <w:bookmarkEnd w:id="52"/>
-    </w:p>
-    <w:p/>
-    <w:p>
-      <w:r>
-        <w:t>Dates : 2 mai au 6 mai</w:t>
-      </w:r>
-    </w:p>
-    <w:p>
-      <w:r>
-        <w:t>Définition des fonctionnalités de notre application de chat.</w:t>
-      </w:r>
-    </w:p>
-    <w:p/>
-    <w:p>
-      <w:pPr>
-        <w:pStyle w:val="Titre3"/>
-      </w:pPr>
-      <w:bookmarkStart w:id="53" w:name="_Toc453502176"/>
-      <w:r>
-        <w:t>Semaine 5</w:t>
-      </w:r>
-      <w:bookmarkEnd w:id="53"/>
-    </w:p>
-    <w:p/>
-    <w:p>
-      <w:r>
-        <w:t>Dates : 9 mai au 13 mai</w:t>
-      </w:r>
-    </w:p>
-    <w:p>
-      <w:r>
-        <w:t xml:space="preserve">Elaboration de la présentation Powerpoint en vue de la présentation intermédiaire du 17 mai. </w:t>
-      </w:r>
-    </w:p>
-    <w:p>
-      <w:r>
-        <w:br w:type="page"/>
-      </w:r>
-    </w:p>
-    <w:p/>
-    <w:p>
-      <w:pPr>
-        <w:pStyle w:val="Titre3"/>
-      </w:pPr>
-      <w:bookmarkStart w:id="54" w:name="_Toc453502177"/>
-      <w:r>
-        <w:t xml:space="preserve">Semaine </w:t>
-      </w:r>
-      <w:r>
-        <w:t>6</w:t>
-      </w:r>
-      <w:bookmarkEnd w:id="54"/>
-    </w:p>
-    <w:p/>
-    <w:p>
-      <w:r>
-        <w:t>Dates : 16 mai au 20 mai</w:t>
+        <w:t>Dates : 23 mai au 27 mai</w:t>
       </w:r>
     </w:p>
     <w:p>
@@ -8148,27 +7997,7 @@
         <w:jc w:val="both"/>
       </w:pPr>
       <w:r>
-        <w:t>Présentation intermédiaire de notre projet.</w:t>
-      </w:r>
-      <w:r>
-        <w:t xml:space="preserve"> Le projet est refusé par le professeur, qui nous demande de concevoir une autre application qu’un chat. Nous décidons dans l’urgence de créer un jeu d’arcade.</w:t>
-      </w:r>
-    </w:p>
-    <w:p/>
-    <w:p>
-      <w:pPr>
-        <w:pStyle w:val="Titre3"/>
-      </w:pPr>
-      <w:bookmarkStart w:id="55" w:name="_Toc453502178"/>
-      <w:r>
-        <w:t>Semaine 7</w:t>
-      </w:r>
-      <w:bookmarkEnd w:id="55"/>
-    </w:p>
-    <w:p/>
-    <w:p>
-      <w:r>
-        <w:t>Dates : 23 mai au 27 mai</w:t>
+        <w:t>Définition des fonctionnalités, intégration du patron Mediator au niveau de la communication entre les joueurs et entre les cartes.</w:t>
       </w:r>
     </w:p>
     <w:p>
@@ -8176,31 +8005,7 @@
         <w:jc w:val="both"/>
       </w:pPr>
       <w:r>
-        <w:t xml:space="preserve">Définition des fonctionnalités, intégration du patron </w:t>
-      </w:r>
-      <w:proofErr w:type="spellStart"/>
-      <w:r>
-        <w:t>Mediator</w:t>
-      </w:r>
-      <w:proofErr w:type="spellEnd"/>
-      <w:r>
-        <w:t xml:space="preserve"> au niveau de la communication entre les joueurs et entre les cartes.</w:t>
-      </w:r>
-    </w:p>
-    <w:p>
-      <w:pPr>
-        <w:jc w:val="both"/>
-      </w:pPr>
-      <w:r>
-        <w:t xml:space="preserve">Première ébauche du jeu, réalisée principalement par </w:t>
-      </w:r>
-      <w:proofErr w:type="spellStart"/>
-      <w:r>
-        <w:t>Ioannis</w:t>
-      </w:r>
-      <w:proofErr w:type="spellEnd"/>
-      <w:r>
-        <w:t xml:space="preserve"> pour éviter de perdre du temps à se coordonner sur le développement.</w:t>
+        <w:t>Première ébauche du jeu, réalisée principalement par Ioannis pour éviter de perdre du temps à se coordonner sur le développement.</w:t>
       </w:r>
     </w:p>
     <w:p/>
@@ -8335,11 +8140,9 @@
       <w:pPr>
         <w:jc w:val="both"/>
       </w:pPr>
-      <w:proofErr w:type="spellStart"/>
       <w:r>
         <w:t>Ioannis</w:t>
       </w:r>
-      <w:proofErr w:type="spellEnd"/>
     </w:p>
     <w:p>
       <w:pPr>
@@ -8592,11 +8395,9 @@
       <w:pPr>
         <w:jc w:val="both"/>
       </w:pPr>
-      <w:proofErr w:type="spellStart"/>
       <w:r>
         <w:t>Ioannis</w:t>
       </w:r>
-      <w:proofErr w:type="spellEnd"/>
     </w:p>
     <w:p>
       <w:pPr>
@@ -8764,13 +8565,8 @@
         </w:numPr>
       </w:pPr>
       <w:r>
-        <w:t xml:space="preserve">Rédaction d’une partie du chapitre sur le patron </w:t>
-      </w:r>
-      <w:proofErr w:type="spellStart"/>
-      <w:r>
-        <w:t>Mediator</w:t>
-      </w:r>
-      <w:proofErr w:type="spellEnd"/>
+        <w:t>Rédaction d’une partie du chapitre sur le patron Mediator</w:t>
+      </w:r>
     </w:p>
     <w:p/>
     <w:p>
@@ -8796,8 +8592,8 @@
     </w:p>
     <w:p/>
     <w:sectPr>
-      <w:headerReference w:type="default" r:id="rId19"/>
-      <w:footerReference w:type="default" r:id="rId20"/>
+      <w:headerReference w:type="default" r:id="rId20"/>
+      <w:footerReference w:type="default" r:id="rId21"/>
       <w:pgSz w:w="11906" w:h="16838"/>
       <w:pgMar w:top="1417" w:right="1417" w:bottom="1417" w:left="1417" w:header="708" w:footer="708" w:gutter="0"/>
       <w:cols w:space="708"/>
@@ -8836,13 +8632,12 @@
 <w:ftr xmlns:wpc="http://schemas.microsoft.com/office/word/2010/wordprocessingCanvas" xmlns:cx="http://schemas.microsoft.com/office/drawing/2014/chartex" xmlns:cx1="http://schemas.microsoft.com/office/drawing/2015/9/8/chartex" xmlns:cx2="http://schemas.microsoft.com/office/drawing/2015/10/21/chartex" xmlns:mc="http://schemas.openxmlformats.org/markup-compatibility/2006" xmlns:o="urn:schemas-microsoft-com:office:office" xmlns:r="http://schemas.openxmlformats.org/officeDocument/2006/relationships" xmlns:m="http://schemas.openxmlformats.org/officeDocument/2006/math" xmlns:v="urn:schemas-microsoft-com:vml" xmlns:wp14="http://schemas.microsoft.com/office/word/2010/wordprocessingDrawing" xmlns:wp="http://schemas.openxmlformats.org/drawingml/2006/wordprocessingDrawing" xmlns:w10="urn:schemas-microsoft-com:office:word" xmlns:w="http://schemas.openxmlformats.org/wordprocessingml/2006/main" xmlns:w14="http://schemas.microsoft.com/office/word/2010/wordml" xmlns:w15="http://schemas.microsoft.com/office/word/2012/wordml" xmlns:w16se="http://schemas.microsoft.com/office/word/2015/wordml/symex" xmlns:wpg="http://schemas.microsoft.com/office/word/2010/wordprocessingGroup" xmlns:wpi="http://schemas.microsoft.com/office/word/2010/wordprocessingInk" xmlns:wne="http://schemas.microsoft.com/office/word/2006/wordml" xmlns:wps="http://schemas.microsoft.com/office/word/2010/wordprocessingShape" mc:Ignorable="w14 w15 w16se wp14">
   <w:sdt>
     <w:sdtPr>
-      <w:id w:val="229040267"/>
+      <w:id w:val="1243689290"/>
       <w:docPartObj>
         <w:docPartGallery w:val="Page Numbers (Bottom of Page)"/>
         <w:docPartUnique/>
       </w:docPartObj>
     </w:sdtPr>
-    <w:sdtEndPr/>
     <w:sdtContent>
       <w:p>
         <w:pPr>
@@ -8863,7 +8658,7 @@
             <w:noProof/>
             <w:lang w:val="fr-FR"/>
           </w:rPr>
-          <w:t>12</w:t>
+          <w:t>11</w:t>
         </w:r>
         <w:r>
           <w:fldChar w:fldCharType="end"/>
@@ -8889,7 +8684,6 @@
         <w:docPartUnique/>
       </w:docPartObj>
     </w:sdtPr>
-    <w:sdtEndPr/>
     <w:sdtContent>
       <w:p>
         <w:pPr>
@@ -9208,6 +9002,92 @@
     </w:lvl>
   </w:abstractNum>
   <w:abstractNum w:abstractNumId="2" w15:restartNumberingAfterBreak="0">
+    <w:nsid w:val="10CA53B4"/>
+    <w:multiLevelType w:val="hybridMultilevel"/>
+    <w:tmpl w:val="E01E9536"/>
+    <w:lvl w:ilvl="0" w:tplc="100C000F">
+      <w:start w:val="1"/>
+      <w:numFmt w:val="decimal"/>
+      <w:lvlText w:val="%1."/>
+      <w:lvlJc w:val="left"/>
+      <w:pPr>
+        <w:ind w:left="720" w:hanging="360"/>
+      </w:pPr>
+    </w:lvl>
+    <w:lvl w:ilvl="1" w:tplc="100C0019" w:tentative="1">
+      <w:start w:val="1"/>
+      <w:numFmt w:val="lowerLetter"/>
+      <w:lvlText w:val="%2."/>
+      <w:lvlJc w:val="left"/>
+      <w:pPr>
+        <w:ind w:left="1440" w:hanging="360"/>
+      </w:pPr>
+    </w:lvl>
+    <w:lvl w:ilvl="2" w:tplc="100C001B" w:tentative="1">
+      <w:start w:val="1"/>
+      <w:numFmt w:val="lowerRoman"/>
+      <w:lvlText w:val="%3."/>
+      <w:lvlJc w:val="right"/>
+      <w:pPr>
+        <w:ind w:left="2160" w:hanging="180"/>
+      </w:pPr>
+    </w:lvl>
+    <w:lvl w:ilvl="3" w:tplc="100C000F" w:tentative="1">
+      <w:start w:val="1"/>
+      <w:numFmt w:val="decimal"/>
+      <w:lvlText w:val="%4."/>
+      <w:lvlJc w:val="left"/>
+      <w:pPr>
+        <w:ind w:left="2880" w:hanging="360"/>
+      </w:pPr>
+    </w:lvl>
+    <w:lvl w:ilvl="4" w:tplc="100C0019" w:tentative="1">
+      <w:start w:val="1"/>
+      <w:numFmt w:val="lowerLetter"/>
+      <w:lvlText w:val="%5."/>
+      <w:lvlJc w:val="left"/>
+      <w:pPr>
+        <w:ind w:left="3600" w:hanging="360"/>
+      </w:pPr>
+    </w:lvl>
+    <w:lvl w:ilvl="5" w:tplc="100C001B" w:tentative="1">
+      <w:start w:val="1"/>
+      <w:numFmt w:val="lowerRoman"/>
+      <w:lvlText w:val="%6."/>
+      <w:lvlJc w:val="right"/>
+      <w:pPr>
+        <w:ind w:left="4320" w:hanging="180"/>
+      </w:pPr>
+    </w:lvl>
+    <w:lvl w:ilvl="6" w:tplc="100C000F" w:tentative="1">
+      <w:start w:val="1"/>
+      <w:numFmt w:val="decimal"/>
+      <w:lvlText w:val="%7."/>
+      <w:lvlJc w:val="left"/>
+      <w:pPr>
+        <w:ind w:left="5040" w:hanging="360"/>
+      </w:pPr>
+    </w:lvl>
+    <w:lvl w:ilvl="7" w:tplc="100C0019" w:tentative="1">
+      <w:start w:val="1"/>
+      <w:numFmt w:val="lowerLetter"/>
+      <w:lvlText w:val="%8."/>
+      <w:lvlJc w:val="left"/>
+      <w:pPr>
+        <w:ind w:left="5760" w:hanging="360"/>
+      </w:pPr>
+    </w:lvl>
+    <w:lvl w:ilvl="8" w:tplc="100C001B" w:tentative="1">
+      <w:start w:val="1"/>
+      <w:numFmt w:val="lowerRoman"/>
+      <w:lvlText w:val="%9."/>
+      <w:lvlJc w:val="right"/>
+      <w:pPr>
+        <w:ind w:left="6480" w:hanging="180"/>
+      </w:pPr>
+    </w:lvl>
+  </w:abstractNum>
+  <w:abstractNum w:abstractNumId="3" w15:restartNumberingAfterBreak="0">
     <w:nsid w:val="12C83AD7"/>
     <w:multiLevelType w:val="hybridMultilevel"/>
     <w:tmpl w:val="634AAAD0"/>
@@ -9320,7 +9200,7 @@
       </w:rPr>
     </w:lvl>
   </w:abstractNum>
-  <w:abstractNum w:abstractNumId="3" w15:restartNumberingAfterBreak="0">
+  <w:abstractNum w:abstractNumId="4" w15:restartNumberingAfterBreak="0">
     <w:nsid w:val="13B656C4"/>
     <w:multiLevelType w:val="hybridMultilevel"/>
     <w:tmpl w:val="E8048B00"/>
@@ -9433,7 +9313,7 @@
       </w:rPr>
     </w:lvl>
   </w:abstractNum>
-  <w:abstractNum w:abstractNumId="4" w15:restartNumberingAfterBreak="0">
+  <w:abstractNum w:abstractNumId="5" w15:restartNumberingAfterBreak="0">
     <w:nsid w:val="2031283E"/>
     <w:multiLevelType w:val="hybridMultilevel"/>
     <w:tmpl w:val="F9CC935C"/>
@@ -9546,7 +9426,7 @@
       </w:rPr>
     </w:lvl>
   </w:abstractNum>
-  <w:abstractNum w:abstractNumId="5" w15:restartNumberingAfterBreak="0">
+  <w:abstractNum w:abstractNumId="6" w15:restartNumberingAfterBreak="0">
     <w:nsid w:val="363D7B38"/>
     <w:multiLevelType w:val="hybridMultilevel"/>
     <w:tmpl w:val="9D762EE8"/>
@@ -9659,7 +9539,7 @@
       </w:rPr>
     </w:lvl>
   </w:abstractNum>
-  <w:abstractNum w:abstractNumId="6" w15:restartNumberingAfterBreak="0">
+  <w:abstractNum w:abstractNumId="7" w15:restartNumberingAfterBreak="0">
     <w:nsid w:val="450D4C09"/>
     <w:multiLevelType w:val="hybridMultilevel"/>
     <w:tmpl w:val="9348DE40"/>
@@ -9772,7 +9652,7 @@
       </w:rPr>
     </w:lvl>
   </w:abstractNum>
-  <w:abstractNum w:abstractNumId="7" w15:restartNumberingAfterBreak="0">
+  <w:abstractNum w:abstractNumId="8" w15:restartNumberingAfterBreak="0">
     <w:nsid w:val="506B6F43"/>
     <w:multiLevelType w:val="hybridMultilevel"/>
     <w:tmpl w:val="4DF2A694"/>
@@ -9885,7 +9765,7 @@
       </w:rPr>
     </w:lvl>
   </w:abstractNum>
-  <w:abstractNum w:abstractNumId="8" w15:restartNumberingAfterBreak="0">
+  <w:abstractNum w:abstractNumId="9" w15:restartNumberingAfterBreak="0">
     <w:nsid w:val="60E33490"/>
     <w:multiLevelType w:val="hybridMultilevel"/>
     <w:tmpl w:val="7DFCB99A"/>
@@ -9998,7 +9878,7 @@
       </w:rPr>
     </w:lvl>
   </w:abstractNum>
-  <w:abstractNum w:abstractNumId="9" w15:restartNumberingAfterBreak="0">
+  <w:abstractNum w:abstractNumId="10" w15:restartNumberingAfterBreak="0">
     <w:nsid w:val="61D023A5"/>
     <w:multiLevelType w:val="hybridMultilevel"/>
     <w:tmpl w:val="780839E2"/>
@@ -10111,7 +9991,7 @@
       </w:rPr>
     </w:lvl>
   </w:abstractNum>
-  <w:abstractNum w:abstractNumId="10" w15:restartNumberingAfterBreak="0">
+  <w:abstractNum w:abstractNumId="11" w15:restartNumberingAfterBreak="0">
     <w:nsid w:val="64352109"/>
     <w:multiLevelType w:val="hybridMultilevel"/>
     <w:tmpl w:val="FA204FB4"/>
@@ -10224,7 +10104,93 @@
       </w:rPr>
     </w:lvl>
   </w:abstractNum>
-  <w:abstractNum w:abstractNumId="11" w15:restartNumberingAfterBreak="0">
+  <w:abstractNum w:abstractNumId="12" w15:restartNumberingAfterBreak="0">
+    <w:nsid w:val="78116BA7"/>
+    <w:multiLevelType w:val="hybridMultilevel"/>
+    <w:tmpl w:val="580074C4"/>
+    <w:lvl w:ilvl="0" w:tplc="100C000F">
+      <w:start w:val="1"/>
+      <w:numFmt w:val="decimal"/>
+      <w:lvlText w:val="%1."/>
+      <w:lvlJc w:val="left"/>
+      <w:pPr>
+        <w:ind w:left="720" w:hanging="360"/>
+      </w:pPr>
+    </w:lvl>
+    <w:lvl w:ilvl="1" w:tplc="100C0019" w:tentative="1">
+      <w:start w:val="1"/>
+      <w:numFmt w:val="lowerLetter"/>
+      <w:lvlText w:val="%2."/>
+      <w:lvlJc w:val="left"/>
+      <w:pPr>
+        <w:ind w:left="1440" w:hanging="360"/>
+      </w:pPr>
+    </w:lvl>
+    <w:lvl w:ilvl="2" w:tplc="100C001B" w:tentative="1">
+      <w:start w:val="1"/>
+      <w:numFmt w:val="lowerRoman"/>
+      <w:lvlText w:val="%3."/>
+      <w:lvlJc w:val="right"/>
+      <w:pPr>
+        <w:ind w:left="2160" w:hanging="180"/>
+      </w:pPr>
+    </w:lvl>
+    <w:lvl w:ilvl="3" w:tplc="100C000F" w:tentative="1">
+      <w:start w:val="1"/>
+      <w:numFmt w:val="decimal"/>
+      <w:lvlText w:val="%4."/>
+      <w:lvlJc w:val="left"/>
+      <w:pPr>
+        <w:ind w:left="2880" w:hanging="360"/>
+      </w:pPr>
+    </w:lvl>
+    <w:lvl w:ilvl="4" w:tplc="100C0019" w:tentative="1">
+      <w:start w:val="1"/>
+      <w:numFmt w:val="lowerLetter"/>
+      <w:lvlText w:val="%5."/>
+      <w:lvlJc w:val="left"/>
+      <w:pPr>
+        <w:ind w:left="3600" w:hanging="360"/>
+      </w:pPr>
+    </w:lvl>
+    <w:lvl w:ilvl="5" w:tplc="100C001B" w:tentative="1">
+      <w:start w:val="1"/>
+      <w:numFmt w:val="lowerRoman"/>
+      <w:lvlText w:val="%6."/>
+      <w:lvlJc w:val="right"/>
+      <w:pPr>
+        <w:ind w:left="4320" w:hanging="180"/>
+      </w:pPr>
+    </w:lvl>
+    <w:lvl w:ilvl="6" w:tplc="100C000F" w:tentative="1">
+      <w:start w:val="1"/>
+      <w:numFmt w:val="decimal"/>
+      <w:lvlText w:val="%7."/>
+      <w:lvlJc w:val="left"/>
+      <w:pPr>
+        <w:ind w:left="5040" w:hanging="360"/>
+      </w:pPr>
+    </w:lvl>
+    <w:lvl w:ilvl="7" w:tplc="100C0019" w:tentative="1">
+      <w:start w:val="1"/>
+      <w:numFmt w:val="lowerLetter"/>
+      <w:lvlText w:val="%8."/>
+      <w:lvlJc w:val="left"/>
+      <w:pPr>
+        <w:ind w:left="5760" w:hanging="360"/>
+      </w:pPr>
+    </w:lvl>
+    <w:lvl w:ilvl="8" w:tplc="100C001B" w:tentative="1">
+      <w:start w:val="1"/>
+      <w:numFmt w:val="lowerRoman"/>
+      <w:lvlText w:val="%9."/>
+      <w:lvlJc w:val="right"/>
+      <w:pPr>
+        <w:ind w:left="6480" w:hanging="180"/>
+      </w:pPr>
+    </w:lvl>
+  </w:abstractNum>
+  <w:abstractNum w:abstractNumId="13" w15:restartNumberingAfterBreak="0">
     <w:nsid w:val="7818762A"/>
     <w:multiLevelType w:val="hybridMultilevel"/>
     <w:tmpl w:val="FAFC1D36"/>
@@ -10341,37 +10307,43 @@
     <w:abstractNumId w:val="1"/>
   </w:num>
   <w:num w:numId="2">
-    <w:abstractNumId w:val="4"/>
+    <w:abstractNumId w:val="5"/>
   </w:num>
   <w:num w:numId="3">
-    <w:abstractNumId w:val="6"/>
+    <w:abstractNumId w:val="7"/>
   </w:num>
   <w:num w:numId="4">
     <w:abstractNumId w:val="0"/>
   </w:num>
   <w:num w:numId="5">
+    <w:abstractNumId w:val="9"/>
+  </w:num>
+  <w:num w:numId="6">
+    <w:abstractNumId w:val="10"/>
+  </w:num>
+  <w:num w:numId="7">
+    <w:abstractNumId w:val="11"/>
+  </w:num>
+  <w:num w:numId="8">
     <w:abstractNumId w:val="8"/>
   </w:num>
-  <w:num w:numId="6">
-    <w:abstractNumId w:val="9"/>
-  </w:num>
-  <w:num w:numId="7">
-    <w:abstractNumId w:val="10"/>
-  </w:num>
-  <w:num w:numId="8">
-    <w:abstractNumId w:val="7"/>
-  </w:num>
   <w:num w:numId="9">
-    <w:abstractNumId w:val="11"/>
+    <w:abstractNumId w:val="13"/>
   </w:num>
   <w:num w:numId="10">
+    <w:abstractNumId w:val="3"/>
+  </w:num>
+  <w:num w:numId="11">
+    <w:abstractNumId w:val="6"/>
+  </w:num>
+  <w:num w:numId="12">
+    <w:abstractNumId w:val="4"/>
+  </w:num>
+  <w:num w:numId="13">
     <w:abstractNumId w:val="2"/>
   </w:num>
-  <w:num w:numId="11">
-    <w:abstractNumId w:val="5"/>
-  </w:num>
-  <w:num w:numId="12">
-    <w:abstractNumId w:val="3"/>
+  <w:num w:numId="14">
+    <w:abstractNumId w:val="12"/>
   </w:num>
 </w:numbering>
 </file>
@@ -11390,7 +11362,7 @@
 </file>
 
 <file path=customXml/itemProps1.xml><?xml version="1.0" encoding="utf-8"?>
-<ds:datastoreItem xmlns:ds="http://schemas.openxmlformats.org/officeDocument/2006/customXml" ds:itemID="{3B504416-7BC6-466F-AB26-CF4C6A208B99}">
+<ds:datastoreItem xmlns:ds="http://schemas.openxmlformats.org/officeDocument/2006/customXml" ds:itemID="{E55F250A-57E2-4EED-8872-86AB921A3ED0}">
   <ds:schemaRefs>
     <ds:schemaRef ds:uri="http://schemas.openxmlformats.org/officeDocument/2006/bibliography"/>
   </ds:schemaRefs>

</xml_diff>

<commit_message>
Mise à jour de master
</commit_message>
<xml_diff>
--- a/documentation/Rapport final.docx
+++ b/documentation/Rapport final.docx
@@ -10,6 +10,7 @@
           <w:docPartUnique/>
         </w:docPartObj>
       </w:sdtPr>
+      <w:sdtEndPr/>
       <w:sdtContent>
         <w:p>
           <w:r>
@@ -212,7 +213,7 @@
                                   </a:ln>
                                   <a:extLst>
                                     <a:ext uri="{91240B29-F687-4f45-9708-019B960494DF}">
-                                      <a14:hiddenLine xmlns:a14="http://schemas.microsoft.com/office/drawing/2010/main" xmlns:w="http://schemas.openxmlformats.org/wordprocessingml/2006/main" xmlns:w10="urn:schemas-microsoft-com:office:word" xmlns:v="urn:schemas-microsoft-com:vml" xmlns:o="urn:schemas-microsoft-com:office:office" xmlns:mv="urn:schemas-microsoft-com:mac:vml" xmlns:mo="http://schemas.microsoft.com/office/mac/office/2008/main" xmlns="" w="9525">
+                                      <a14:hiddenLine xmlns="" xmlns:mo="http://schemas.microsoft.com/office/mac/office/2008/main" xmlns:mv="urn:schemas-microsoft-com:mac:vml" xmlns:o="urn:schemas-microsoft-com:office:office" xmlns:v="urn:schemas-microsoft-com:vml" xmlns:w10="urn:schemas-microsoft-com:office:word" xmlns:w="http://schemas.openxmlformats.org/wordprocessingml/2006/main" xmlns:a14="http://schemas.microsoft.com/office/drawing/2010/main" w="9525">
                                         <a:solidFill>
                                           <a:srgbClr val="000000"/>
                                         </a:solidFill>
@@ -299,7 +300,7 @@
                                   </a:ln>
                                   <a:extLst>
                                     <a:ext uri="{91240B29-F687-4f45-9708-019B960494DF}">
-                                      <a14:hiddenLine xmlns:a14="http://schemas.microsoft.com/office/drawing/2010/main" xmlns:w="http://schemas.openxmlformats.org/wordprocessingml/2006/main" xmlns:w10="urn:schemas-microsoft-com:office:word" xmlns:v="urn:schemas-microsoft-com:vml" xmlns:o="urn:schemas-microsoft-com:office:office" xmlns:mv="urn:schemas-microsoft-com:mac:vml" xmlns:mo="http://schemas.microsoft.com/office/mac/office/2008/main" xmlns="" w="9525">
+                                      <a14:hiddenLine xmlns="" xmlns:mo="http://schemas.microsoft.com/office/mac/office/2008/main" xmlns:mv="urn:schemas-microsoft-com:mac:vml" xmlns:o="urn:schemas-microsoft-com:office:office" xmlns:v="urn:schemas-microsoft-com:vml" xmlns:w10="urn:schemas-microsoft-com:office:word" xmlns:w="http://schemas.openxmlformats.org/wordprocessingml/2006/main" xmlns:a14="http://schemas.microsoft.com/office/drawing/2010/main" w="9525">
                                         <a:solidFill>
                                           <a:srgbClr val="000000"/>
                                         </a:solidFill>
@@ -386,7 +387,7 @@
                                   </a:ln>
                                   <a:extLst>
                                     <a:ext uri="{91240B29-F687-4f45-9708-019B960494DF}">
-                                      <a14:hiddenLine xmlns:a14="http://schemas.microsoft.com/office/drawing/2010/main" xmlns:w="http://schemas.openxmlformats.org/wordprocessingml/2006/main" xmlns:w10="urn:schemas-microsoft-com:office:word" xmlns:v="urn:schemas-microsoft-com:vml" xmlns:o="urn:schemas-microsoft-com:office:office" xmlns:mv="urn:schemas-microsoft-com:mac:vml" xmlns:mo="http://schemas.microsoft.com/office/mac/office/2008/main" xmlns="" w="9525">
+                                      <a14:hiddenLine xmlns="" xmlns:mo="http://schemas.microsoft.com/office/mac/office/2008/main" xmlns:mv="urn:schemas-microsoft-com:mac:vml" xmlns:o="urn:schemas-microsoft-com:office:office" xmlns:v="urn:schemas-microsoft-com:vml" xmlns:w10="urn:schemas-microsoft-com:office:word" xmlns:w="http://schemas.openxmlformats.org/wordprocessingml/2006/main" xmlns:a14="http://schemas.microsoft.com/office/drawing/2010/main" w="9525">
                                         <a:solidFill>
                                           <a:srgbClr val="000000"/>
                                         </a:solidFill>
@@ -473,7 +474,7 @@
                                   </a:ln>
                                   <a:extLst>
                                     <a:ext uri="{91240B29-F687-4f45-9708-019B960494DF}">
-                                      <a14:hiddenLine xmlns:a14="http://schemas.microsoft.com/office/drawing/2010/main" xmlns:w="http://schemas.openxmlformats.org/wordprocessingml/2006/main" xmlns:w10="urn:schemas-microsoft-com:office:word" xmlns:v="urn:schemas-microsoft-com:vml" xmlns:o="urn:schemas-microsoft-com:office:office" xmlns:mv="urn:schemas-microsoft-com:mac:vml" xmlns:mo="http://schemas.microsoft.com/office/mac/office/2008/main" xmlns="" w="9525">
+                                      <a14:hiddenLine xmlns="" xmlns:mo="http://schemas.microsoft.com/office/mac/office/2008/main" xmlns:mv="urn:schemas-microsoft-com:mac:vml" xmlns:o="urn:schemas-microsoft-com:office:office" xmlns:v="urn:schemas-microsoft-com:vml" xmlns:w10="urn:schemas-microsoft-com:office:word" xmlns:w="http://schemas.openxmlformats.org/wordprocessingml/2006/main" xmlns:a14="http://schemas.microsoft.com/office/drawing/2010/main" w="9525">
                                         <a:solidFill>
                                           <a:srgbClr val="000000"/>
                                         </a:solidFill>
@@ -560,7 +561,7 @@
                                   </a:ln>
                                   <a:extLst>
                                     <a:ext uri="{91240B29-F687-4f45-9708-019B960494DF}">
-                                      <a14:hiddenLine xmlns:a14="http://schemas.microsoft.com/office/drawing/2010/main" xmlns:w="http://schemas.openxmlformats.org/wordprocessingml/2006/main" xmlns:w10="urn:schemas-microsoft-com:office:word" xmlns:v="urn:schemas-microsoft-com:vml" xmlns:o="urn:schemas-microsoft-com:office:office" xmlns:mv="urn:schemas-microsoft-com:mac:vml" xmlns:mo="http://schemas.microsoft.com/office/mac/office/2008/main" xmlns="" w="9525">
+                                      <a14:hiddenLine xmlns="" xmlns:mo="http://schemas.microsoft.com/office/mac/office/2008/main" xmlns:mv="urn:schemas-microsoft-com:mac:vml" xmlns:o="urn:schemas-microsoft-com:office:office" xmlns:v="urn:schemas-microsoft-com:vml" xmlns:w10="urn:schemas-microsoft-com:office:word" xmlns:w="http://schemas.openxmlformats.org/wordprocessingml/2006/main" xmlns:a14="http://schemas.microsoft.com/office/drawing/2010/main" w="9525">
                                         <a:solidFill>
                                           <a:srgbClr val="000000"/>
                                         </a:solidFill>
@@ -612,56 +613,60 @@
                             </wps:style>
                             <wps:txbx>
                               <w:txbxContent>
-                                <w:sdt>
-                                  <w:sdtPr>
-                                    <w:rPr>
-                                      <w:rFonts w:asciiTheme="majorHAnsi" w:eastAsiaTheme="majorEastAsia" w:hAnsiTheme="majorHAnsi" w:cstheme="majorBidi"/>
-                                      <w:caps/>
-                                      <w:color w:val="FFFFFF" w:themeColor="background1"/>
-                                      <w:sz w:val="72"/>
-                                      <w:szCs w:val="64"/>
-                                    </w:rPr>
-                                    <w:alias w:val="Titre"/>
-                                    <w:tag w:val=""/>
-                                    <w:id w:val="-2058070035"/>
-                                    <w:dataBinding w:prefixMappings="xmlns:ns0='http://purl.org/dc/elements/1.1/' xmlns:ns1='http://schemas.openxmlformats.org/package/2006/metadata/core-properties' " w:xpath="/ns1:coreProperties[1]/ns0:title[1]" w:storeItemID="{6C3C8BC8-F283-45AE-878A-BAB7291924A1}"/>
-                                    <w:text/>
-                                  </w:sdtPr>
-                                  <w:sdtContent>
-                                    <w:p>
-                                      <w:pPr>
-                                        <w:pStyle w:val="Sansinterligne"/>
-                                        <w:rPr>
-                                          <w:rFonts w:asciiTheme="majorHAnsi" w:eastAsiaTheme="majorEastAsia" w:hAnsiTheme="majorHAnsi" w:cstheme="majorBidi"/>
-                                          <w:caps/>
-                                          <w:color w:val="FFFFFF" w:themeColor="background1"/>
-                                          <w:sz w:val="64"/>
-                                          <w:szCs w:val="64"/>
-                                        </w:rPr>
-                                      </w:pPr>
-                                      <w:r>
-                                        <w:rPr>
-                                          <w:rFonts w:asciiTheme="majorHAnsi" w:eastAsiaTheme="majorEastAsia" w:hAnsiTheme="majorHAnsi" w:cstheme="majorBidi"/>
-                                          <w:caps/>
-                                          <w:color w:val="FFFFFF" w:themeColor="background1"/>
-                                          <w:sz w:val="72"/>
-                                          <w:szCs w:val="64"/>
-                                        </w:rPr>
-                                        <w:t>TRon TRon</w:t>
-                                      </w:r>
-                                    </w:p>
-                                  </w:sdtContent>
-                                </w:sdt>
                                 <w:p>
                                   <w:pPr>
                                     <w:pStyle w:val="Sansinterligne"/>
-                                    <w:spacing w:before="120"/>
+                                    <w:jc w:val="center"/>
                                     <w:rPr>
                                       <w:color w:val="5B9BD5" w:themeColor="accent1"/>
                                       <w:sz w:val="40"/>
                                       <w:szCs w:val="36"/>
                                     </w:rPr>
                                   </w:pPr>
+                                  <w:r>
+                                    <w:rPr>
+                                      <w:noProof/>
+                                    </w:rPr>
+                                    <w:drawing>
+                                      <wp:inline distT="0" distB="0" distL="0" distR="0" wp14:anchorId="709AA6B8" wp14:editId="77FAD474">
+                                        <wp:extent cx="4524800" cy="636300"/>
+                                        <wp:effectExtent l="0" t="0" r="9525" b="0"/>
+                                        <wp:docPr id="171" name="Shape 171"/>
+                                        <wp:cNvGraphicFramePr/>
+                                        <a:graphic xmlns:a="http://schemas.openxmlformats.org/drawingml/2006/main">
+                                          <a:graphicData uri="http://schemas.openxmlformats.org/drawingml/2006/picture">
+                                            <pic:pic xmlns:pic="http://schemas.openxmlformats.org/drawingml/2006/picture">
+                                              <pic:nvPicPr>
+                                                <pic:cNvPr id="171" name="Shape 171"/>
+                                                <pic:cNvPicPr preferRelativeResize="0"/>
+                                              </pic:nvPicPr>
+                                              <pic:blipFill>
+                                                <a:blip r:embed="rId8">
+                                                  <a:alphaModFix/>
+                                                </a:blip>
+                                                <a:stretch>
+                                                  <a:fillRect/>
+                                                </a:stretch>
+                                              </pic:blipFill>
+                                              <pic:spPr>
+                                                <a:xfrm>
+                                                  <a:off x="0" y="0"/>
+                                                  <a:ext cx="4524800" cy="636300"/>
+                                                </a:xfrm>
+                                                <a:prstGeom prst="rect">
+                                                  <a:avLst/>
+                                                </a:prstGeom>
+                                                <a:noFill/>
+                                                <a:ln>
+                                                  <a:noFill/>
+                                                </a:ln>
+                                              </pic:spPr>
+                                            </pic:pic>
+                                          </a:graphicData>
+                                        </a:graphic>
+                                      </wp:inline>
+                                    </w:drawing>
+                                  </w:r>
                                   <w:sdt>
                                     <w:sdtPr>
                                       <w:rPr>
@@ -675,6 +680,7 @@
                                       <w:dataBinding w:prefixMappings="xmlns:ns0='http://purl.org/dc/elements/1.1/' xmlns:ns1='http://schemas.openxmlformats.org/package/2006/metadata/core-properties' " w:xpath="/ns1:coreProperties[1]/ns0:subject[1]" w:storeItemID="{6C3C8BC8-F283-45AE-878A-BAB7291924A1}"/>
                                       <w:text/>
                                     </w:sdtPr>
+                                    <w:sdtEndPr/>
                                     <w:sdtContent>
                                       <w:r>
                                         <w:rPr>
@@ -754,56 +760,60 @@
                     <v:shape id="Zone de texte 61" o:spid="_x0000_s1035" type="#_x0000_t202" style="position:absolute;left:95;top:25622;width:68434;height:37897;visibility:visible;mso-wrap-style:square;v-text-anchor:bottom" o:gfxdata="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" filled="f" stroked="f" strokeweight=".5pt">
                       <v:textbox inset="54pt,0,1in,0">
                         <w:txbxContent>
-                          <w:sdt>
-                            <w:sdtPr>
-                              <w:rPr>
-                                <w:rFonts w:asciiTheme="majorHAnsi" w:eastAsiaTheme="majorEastAsia" w:hAnsiTheme="majorHAnsi" w:cstheme="majorBidi"/>
-                                <w:caps/>
-                                <w:color w:val="FFFFFF" w:themeColor="background1"/>
-                                <w:sz w:val="72"/>
-                                <w:szCs w:val="64"/>
-                              </w:rPr>
-                              <w:alias w:val="Titre"/>
-                              <w:tag w:val=""/>
-                              <w:id w:val="-2058070035"/>
-                              <w:dataBinding w:prefixMappings="xmlns:ns0='http://purl.org/dc/elements/1.1/' xmlns:ns1='http://schemas.openxmlformats.org/package/2006/metadata/core-properties' " w:xpath="/ns1:coreProperties[1]/ns0:title[1]" w:storeItemID="{6C3C8BC8-F283-45AE-878A-BAB7291924A1}"/>
-                              <w:text/>
-                            </w:sdtPr>
-                            <w:sdtContent>
-                              <w:p>
-                                <w:pPr>
-                                  <w:pStyle w:val="Sansinterligne"/>
-                                  <w:rPr>
-                                    <w:rFonts w:asciiTheme="majorHAnsi" w:eastAsiaTheme="majorEastAsia" w:hAnsiTheme="majorHAnsi" w:cstheme="majorBidi"/>
-                                    <w:caps/>
-                                    <w:color w:val="FFFFFF" w:themeColor="background1"/>
-                                    <w:sz w:val="64"/>
-                                    <w:szCs w:val="64"/>
-                                  </w:rPr>
-                                </w:pPr>
-                                <w:r>
-                                  <w:rPr>
-                                    <w:rFonts w:asciiTheme="majorHAnsi" w:eastAsiaTheme="majorEastAsia" w:hAnsiTheme="majorHAnsi" w:cstheme="majorBidi"/>
-                                    <w:caps/>
-                                    <w:color w:val="FFFFFF" w:themeColor="background1"/>
-                                    <w:sz w:val="72"/>
-                                    <w:szCs w:val="64"/>
-                                  </w:rPr>
-                                  <w:t>TRon TRon</w:t>
-                                </w:r>
-                              </w:p>
-                            </w:sdtContent>
-                          </w:sdt>
                           <w:p>
                             <w:pPr>
                               <w:pStyle w:val="Sansinterligne"/>
-                              <w:spacing w:before="120"/>
+                              <w:jc w:val="center"/>
                               <w:rPr>
                                 <w:color w:val="5B9BD5" w:themeColor="accent1"/>
                                 <w:sz w:val="40"/>
                                 <w:szCs w:val="36"/>
                               </w:rPr>
                             </w:pPr>
+                            <w:r>
+                              <w:rPr>
+                                <w:noProof/>
+                              </w:rPr>
+                              <w:drawing>
+                                <wp:inline distT="0" distB="0" distL="0" distR="0" wp14:anchorId="709AA6B8" wp14:editId="77FAD474">
+                                  <wp:extent cx="4524800" cy="636300"/>
+                                  <wp:effectExtent l="0" t="0" r="9525" b="0"/>
+                                  <wp:docPr id="171" name="Shape 171"/>
+                                  <wp:cNvGraphicFramePr/>
+                                  <a:graphic xmlns:a="http://schemas.openxmlformats.org/drawingml/2006/main">
+                                    <a:graphicData uri="http://schemas.openxmlformats.org/drawingml/2006/picture">
+                                      <pic:pic xmlns:pic="http://schemas.openxmlformats.org/drawingml/2006/picture">
+                                        <pic:nvPicPr>
+                                          <pic:cNvPr id="171" name="Shape 171"/>
+                                          <pic:cNvPicPr preferRelativeResize="0"/>
+                                        </pic:nvPicPr>
+                                        <pic:blipFill>
+                                          <a:blip r:embed="rId8">
+                                            <a:alphaModFix/>
+                                          </a:blip>
+                                          <a:stretch>
+                                            <a:fillRect/>
+                                          </a:stretch>
+                                        </pic:blipFill>
+                                        <pic:spPr>
+                                          <a:xfrm>
+                                            <a:off x="0" y="0"/>
+                                            <a:ext cx="4524800" cy="636300"/>
+                                          </a:xfrm>
+                                          <a:prstGeom prst="rect">
+                                            <a:avLst/>
+                                          </a:prstGeom>
+                                          <a:noFill/>
+                                          <a:ln>
+                                            <a:noFill/>
+                                          </a:ln>
+                                        </pic:spPr>
+                                      </pic:pic>
+                                    </a:graphicData>
+                                  </a:graphic>
+                                </wp:inline>
+                              </w:drawing>
+                            </w:r>
                             <w:sdt>
                               <w:sdtPr>
                                 <w:rPr>
@@ -817,6 +827,7 @@
                                 <w:dataBinding w:prefixMappings="xmlns:ns0='http://purl.org/dc/elements/1.1/' xmlns:ns1='http://schemas.openxmlformats.org/package/2006/metadata/core-properties' " w:xpath="/ns1:coreProperties[1]/ns0:subject[1]" w:storeItemID="{6C3C8BC8-F283-45AE-878A-BAB7291924A1}"/>
                                 <w:text/>
                               </w:sdtPr>
+                              <w:sdtEndPr/>
                               <w:sdtContent>
                                 <w:r>
                                   <w:rPr>
@@ -920,15 +931,7 @@
                                     <w:sz w:val="28"/>
                                     <w:szCs w:val="36"/>
                                   </w:rPr>
-                                  <w:t>mel Dussier, Ioannis Noukakis</w:t>
-                                </w:r>
-                                <w:r>
-                                  <w:rPr>
-                                    <w:color w:val="5B9BD5" w:themeColor="accent1"/>
-                                    <w:sz w:val="28"/>
-                                    <w:szCs w:val="36"/>
-                                  </w:rPr>
-                                  <w:t xml:space="preserve"> &amp; </w:t>
+                                  <w:t xml:space="preserve">mel Dussier, Ioannis Noukakis &amp; </w:t>
                                 </w:r>
                                 <w:r>
                                   <w:rPr>
@@ -989,15 +992,7 @@
                               <w:sz w:val="28"/>
                               <w:szCs w:val="36"/>
                             </w:rPr>
-                            <w:t>mel Dussier, Ioannis Noukakis</w:t>
-                          </w:r>
-                          <w:r>
-                            <w:rPr>
-                              <w:color w:val="5B9BD5" w:themeColor="accent1"/>
-                              <w:sz w:val="28"/>
-                              <w:szCs w:val="36"/>
-                            </w:rPr>
-                            <w:t xml:space="preserve"> &amp; </w:t>
+                            <w:t xml:space="preserve">mel Dussier, Ioannis Noukakis &amp; </w:t>
                           </w:r>
                           <w:r>
                             <w:rPr>
@@ -1086,7 +1081,7 @@
           <w:r>
             <w:fldChar w:fldCharType="separate"/>
           </w:r>
-          <w:hyperlink w:anchor="_Toc453580466" w:history="1">
+          <w:hyperlink w:anchor="_Toc453589659" w:history="1">
             <w:r>
               <w:rPr>
                 <w:rStyle w:val="Lienhypertexte"/>
@@ -1113,7 +1108,7 @@
                 <w:noProof/>
                 <w:webHidden/>
               </w:rPr>
-              <w:instrText xml:space="preserve"> PAGEREF _Toc453580466 \h </w:instrText>
+              <w:instrText xml:space="preserve"> PAGEREF _Toc453589659 \h </w:instrText>
             </w:r>
             <w:r>
               <w:rPr>
@@ -1156,7 +1151,7 @@
               <w:lang w:eastAsia="fr-CH"/>
             </w:rPr>
           </w:pPr>
-          <w:hyperlink w:anchor="_Toc453580467" w:history="1">
+          <w:hyperlink w:anchor="_Toc453589660" w:history="1">
             <w:r>
               <w:rPr>
                 <w:rStyle w:val="Lienhypertexte"/>
@@ -1183,7 +1178,7 @@
                 <w:noProof/>
                 <w:webHidden/>
               </w:rPr>
-              <w:instrText xml:space="preserve"> PAGEREF _Toc453580467 \h </w:instrText>
+              <w:instrText xml:space="preserve"> PAGEREF _Toc453589660 \h </w:instrText>
             </w:r>
             <w:r>
               <w:rPr>
@@ -1226,7 +1221,7 @@
               <w:lang w:eastAsia="fr-CH"/>
             </w:rPr>
           </w:pPr>
-          <w:hyperlink w:anchor="_Toc453580468" w:history="1">
+          <w:hyperlink w:anchor="_Toc453589661" w:history="1">
             <w:r>
               <w:rPr>
                 <w:rStyle w:val="Lienhypertexte"/>
@@ -1253,7 +1248,7 @@
                 <w:noProof/>
                 <w:webHidden/>
               </w:rPr>
-              <w:instrText xml:space="preserve"> PAGEREF _Toc453580468 \h </w:instrText>
+              <w:instrText xml:space="preserve"> PAGEREF _Toc453589661 \h </w:instrText>
             </w:r>
             <w:r>
               <w:rPr>
@@ -1296,7 +1291,7 @@
               <w:lang w:eastAsia="fr-CH"/>
             </w:rPr>
           </w:pPr>
-          <w:hyperlink w:anchor="_Toc453580469" w:history="1">
+          <w:hyperlink w:anchor="_Toc453589662" w:history="1">
             <w:r>
               <w:rPr>
                 <w:rStyle w:val="Lienhypertexte"/>
@@ -1323,7 +1318,7 @@
                 <w:noProof/>
                 <w:webHidden/>
               </w:rPr>
-              <w:instrText xml:space="preserve"> PAGEREF _Toc453580469 \h </w:instrText>
+              <w:instrText xml:space="preserve"> PAGEREF _Toc453589662 \h </w:instrText>
             </w:r>
             <w:r>
               <w:rPr>
@@ -1366,7 +1361,7 @@
               <w:lang w:eastAsia="fr-CH"/>
             </w:rPr>
           </w:pPr>
-          <w:hyperlink w:anchor="_Toc453580470" w:history="1">
+          <w:hyperlink w:anchor="_Toc453589663" w:history="1">
             <w:r>
               <w:rPr>
                 <w:rStyle w:val="Lienhypertexte"/>
@@ -1393,7 +1388,7 @@
                 <w:noProof/>
                 <w:webHidden/>
               </w:rPr>
-              <w:instrText xml:space="preserve"> PAGEREF _Toc453580470 \h </w:instrText>
+              <w:instrText xml:space="preserve"> PAGEREF _Toc453589663 \h </w:instrText>
             </w:r>
             <w:r>
               <w:rPr>
@@ -1436,7 +1431,7 @@
               <w:lang w:eastAsia="fr-CH"/>
             </w:rPr>
           </w:pPr>
-          <w:hyperlink w:anchor="_Toc453580471" w:history="1">
+          <w:hyperlink w:anchor="_Toc453589664" w:history="1">
             <w:r>
               <w:rPr>
                 <w:rStyle w:val="Lienhypertexte"/>
@@ -1463,7 +1458,7 @@
                 <w:noProof/>
                 <w:webHidden/>
               </w:rPr>
-              <w:instrText xml:space="preserve"> PAGEREF _Toc453580471 \h </w:instrText>
+              <w:instrText xml:space="preserve"> PAGEREF _Toc453589664 \h </w:instrText>
             </w:r>
             <w:r>
               <w:rPr>
@@ -1506,7 +1501,7 @@
               <w:lang w:eastAsia="fr-CH"/>
             </w:rPr>
           </w:pPr>
-          <w:hyperlink w:anchor="_Toc453580472" w:history="1">
+          <w:hyperlink w:anchor="_Toc453589665" w:history="1">
             <w:r>
               <w:rPr>
                 <w:rStyle w:val="Lienhypertexte"/>
@@ -1533,7 +1528,7 @@
                 <w:noProof/>
                 <w:webHidden/>
               </w:rPr>
-              <w:instrText xml:space="preserve"> PAGEREF _Toc453580472 \h </w:instrText>
+              <w:instrText xml:space="preserve"> PAGEREF _Toc453589665 \h </w:instrText>
             </w:r>
             <w:r>
               <w:rPr>
@@ -1576,7 +1571,7 @@
               <w:lang w:eastAsia="fr-CH"/>
             </w:rPr>
           </w:pPr>
-          <w:hyperlink w:anchor="_Toc453580473" w:history="1">
+          <w:hyperlink w:anchor="_Toc453589666" w:history="1">
             <w:r>
               <w:rPr>
                 <w:rStyle w:val="Lienhypertexte"/>
@@ -1603,7 +1598,7 @@
                 <w:noProof/>
                 <w:webHidden/>
               </w:rPr>
-              <w:instrText xml:space="preserve"> PAGEREF _Toc453580473 \h </w:instrText>
+              <w:instrText xml:space="preserve"> PAGEREF _Toc453589666 \h </w:instrText>
             </w:r>
             <w:r>
               <w:rPr>
@@ -1646,7 +1641,7 @@
               <w:lang w:eastAsia="fr-CH"/>
             </w:rPr>
           </w:pPr>
-          <w:hyperlink w:anchor="_Toc453580474" w:history="1">
+          <w:hyperlink w:anchor="_Toc453589667" w:history="1">
             <w:r>
               <w:rPr>
                 <w:rStyle w:val="Lienhypertexte"/>
@@ -1673,7 +1668,7 @@
                 <w:noProof/>
                 <w:webHidden/>
               </w:rPr>
-              <w:instrText xml:space="preserve"> PAGEREF _Toc453580474 \h </w:instrText>
+              <w:instrText xml:space="preserve"> PAGEREF _Toc453589667 \h </w:instrText>
             </w:r>
             <w:r>
               <w:rPr>
@@ -1716,7 +1711,7 @@
               <w:lang w:eastAsia="fr-CH"/>
             </w:rPr>
           </w:pPr>
-          <w:hyperlink w:anchor="_Toc453580475" w:history="1">
+          <w:hyperlink w:anchor="_Toc453589668" w:history="1">
             <w:r>
               <w:rPr>
                 <w:rStyle w:val="Lienhypertexte"/>
@@ -1743,7 +1738,7 @@
                 <w:noProof/>
                 <w:webHidden/>
               </w:rPr>
-              <w:instrText xml:space="preserve"> PAGEREF _Toc453580475 \h </w:instrText>
+              <w:instrText xml:space="preserve"> PAGEREF _Toc453589668 \h </w:instrText>
             </w:r>
             <w:r>
               <w:rPr>
@@ -1786,7 +1781,7 @@
               <w:lang w:eastAsia="fr-CH"/>
             </w:rPr>
           </w:pPr>
-          <w:hyperlink w:anchor="_Toc453580476" w:history="1">
+          <w:hyperlink w:anchor="_Toc453589669" w:history="1">
             <w:r>
               <w:rPr>
                 <w:rStyle w:val="Lienhypertexte"/>
@@ -1813,7 +1808,7 @@
                 <w:noProof/>
                 <w:webHidden/>
               </w:rPr>
-              <w:instrText xml:space="preserve"> PAGEREF _Toc453580476 \h </w:instrText>
+              <w:instrText xml:space="preserve"> PAGEREF _Toc453589669 \h </w:instrText>
             </w:r>
             <w:r>
               <w:rPr>
@@ -1856,7 +1851,7 @@
               <w:lang w:eastAsia="fr-CH"/>
             </w:rPr>
           </w:pPr>
-          <w:hyperlink w:anchor="_Toc453580477" w:history="1">
+          <w:hyperlink w:anchor="_Toc453589670" w:history="1">
             <w:r>
               <w:rPr>
                 <w:rStyle w:val="Lienhypertexte"/>
@@ -1883,7 +1878,7 @@
                 <w:noProof/>
                 <w:webHidden/>
               </w:rPr>
-              <w:instrText xml:space="preserve"> PAGEREF _Toc453580477 \h </w:instrText>
+              <w:instrText xml:space="preserve"> PAGEREF _Toc453589670 \h </w:instrText>
             </w:r>
             <w:r>
               <w:rPr>
@@ -1926,7 +1921,7 @@
               <w:lang w:eastAsia="fr-CH"/>
             </w:rPr>
           </w:pPr>
-          <w:hyperlink w:anchor="_Toc453580478" w:history="1">
+          <w:hyperlink w:anchor="_Toc453589671" w:history="1">
             <w:r>
               <w:rPr>
                 <w:rStyle w:val="Lienhypertexte"/>
@@ -1954,7 +1949,7 @@
                 <w:noProof/>
                 <w:webHidden/>
               </w:rPr>
-              <w:instrText xml:space="preserve"> PAGEREF _Toc453580478 \h </w:instrText>
+              <w:instrText xml:space="preserve"> PAGEREF _Toc453589671 \h </w:instrText>
             </w:r>
             <w:r>
               <w:rPr>
@@ -1997,7 +1992,7 @@
               <w:lang w:eastAsia="fr-CH"/>
             </w:rPr>
           </w:pPr>
-          <w:hyperlink w:anchor="_Toc453580479" w:history="1">
+          <w:hyperlink w:anchor="_Toc453589672" w:history="1">
             <w:r>
               <w:rPr>
                 <w:rStyle w:val="Lienhypertexte"/>
@@ -2024,7 +2019,7 @@
                 <w:noProof/>
                 <w:webHidden/>
               </w:rPr>
-              <w:instrText xml:space="preserve"> PAGEREF _Toc453580479 \h </w:instrText>
+              <w:instrText xml:space="preserve"> PAGEREF _Toc453589672 \h </w:instrText>
             </w:r>
             <w:r>
               <w:rPr>
@@ -2067,7 +2062,7 @@
               <w:lang w:eastAsia="fr-CH"/>
             </w:rPr>
           </w:pPr>
-          <w:hyperlink w:anchor="_Toc453580480" w:history="1">
+          <w:hyperlink w:anchor="_Toc453589673" w:history="1">
             <w:r>
               <w:rPr>
                 <w:rStyle w:val="Lienhypertexte"/>
@@ -2094,7 +2089,7 @@
                 <w:noProof/>
                 <w:webHidden/>
               </w:rPr>
-              <w:instrText xml:space="preserve"> PAGEREF _Toc453580480 \h </w:instrText>
+              <w:instrText xml:space="preserve"> PAGEREF _Toc453589673 \h </w:instrText>
             </w:r>
             <w:r>
               <w:rPr>
@@ -2137,7 +2132,7 @@
               <w:lang w:eastAsia="fr-CH"/>
             </w:rPr>
           </w:pPr>
-          <w:hyperlink w:anchor="_Toc453580481" w:history="1">
+          <w:hyperlink w:anchor="_Toc453589674" w:history="1">
             <w:r>
               <w:rPr>
                 <w:rStyle w:val="Lienhypertexte"/>
@@ -2164,7 +2159,7 @@
                 <w:noProof/>
                 <w:webHidden/>
               </w:rPr>
-              <w:instrText xml:space="preserve"> PAGEREF _Toc453580481 \h </w:instrText>
+              <w:instrText xml:space="preserve"> PAGEREF _Toc453589674 \h </w:instrText>
             </w:r>
             <w:r>
               <w:rPr>
@@ -2207,7 +2202,7 @@
               <w:lang w:eastAsia="fr-CH"/>
             </w:rPr>
           </w:pPr>
-          <w:hyperlink w:anchor="_Toc453580482" w:history="1">
+          <w:hyperlink w:anchor="_Toc453589675" w:history="1">
             <w:r>
               <w:rPr>
                 <w:rStyle w:val="Lienhypertexte"/>
@@ -2234,7 +2229,7 @@
                 <w:noProof/>
                 <w:webHidden/>
               </w:rPr>
-              <w:instrText xml:space="preserve"> PAGEREF _Toc453580482 \h </w:instrText>
+              <w:instrText xml:space="preserve"> PAGEREF _Toc453589675 \h </w:instrText>
             </w:r>
             <w:r>
               <w:rPr>
@@ -2277,7 +2272,7 @@
               <w:lang w:eastAsia="fr-CH"/>
             </w:rPr>
           </w:pPr>
-          <w:hyperlink w:anchor="_Toc453580483" w:history="1">
+          <w:hyperlink w:anchor="_Toc453589676" w:history="1">
             <w:r>
               <w:rPr>
                 <w:rStyle w:val="Lienhypertexte"/>
@@ -2304,7 +2299,7 @@
                 <w:noProof/>
                 <w:webHidden/>
               </w:rPr>
-              <w:instrText xml:space="preserve"> PAGEREF _Toc453580483 \h </w:instrText>
+              <w:instrText xml:space="preserve"> PAGEREF _Toc453589676 \h </w:instrText>
             </w:r>
             <w:r>
               <w:rPr>
@@ -2347,7 +2342,7 @@
               <w:lang w:eastAsia="fr-CH"/>
             </w:rPr>
           </w:pPr>
-          <w:hyperlink w:anchor="_Toc453580484" w:history="1">
+          <w:hyperlink w:anchor="_Toc453589677" w:history="1">
             <w:r>
               <w:rPr>
                 <w:rStyle w:val="Lienhypertexte"/>
@@ -2374,7 +2369,7 @@
                 <w:noProof/>
                 <w:webHidden/>
               </w:rPr>
-              <w:instrText xml:space="preserve"> PAGEREF _Toc453580484 \h </w:instrText>
+              <w:instrText xml:space="preserve"> PAGEREF _Toc453589677 \h </w:instrText>
             </w:r>
             <w:r>
               <w:rPr>
@@ -2417,7 +2412,7 @@
               <w:lang w:eastAsia="fr-CH"/>
             </w:rPr>
           </w:pPr>
-          <w:hyperlink w:anchor="_Toc453580485" w:history="1">
+          <w:hyperlink w:anchor="_Toc453589678" w:history="1">
             <w:r>
               <w:rPr>
                 <w:rStyle w:val="Lienhypertexte"/>
@@ -2444,7 +2439,7 @@
                 <w:noProof/>
                 <w:webHidden/>
               </w:rPr>
-              <w:instrText xml:space="preserve"> PAGEREF _Toc453580485 \h </w:instrText>
+              <w:instrText xml:space="preserve"> PAGEREF _Toc453589678 \h </w:instrText>
             </w:r>
             <w:r>
               <w:rPr>
@@ -2487,7 +2482,7 @@
               <w:lang w:eastAsia="fr-CH"/>
             </w:rPr>
           </w:pPr>
-          <w:hyperlink w:anchor="_Toc453580486" w:history="1">
+          <w:hyperlink w:anchor="_Toc453589679" w:history="1">
             <w:r>
               <w:rPr>
                 <w:rStyle w:val="Lienhypertexte"/>
@@ -2514,7 +2509,7 @@
                 <w:noProof/>
                 <w:webHidden/>
               </w:rPr>
-              <w:instrText xml:space="preserve"> PAGEREF _Toc453580486 \h </w:instrText>
+              <w:instrText xml:space="preserve"> PAGEREF _Toc453589679 \h </w:instrText>
             </w:r>
             <w:r>
               <w:rPr>
@@ -2557,7 +2552,7 @@
               <w:lang w:eastAsia="fr-CH"/>
             </w:rPr>
           </w:pPr>
-          <w:hyperlink w:anchor="_Toc453580487" w:history="1">
+          <w:hyperlink w:anchor="_Toc453589680" w:history="1">
             <w:r>
               <w:rPr>
                 <w:rStyle w:val="Lienhypertexte"/>
@@ -2584,7 +2579,7 @@
                 <w:noProof/>
                 <w:webHidden/>
               </w:rPr>
-              <w:instrText xml:space="preserve"> PAGEREF _Toc453580487 \h </w:instrText>
+              <w:instrText xml:space="preserve"> PAGEREF _Toc453589680 \h </w:instrText>
             </w:r>
             <w:r>
               <w:rPr>
@@ -2627,7 +2622,7 @@
               <w:lang w:eastAsia="fr-CH"/>
             </w:rPr>
           </w:pPr>
-          <w:hyperlink w:anchor="_Toc453580488" w:history="1">
+          <w:hyperlink w:anchor="_Toc453589681" w:history="1">
             <w:r>
               <w:rPr>
                 <w:rStyle w:val="Lienhypertexte"/>
@@ -2654,7 +2649,7 @@
                 <w:noProof/>
                 <w:webHidden/>
               </w:rPr>
-              <w:instrText xml:space="preserve"> PAGEREF _Toc453580488 \h </w:instrText>
+              <w:instrText xml:space="preserve"> PAGEREF _Toc453589681 \h </w:instrText>
             </w:r>
             <w:r>
               <w:rPr>
@@ -2697,7 +2692,7 @@
               <w:lang w:eastAsia="fr-CH"/>
             </w:rPr>
           </w:pPr>
-          <w:hyperlink w:anchor="_Toc453580489" w:history="1">
+          <w:hyperlink w:anchor="_Toc453589682" w:history="1">
             <w:r>
               <w:rPr>
                 <w:rStyle w:val="Lienhypertexte"/>
@@ -2724,7 +2719,7 @@
                 <w:noProof/>
                 <w:webHidden/>
               </w:rPr>
-              <w:instrText xml:space="preserve"> PAGEREF _Toc453580489 \h </w:instrText>
+              <w:instrText xml:space="preserve"> PAGEREF _Toc453589682 \h </w:instrText>
             </w:r>
             <w:r>
               <w:rPr>
@@ -2767,7 +2762,7 @@
               <w:lang w:eastAsia="fr-CH"/>
             </w:rPr>
           </w:pPr>
-          <w:hyperlink w:anchor="_Toc453580490" w:history="1">
+          <w:hyperlink w:anchor="_Toc453589683" w:history="1">
             <w:r>
               <w:rPr>
                 <w:rStyle w:val="Lienhypertexte"/>
@@ -2794,7 +2789,7 @@
                 <w:noProof/>
                 <w:webHidden/>
               </w:rPr>
-              <w:instrText xml:space="preserve"> PAGEREF _Toc453580490 \h </w:instrText>
+              <w:instrText xml:space="preserve"> PAGEREF _Toc453589683 \h </w:instrText>
             </w:r>
             <w:r>
               <w:rPr>
@@ -2837,7 +2832,7 @@
               <w:lang w:eastAsia="fr-CH"/>
             </w:rPr>
           </w:pPr>
-          <w:hyperlink w:anchor="_Toc453580491" w:history="1">
+          <w:hyperlink w:anchor="_Toc453589684" w:history="1">
             <w:r>
               <w:rPr>
                 <w:rStyle w:val="Lienhypertexte"/>
@@ -2864,7 +2859,7 @@
                 <w:noProof/>
                 <w:webHidden/>
               </w:rPr>
-              <w:instrText xml:space="preserve"> PAGEREF _Toc453580491 \h </w:instrText>
+              <w:instrText xml:space="preserve"> PAGEREF _Toc453589684 \h </w:instrText>
             </w:r>
             <w:r>
               <w:rPr>
@@ -2907,7 +2902,7 @@
               <w:lang w:eastAsia="fr-CH"/>
             </w:rPr>
           </w:pPr>
-          <w:hyperlink w:anchor="_Toc453580492" w:history="1">
+          <w:hyperlink w:anchor="_Toc453589685" w:history="1">
             <w:r>
               <w:rPr>
                 <w:rStyle w:val="Lienhypertexte"/>
@@ -2934,7 +2929,7 @@
                 <w:noProof/>
                 <w:webHidden/>
               </w:rPr>
-              <w:instrText xml:space="preserve"> PAGEREF _Toc453580492 \h </w:instrText>
+              <w:instrText xml:space="preserve"> PAGEREF _Toc453589685 \h </w:instrText>
             </w:r>
             <w:r>
               <w:rPr>
@@ -2977,7 +2972,7 @@
               <w:lang w:eastAsia="fr-CH"/>
             </w:rPr>
           </w:pPr>
-          <w:hyperlink w:anchor="_Toc453580493" w:history="1">
+          <w:hyperlink w:anchor="_Toc453589686" w:history="1">
             <w:r>
               <w:rPr>
                 <w:rStyle w:val="Lienhypertexte"/>
@@ -3004,7 +2999,7 @@
                 <w:noProof/>
                 <w:webHidden/>
               </w:rPr>
-              <w:instrText xml:space="preserve"> PAGEREF _Toc453580493 \h </w:instrText>
+              <w:instrText xml:space="preserve"> PAGEREF _Toc453589686 \h </w:instrText>
             </w:r>
             <w:r>
               <w:rPr>
@@ -3047,7 +3042,7 @@
               <w:lang w:eastAsia="fr-CH"/>
             </w:rPr>
           </w:pPr>
-          <w:hyperlink w:anchor="_Toc453580494" w:history="1">
+          <w:hyperlink w:anchor="_Toc453589687" w:history="1">
             <w:r>
               <w:rPr>
                 <w:rStyle w:val="Lienhypertexte"/>
@@ -3074,7 +3069,7 @@
                 <w:noProof/>
                 <w:webHidden/>
               </w:rPr>
-              <w:instrText xml:space="preserve"> PAGEREF _Toc453580494 \h </w:instrText>
+              <w:instrText xml:space="preserve"> PAGEREF _Toc453589687 \h </w:instrText>
             </w:r>
             <w:r>
               <w:rPr>
@@ -3117,7 +3112,7 @@
               <w:lang w:eastAsia="fr-CH"/>
             </w:rPr>
           </w:pPr>
-          <w:hyperlink w:anchor="_Toc453580495" w:history="1">
+          <w:hyperlink w:anchor="_Toc453589688" w:history="1">
             <w:r>
               <w:rPr>
                 <w:rStyle w:val="Lienhypertexte"/>
@@ -3144,7 +3139,7 @@
                 <w:noProof/>
                 <w:webHidden/>
               </w:rPr>
-              <w:instrText xml:space="preserve"> PAGEREF _Toc453580495 \h </w:instrText>
+              <w:instrText xml:space="preserve"> PAGEREF _Toc453589688 \h </w:instrText>
             </w:r>
             <w:r>
               <w:rPr>
@@ -3187,7 +3182,7 @@
               <w:lang w:eastAsia="fr-CH"/>
             </w:rPr>
           </w:pPr>
-          <w:hyperlink w:anchor="_Toc453580496" w:history="1">
+          <w:hyperlink w:anchor="_Toc453589689" w:history="1">
             <w:r>
               <w:rPr>
                 <w:rStyle w:val="Lienhypertexte"/>
@@ -3214,7 +3209,7 @@
                 <w:noProof/>
                 <w:webHidden/>
               </w:rPr>
-              <w:instrText xml:space="preserve"> PAGEREF _Toc453580496 \h </w:instrText>
+              <w:instrText xml:space="preserve"> PAGEREF _Toc453589689 \h </w:instrText>
             </w:r>
             <w:r>
               <w:rPr>
@@ -3257,7 +3252,7 @@
               <w:lang w:eastAsia="fr-CH"/>
             </w:rPr>
           </w:pPr>
-          <w:hyperlink w:anchor="_Toc453580497" w:history="1">
+          <w:hyperlink w:anchor="_Toc453589690" w:history="1">
             <w:r>
               <w:rPr>
                 <w:rStyle w:val="Lienhypertexte"/>
@@ -3284,7 +3279,7 @@
                 <w:noProof/>
                 <w:webHidden/>
               </w:rPr>
-              <w:instrText xml:space="preserve"> PAGEREF _Toc453580497 \h </w:instrText>
+              <w:instrText xml:space="preserve"> PAGEREF _Toc453589690 \h </w:instrText>
             </w:r>
             <w:r>
               <w:rPr>
@@ -3327,7 +3322,7 @@
               <w:lang w:eastAsia="fr-CH"/>
             </w:rPr>
           </w:pPr>
-          <w:hyperlink w:anchor="_Toc453580498" w:history="1">
+          <w:hyperlink w:anchor="_Toc453589691" w:history="1">
             <w:r>
               <w:rPr>
                 <w:rStyle w:val="Lienhypertexte"/>
@@ -3354,7 +3349,7 @@
                 <w:noProof/>
                 <w:webHidden/>
               </w:rPr>
-              <w:instrText xml:space="preserve"> PAGEREF _Toc453580498 \h </w:instrText>
+              <w:instrText xml:space="preserve"> PAGEREF _Toc453589691 \h </w:instrText>
             </w:r>
             <w:r>
               <w:rPr>
@@ -3397,7 +3392,7 @@
               <w:lang w:eastAsia="fr-CH"/>
             </w:rPr>
           </w:pPr>
-          <w:hyperlink w:anchor="_Toc453580499" w:history="1">
+          <w:hyperlink w:anchor="_Toc453589692" w:history="1">
             <w:r>
               <w:rPr>
                 <w:rStyle w:val="Lienhypertexte"/>
@@ -3424,7 +3419,7 @@
                 <w:noProof/>
                 <w:webHidden/>
               </w:rPr>
-              <w:instrText xml:space="preserve"> PAGEREF _Toc453580499 \h </w:instrText>
+              <w:instrText xml:space="preserve"> PAGEREF _Toc453589692 \h </w:instrText>
             </w:r>
             <w:r>
               <w:rPr>
@@ -3467,7 +3462,7 @@
               <w:lang w:eastAsia="fr-CH"/>
             </w:rPr>
           </w:pPr>
-          <w:hyperlink w:anchor="_Toc453580500" w:history="1">
+          <w:hyperlink w:anchor="_Toc453589693" w:history="1">
             <w:r>
               <w:rPr>
                 <w:rStyle w:val="Lienhypertexte"/>
@@ -3494,7 +3489,7 @@
                 <w:noProof/>
                 <w:webHidden/>
               </w:rPr>
-              <w:instrText xml:space="preserve"> PAGEREF _Toc453580500 \h </w:instrText>
+              <w:instrText xml:space="preserve"> PAGEREF _Toc453589693 \h </w:instrText>
             </w:r>
             <w:r>
               <w:rPr>
@@ -3537,7 +3532,7 @@
               <w:lang w:eastAsia="fr-CH"/>
             </w:rPr>
           </w:pPr>
-          <w:hyperlink w:anchor="_Toc453580501" w:history="1">
+          <w:hyperlink w:anchor="_Toc453589694" w:history="1">
             <w:r>
               <w:rPr>
                 <w:rStyle w:val="Lienhypertexte"/>
@@ -3564,7 +3559,7 @@
                 <w:noProof/>
                 <w:webHidden/>
               </w:rPr>
-              <w:instrText xml:space="preserve"> PAGEREF _Toc453580501 \h </w:instrText>
+              <w:instrText xml:space="preserve"> PAGEREF _Toc453589694 \h </w:instrText>
             </w:r>
             <w:r>
               <w:rPr>
@@ -3607,7 +3602,7 @@
               <w:lang w:eastAsia="fr-CH"/>
             </w:rPr>
           </w:pPr>
-          <w:hyperlink w:anchor="_Toc453580502" w:history="1">
+          <w:hyperlink w:anchor="_Toc453589695" w:history="1">
             <w:r>
               <w:rPr>
                 <w:rStyle w:val="Lienhypertexte"/>
@@ -3634,7 +3629,7 @@
                 <w:noProof/>
                 <w:webHidden/>
               </w:rPr>
-              <w:instrText xml:space="preserve"> PAGEREF _Toc453580502 \h </w:instrText>
+              <w:instrText xml:space="preserve"> PAGEREF _Toc453589695 \h </w:instrText>
             </w:r>
             <w:r>
               <w:rPr>
@@ -3677,7 +3672,7 @@
               <w:lang w:eastAsia="fr-CH"/>
             </w:rPr>
           </w:pPr>
-          <w:hyperlink w:anchor="_Toc453580503" w:history="1">
+          <w:hyperlink w:anchor="_Toc453589696" w:history="1">
             <w:r>
               <w:rPr>
                 <w:rStyle w:val="Lienhypertexte"/>
@@ -3704,7 +3699,7 @@
                 <w:noProof/>
                 <w:webHidden/>
               </w:rPr>
-              <w:instrText xml:space="preserve"> PAGEREF _Toc453580503 \h </w:instrText>
+              <w:instrText xml:space="preserve"> PAGEREF _Toc453589696 \h </w:instrText>
             </w:r>
             <w:r>
               <w:rPr>
@@ -3747,7 +3742,7 @@
               <w:lang w:eastAsia="fr-CH"/>
             </w:rPr>
           </w:pPr>
-          <w:hyperlink w:anchor="_Toc453580504" w:history="1">
+          <w:hyperlink w:anchor="_Toc453589697" w:history="1">
             <w:r>
               <w:rPr>
                 <w:rStyle w:val="Lienhypertexte"/>
@@ -3774,7 +3769,7 @@
                 <w:noProof/>
                 <w:webHidden/>
               </w:rPr>
-              <w:instrText xml:space="preserve"> PAGEREF _Toc453580504 \h </w:instrText>
+              <w:instrText xml:space="preserve"> PAGEREF _Toc453589697 \h </w:instrText>
             </w:r>
             <w:r>
               <w:rPr>
@@ -3817,7 +3812,7 @@
               <w:lang w:eastAsia="fr-CH"/>
             </w:rPr>
           </w:pPr>
-          <w:hyperlink w:anchor="_Toc453580505" w:history="1">
+          <w:hyperlink w:anchor="_Toc453589698" w:history="1">
             <w:r>
               <w:rPr>
                 <w:rStyle w:val="Lienhypertexte"/>
@@ -3844,7 +3839,7 @@
                 <w:noProof/>
                 <w:webHidden/>
               </w:rPr>
-              <w:instrText xml:space="preserve"> PAGEREF _Toc453580505 \h </w:instrText>
+              <w:instrText xml:space="preserve"> PAGEREF _Toc453589698 \h </w:instrText>
             </w:r>
             <w:r>
               <w:rPr>
@@ -3887,13 +3882,13 @@
               <w:lang w:eastAsia="fr-CH"/>
             </w:rPr>
           </w:pPr>
-          <w:hyperlink w:anchor="_Toc453580506" w:history="1">
+          <w:hyperlink w:anchor="_Toc453589699" w:history="1">
             <w:r>
               <w:rPr>
                 <w:rStyle w:val="Lienhypertexte"/>
                 <w:noProof/>
               </w:rPr>
-              <w:t>Problèmes rencontrés</w:t>
+              <w:t>Améliorations possibles</w:t>
             </w:r>
             <w:r>
               <w:rPr>
@@ -3914,7 +3909,7 @@
                 <w:noProof/>
                 <w:webHidden/>
               </w:rPr>
-              <w:instrText xml:space="preserve"> PAGEREF _Toc453580506 \h </w:instrText>
+              <w:instrText xml:space="preserve"> PAGEREF _Toc453589699 \h </w:instrText>
             </w:r>
             <w:r>
               <w:rPr>
@@ -3957,13 +3952,13 @@
               <w:lang w:eastAsia="fr-CH"/>
             </w:rPr>
           </w:pPr>
-          <w:hyperlink w:anchor="_Toc453580507" w:history="1">
+          <w:hyperlink w:anchor="_Toc453589700" w:history="1">
             <w:r>
               <w:rPr>
                 <w:rStyle w:val="Lienhypertexte"/>
                 <w:noProof/>
               </w:rPr>
-              <w:t>Améliorations possibles</w:t>
+              <w:t>Problèmes rencontrés</w:t>
             </w:r>
             <w:r>
               <w:rPr>
@@ -3984,7 +3979,7 @@
                 <w:noProof/>
                 <w:webHidden/>
               </w:rPr>
-              <w:instrText xml:space="preserve"> PAGEREF _Toc453580507 \h </w:instrText>
+              <w:instrText xml:space="preserve"> PAGEREF _Toc453589700 \h </w:instrText>
             </w:r>
             <w:r>
               <w:rPr>
@@ -4027,7 +4022,7 @@
               <w:lang w:eastAsia="fr-CH"/>
             </w:rPr>
           </w:pPr>
-          <w:hyperlink w:anchor="_Toc453580508" w:history="1">
+          <w:hyperlink w:anchor="_Toc453589701" w:history="1">
             <w:r>
               <w:rPr>
                 <w:rStyle w:val="Lienhypertexte"/>
@@ -4054,7 +4049,7 @@
                 <w:noProof/>
                 <w:webHidden/>
               </w:rPr>
-              <w:instrText xml:space="preserve"> PAGEREF _Toc453580508 \h </w:instrText>
+              <w:instrText xml:space="preserve"> PAGEREF _Toc453589701 \h </w:instrText>
             </w:r>
             <w:r>
               <w:rPr>
@@ -4097,7 +4092,7 @@
               <w:lang w:eastAsia="fr-CH"/>
             </w:rPr>
           </w:pPr>
-          <w:hyperlink w:anchor="_Toc453580509" w:history="1">
+          <w:hyperlink w:anchor="_Toc453589702" w:history="1">
             <w:r>
               <w:rPr>
                 <w:rStyle w:val="Lienhypertexte"/>
@@ -4124,7 +4119,7 @@
                 <w:noProof/>
                 <w:webHidden/>
               </w:rPr>
-              <w:instrText xml:space="preserve"> PAGEREF _Toc453580509 \h </w:instrText>
+              <w:instrText xml:space="preserve"> PAGEREF _Toc453589702 \h </w:instrText>
             </w:r>
             <w:r>
               <w:rPr>
@@ -4167,7 +4162,7 @@
               <w:lang w:eastAsia="fr-CH"/>
             </w:rPr>
           </w:pPr>
-          <w:hyperlink w:anchor="_Toc453580510" w:history="1">
+          <w:hyperlink w:anchor="_Toc453589703" w:history="1">
             <w:r>
               <w:rPr>
                 <w:rStyle w:val="Lienhypertexte"/>
@@ -4194,7 +4189,7 @@
                 <w:noProof/>
                 <w:webHidden/>
               </w:rPr>
-              <w:instrText xml:space="preserve"> PAGEREF _Toc453580510 \h </w:instrText>
+              <w:instrText xml:space="preserve"> PAGEREF _Toc453589703 \h </w:instrText>
             </w:r>
             <w:r>
               <w:rPr>
@@ -4237,7 +4232,7 @@
               <w:lang w:eastAsia="fr-CH"/>
             </w:rPr>
           </w:pPr>
-          <w:hyperlink w:anchor="_Toc453580511" w:history="1">
+          <w:hyperlink w:anchor="_Toc453589704" w:history="1">
             <w:r>
               <w:rPr>
                 <w:rStyle w:val="Lienhypertexte"/>
@@ -4264,7 +4259,7 @@
                 <w:noProof/>
                 <w:webHidden/>
               </w:rPr>
-              <w:instrText xml:space="preserve"> PAGEREF _Toc453580511 \h </w:instrText>
+              <w:instrText xml:space="preserve"> PAGEREF _Toc453589704 \h </w:instrText>
             </w:r>
             <w:r>
               <w:rPr>
@@ -4307,7 +4302,7 @@
               <w:lang w:eastAsia="fr-CH"/>
             </w:rPr>
           </w:pPr>
-          <w:hyperlink w:anchor="_Toc453580512" w:history="1">
+          <w:hyperlink w:anchor="_Toc453589705" w:history="1">
             <w:r>
               <w:rPr>
                 <w:rStyle w:val="Lienhypertexte"/>
@@ -4334,7 +4329,7 @@
                 <w:noProof/>
                 <w:webHidden/>
               </w:rPr>
-              <w:instrText xml:space="preserve"> PAGEREF _Toc453580512 \h </w:instrText>
+              <w:instrText xml:space="preserve"> PAGEREF _Toc453589705 \h </w:instrText>
             </w:r>
             <w:r>
               <w:rPr>
@@ -4377,7 +4372,7 @@
               <w:lang w:eastAsia="fr-CH"/>
             </w:rPr>
           </w:pPr>
-          <w:hyperlink w:anchor="_Toc453580513" w:history="1">
+          <w:hyperlink w:anchor="_Toc453589706" w:history="1">
             <w:r>
               <w:rPr>
                 <w:rStyle w:val="Lienhypertexte"/>
@@ -4404,7 +4399,7 @@
                 <w:noProof/>
                 <w:webHidden/>
               </w:rPr>
-              <w:instrText xml:space="preserve"> PAGEREF _Toc453580513 \h </w:instrText>
+              <w:instrText xml:space="preserve"> PAGEREF _Toc453589706 \h </w:instrText>
             </w:r>
             <w:r>
               <w:rPr>
@@ -4447,7 +4442,7 @@
               <w:lang w:eastAsia="fr-CH"/>
             </w:rPr>
           </w:pPr>
-          <w:hyperlink w:anchor="_Toc453580514" w:history="1">
+          <w:hyperlink w:anchor="_Toc453589707" w:history="1">
             <w:r>
               <w:rPr>
                 <w:rStyle w:val="Lienhypertexte"/>
@@ -4474,7 +4469,7 @@
                 <w:noProof/>
                 <w:webHidden/>
               </w:rPr>
-              <w:instrText xml:space="preserve"> PAGEREF _Toc453580514 \h </w:instrText>
+              <w:instrText xml:space="preserve"> PAGEREF _Toc453589707 \h </w:instrText>
             </w:r>
             <w:r>
               <w:rPr>
@@ -4517,7 +4512,7 @@
               <w:lang w:eastAsia="fr-CH"/>
             </w:rPr>
           </w:pPr>
-          <w:hyperlink w:anchor="_Toc453580515" w:history="1">
+          <w:hyperlink w:anchor="_Toc453589708" w:history="1">
             <w:r>
               <w:rPr>
                 <w:rStyle w:val="Lienhypertexte"/>
@@ -4544,7 +4539,7 @@
                 <w:noProof/>
                 <w:webHidden/>
               </w:rPr>
-              <w:instrText xml:space="preserve"> PAGEREF _Toc453580515 \h </w:instrText>
+              <w:instrText xml:space="preserve"> PAGEREF _Toc453589708 \h </w:instrText>
             </w:r>
             <w:r>
               <w:rPr>
@@ -4587,7 +4582,7 @@
               <w:lang w:eastAsia="fr-CH"/>
             </w:rPr>
           </w:pPr>
-          <w:hyperlink w:anchor="_Toc453580516" w:history="1">
+          <w:hyperlink w:anchor="_Toc453589709" w:history="1">
             <w:r>
               <w:rPr>
                 <w:rStyle w:val="Lienhypertexte"/>
@@ -4614,7 +4609,7 @@
                 <w:noProof/>
                 <w:webHidden/>
               </w:rPr>
-              <w:instrText xml:space="preserve"> PAGEREF _Toc453580516 \h </w:instrText>
+              <w:instrText xml:space="preserve"> PAGEREF _Toc453589709 \h </w:instrText>
             </w:r>
             <w:r>
               <w:rPr>
@@ -4657,7 +4652,7 @@
               <w:lang w:eastAsia="fr-CH"/>
             </w:rPr>
           </w:pPr>
-          <w:hyperlink w:anchor="_Toc453580517" w:history="1">
+          <w:hyperlink w:anchor="_Toc453589710" w:history="1">
             <w:r>
               <w:rPr>
                 <w:rStyle w:val="Lienhypertexte"/>
@@ -4684,7 +4679,7 @@
                 <w:noProof/>
                 <w:webHidden/>
               </w:rPr>
-              <w:instrText xml:space="preserve"> PAGEREF _Toc453580517 \h </w:instrText>
+              <w:instrText xml:space="preserve"> PAGEREF _Toc453589710 \h </w:instrText>
             </w:r>
             <w:r>
               <w:rPr>
@@ -4727,7 +4722,7 @@
               <w:lang w:eastAsia="fr-CH"/>
             </w:rPr>
           </w:pPr>
-          <w:hyperlink w:anchor="_Toc453580518" w:history="1">
+          <w:hyperlink w:anchor="_Toc453589711" w:history="1">
             <w:r>
               <w:rPr>
                 <w:rStyle w:val="Lienhypertexte"/>
@@ -4754,7 +4749,7 @@
                 <w:noProof/>
                 <w:webHidden/>
               </w:rPr>
-              <w:instrText xml:space="preserve"> PAGEREF _Toc453580518 \h </w:instrText>
+              <w:instrText xml:space="preserve"> PAGEREF _Toc453589711 \h </w:instrText>
             </w:r>
             <w:r>
               <w:rPr>
@@ -4797,7 +4792,7 @@
               <w:lang w:eastAsia="fr-CH"/>
             </w:rPr>
           </w:pPr>
-          <w:hyperlink w:anchor="_Toc453580519" w:history="1">
+          <w:hyperlink w:anchor="_Toc453589712" w:history="1">
             <w:r>
               <w:rPr>
                 <w:rStyle w:val="Lienhypertexte"/>
@@ -4824,7 +4819,7 @@
                 <w:noProof/>
                 <w:webHidden/>
               </w:rPr>
-              <w:instrText xml:space="preserve"> PAGEREF _Toc453580519 \h </w:instrText>
+              <w:instrText xml:space="preserve"> PAGEREF _Toc453589712 \h </w:instrText>
             </w:r>
             <w:r>
               <w:rPr>
@@ -4867,7 +4862,7 @@
               <w:lang w:eastAsia="fr-CH"/>
             </w:rPr>
           </w:pPr>
-          <w:hyperlink w:anchor="_Toc453580520" w:history="1">
+          <w:hyperlink w:anchor="_Toc453589713" w:history="1">
             <w:r>
               <w:rPr>
                 <w:rStyle w:val="Lienhypertexte"/>
@@ -4894,7 +4889,7 @@
                 <w:noProof/>
                 <w:webHidden/>
               </w:rPr>
-              <w:instrText xml:space="preserve"> PAGEREF _Toc453580520 \h </w:instrText>
+              <w:instrText xml:space="preserve"> PAGEREF _Toc453589713 \h </w:instrText>
             </w:r>
             <w:r>
               <w:rPr>
@@ -4947,7 +4942,7 @@
       <w:pPr>
         <w:pStyle w:val="Titre1"/>
       </w:pPr>
-      <w:bookmarkStart w:id="0" w:name="_Toc453580466"/>
+      <w:bookmarkStart w:id="0" w:name="_Toc453589659"/>
       <w:r>
         <w:t>Introduction</w:t>
       </w:r>
@@ -4958,7 +4953,7 @@
       <w:pPr>
         <w:pStyle w:val="Titre2"/>
       </w:pPr>
-      <w:bookmarkStart w:id="1" w:name="_Toc453580467"/>
+      <w:bookmarkStart w:id="1" w:name="_Toc453589660"/>
       <w:r>
         <w:t>Contexte</w:t>
       </w:r>
@@ -5015,7 +5010,7 @@
       <w:pPr>
         <w:pStyle w:val="Titre2"/>
       </w:pPr>
-      <w:bookmarkStart w:id="2" w:name="_Toc453580468"/>
+      <w:bookmarkStart w:id="2" w:name="_Toc453589661"/>
       <w:r>
         <w:t>Objectifs</w:t>
       </w:r>
@@ -5117,7 +5112,7 @@
       <w:pPr>
         <w:pStyle w:val="Titre1"/>
       </w:pPr>
-      <w:bookmarkStart w:id="3" w:name="_Toc453580469"/>
+      <w:bookmarkStart w:id="3" w:name="_Toc453589662"/>
       <w:r>
         <w:t>Analyse</w:t>
       </w:r>
@@ -5128,7 +5123,7 @@
       <w:pPr>
         <w:pStyle w:val="Titre2"/>
       </w:pPr>
-      <w:bookmarkStart w:id="4" w:name="_Toc453580470"/>
+      <w:bookmarkStart w:id="4" w:name="_Toc453589663"/>
       <w:r>
         <w:t>Fonctionnalités</w:t>
       </w:r>
@@ -5216,7 +5211,7 @@
       <w:pPr>
         <w:pStyle w:val="Titre2"/>
       </w:pPr>
-      <w:bookmarkStart w:id="5" w:name="_Toc453580471"/>
+      <w:bookmarkStart w:id="5" w:name="_Toc453589664"/>
       <w:r>
         <w:t>Architecture globale</w:t>
       </w:r>
@@ -5254,7 +5249,7 @@
                     <pic:cNvPicPr/>
                   </pic:nvPicPr>
                   <pic:blipFill>
-                    <a:blip r:embed="rId8">
+                    <a:blip r:embed="rId9">
                       <a:extLst>
                         <a:ext uri="{28A0092B-C50C-407E-A947-70E740481C1C}">
                           <a14:useLocalDpi xmlns:a14="http://schemas.microsoft.com/office/drawing/2010/main" val="0"/>
@@ -5286,18 +5281,31 @@
         <w:pStyle w:val="Lgende"/>
         <w:jc w:val="center"/>
       </w:pPr>
-      <w:bookmarkStart w:id="6" w:name="_Toc453580393"/>
+      <w:bookmarkStart w:id="6" w:name="_Toc453589640"/>
       <w:r>
         <w:t xml:space="preserve">Figure </w:t>
       </w:r>
-      <w:fldSimple w:instr=" SEQ Figure \* ARABIC ">
-        <w:r>
-          <w:rPr>
-            <w:noProof/>
-          </w:rPr>
-          <w:t>1</w:t>
-        </w:r>
-      </w:fldSimple>
+      <w:r>
+        <w:fldChar w:fldCharType="begin"/>
+      </w:r>
+      <w:r>
+        <w:instrText xml:space="preserve"> SEQ Figure \* ARABIC </w:instrText>
+      </w:r>
+      <w:r>
+        <w:fldChar w:fldCharType="separate"/>
+      </w:r>
+      <w:r>
+        <w:rPr>
+          <w:noProof/>
+        </w:rPr>
+        <w:t>1</w:t>
+      </w:r>
+      <w:r>
+        <w:rPr>
+          <w:noProof/>
+        </w:rPr>
+        <w:fldChar w:fldCharType="end"/>
+      </w:r>
       <w:r>
         <w:t xml:space="preserve"> : Schéma d'architecture globale</w:t>
       </w:r>
@@ -5320,7 +5328,7 @@
       <w:pPr>
         <w:pStyle w:val="Titre2"/>
       </w:pPr>
-      <w:bookmarkStart w:id="7" w:name="_Toc453580472"/>
+      <w:bookmarkStart w:id="7" w:name="_Toc453589665"/>
       <w:r>
         <w:t>Choix des technologies</w:t>
       </w:r>
@@ -5331,7 +5339,7 @@
       <w:pPr>
         <w:pStyle w:val="Titre3"/>
       </w:pPr>
-      <w:bookmarkStart w:id="8" w:name="_Toc453580473"/>
+      <w:bookmarkStart w:id="8" w:name="_Toc453589666"/>
       <w:r>
         <w:t>Langage de programmation</w:t>
       </w:r>
@@ -5351,7 +5359,7 @@
       <w:pPr>
         <w:pStyle w:val="Titre3"/>
       </w:pPr>
-      <w:bookmarkStart w:id="9" w:name="_Toc453580474"/>
+      <w:bookmarkStart w:id="9" w:name="_Toc453589667"/>
       <w:r>
         <w:t>Librairies externes</w:t>
       </w:r>
@@ -5437,7 +5445,7 @@
       <w:pPr>
         <w:pStyle w:val="Titre1"/>
       </w:pPr>
-      <w:bookmarkStart w:id="10" w:name="_Toc453580475"/>
+      <w:bookmarkStart w:id="10" w:name="_Toc453589668"/>
       <w:r>
         <w:t>Conception</w:t>
       </w:r>
@@ -5448,7 +5456,7 @@
       <w:pPr>
         <w:pStyle w:val="Titre2"/>
       </w:pPr>
-      <w:bookmarkStart w:id="11" w:name="_Toc453580476"/>
+      <w:bookmarkStart w:id="11" w:name="_Toc453589669"/>
       <w:r>
         <w:t>Protocole de communication</w:t>
       </w:r>
@@ -5459,7 +5467,7 @@
       <w:pPr>
         <w:pStyle w:val="Titre3"/>
       </w:pPr>
-      <w:bookmarkStart w:id="12" w:name="_Toc453580477"/>
+      <w:bookmarkStart w:id="12" w:name="_Toc453589670"/>
       <w:r>
         <w:t>Fonctionnement</w:t>
       </w:r>
@@ -5570,8 +5578,8 @@
           <w:rFonts w:eastAsia="Times New Roman" w:cs="Times New Roman"/>
         </w:rPr>
         <w:sectPr>
-          <w:headerReference w:type="default" r:id="rId9"/>
-          <w:footerReference w:type="default" r:id="rId10"/>
+          <w:headerReference w:type="default" r:id="rId10"/>
+          <w:footerReference w:type="default" r:id="rId11"/>
           <w:pgSz w:w="11906" w:h="16838"/>
           <w:pgMar w:top="1417" w:right="1417" w:bottom="1417" w:left="1417" w:header="708" w:footer="708" w:gutter="0"/>
           <w:pgNumType w:start="0"/>
@@ -5606,7 +5614,7 @@
           <w:rFonts w:eastAsia="Times New Roman"/>
         </w:rPr>
       </w:pPr>
-      <w:bookmarkStart w:id="13" w:name="_Toc453580478"/>
+      <w:bookmarkStart w:id="13" w:name="_Toc453589671"/>
       <w:r>
         <w:rPr>
           <w:rFonts w:eastAsia="Times New Roman"/>
@@ -5642,7 +5650,7 @@
                     <pic:cNvPicPr/>
                   </pic:nvPicPr>
                   <pic:blipFill>
-                    <a:blip r:embed="rId11">
+                    <a:blip r:embed="rId12">
                       <a:extLst>
                         <a:ext uri="{28A0092B-C50C-407E-A947-70E740481C1C}">
                           <a14:useLocalDpi xmlns:a14="http://schemas.microsoft.com/office/drawing/2010/main" val="0"/>
@@ -5677,18 +5685,31 @@
           <w:rFonts w:eastAsia="Times New Roman" w:cs="Times New Roman"/>
         </w:rPr>
       </w:pPr>
-      <w:bookmarkStart w:id="14" w:name="_Toc453580394"/>
+      <w:bookmarkStart w:id="14" w:name="_Toc453589641"/>
       <w:r>
         <w:t xml:space="preserve">Figure </w:t>
       </w:r>
-      <w:fldSimple w:instr=" SEQ Figure \* ARABIC ">
-        <w:r>
-          <w:rPr>
-            <w:noProof/>
-          </w:rPr>
-          <w:t>2</w:t>
-        </w:r>
-      </w:fldSimple>
+      <w:r>
+        <w:fldChar w:fldCharType="begin"/>
+      </w:r>
+      <w:r>
+        <w:instrText xml:space="preserve"> SEQ Figure \* ARABIC </w:instrText>
+      </w:r>
+      <w:r>
+        <w:fldChar w:fldCharType="separate"/>
+      </w:r>
+      <w:r>
+        <w:rPr>
+          <w:noProof/>
+        </w:rPr>
+        <w:t>2</w:t>
+      </w:r>
+      <w:r>
+        <w:rPr>
+          <w:noProof/>
+        </w:rPr>
+        <w:fldChar w:fldCharType="end"/>
+      </w:r>
       <w:r>
         <w:t xml:space="preserve"> : Diagramme de séquence du protocole de communication</w:t>
       </w:r>
@@ -5713,7 +5734,7 @@
       <w:pPr>
         <w:pStyle w:val="Titre3"/>
       </w:pPr>
-      <w:bookmarkStart w:id="15" w:name="_Toc453580479"/>
+      <w:bookmarkStart w:id="15" w:name="_Toc453589672"/>
       <w:r>
         <w:t>Messages</w:t>
       </w:r>
@@ -5814,7 +5835,7 @@
                     <pic:cNvPicPr/>
                   </pic:nvPicPr>
                   <pic:blipFill>
-                    <a:blip r:embed="rId12">
+                    <a:blip r:embed="rId13">
                       <a:extLst>
                         <a:ext uri="{28A0092B-C50C-407E-A947-70E740481C1C}">
                           <a14:useLocalDpi xmlns:a14="http://schemas.microsoft.com/office/drawing/2010/main" val="0"/>
@@ -5846,18 +5867,31 @@
         <w:pStyle w:val="Lgende"/>
         <w:jc w:val="center"/>
       </w:pPr>
-      <w:bookmarkStart w:id="16" w:name="_Toc453580395"/>
+      <w:bookmarkStart w:id="16" w:name="_Toc453589642"/>
       <w:r>
         <w:t xml:space="preserve">Figure </w:t>
       </w:r>
-      <w:fldSimple w:instr=" SEQ Figure \* ARABIC ">
-        <w:r>
-          <w:rPr>
-            <w:noProof/>
-          </w:rPr>
-          <w:t>3</w:t>
-        </w:r>
-      </w:fldSimple>
+      <w:r>
+        <w:fldChar w:fldCharType="begin"/>
+      </w:r>
+      <w:r>
+        <w:instrText xml:space="preserve"> SEQ Figure \* ARABIC </w:instrText>
+      </w:r>
+      <w:r>
+        <w:fldChar w:fldCharType="separate"/>
+      </w:r>
+      <w:r>
+        <w:rPr>
+          <w:noProof/>
+        </w:rPr>
+        <w:t>3</w:t>
+      </w:r>
+      <w:r>
+        <w:rPr>
+          <w:noProof/>
+        </w:rPr>
+        <w:fldChar w:fldCharType="end"/>
+      </w:r>
       <w:r>
         <w:t xml:space="preserve"> : Messages envoyés du serveur au client</w:t>
       </w:r>
@@ -5947,7 +5981,7 @@
                     <pic:cNvPicPr/>
                   </pic:nvPicPr>
                   <pic:blipFill>
-                    <a:blip r:embed="rId13">
+                    <a:blip r:embed="rId14">
                       <a:extLst>
                         <a:ext uri="{28A0092B-C50C-407E-A947-70E740481C1C}">
                           <a14:useLocalDpi xmlns:a14="http://schemas.microsoft.com/office/drawing/2010/main" val="0"/>
@@ -5979,18 +6013,31 @@
         <w:pStyle w:val="Lgende"/>
         <w:jc w:val="center"/>
       </w:pPr>
-      <w:bookmarkStart w:id="17" w:name="_Toc453580396"/>
+      <w:bookmarkStart w:id="17" w:name="_Toc453589643"/>
       <w:r>
         <w:t xml:space="preserve">Figure </w:t>
       </w:r>
-      <w:fldSimple w:instr=" SEQ Figure \* ARABIC ">
-        <w:r>
-          <w:rPr>
-            <w:noProof/>
-          </w:rPr>
-          <w:t>4</w:t>
-        </w:r>
-      </w:fldSimple>
+      <w:r>
+        <w:fldChar w:fldCharType="begin"/>
+      </w:r>
+      <w:r>
+        <w:instrText xml:space="preserve"> SEQ Figure \* ARABIC </w:instrText>
+      </w:r>
+      <w:r>
+        <w:fldChar w:fldCharType="separate"/>
+      </w:r>
+      <w:r>
+        <w:rPr>
+          <w:noProof/>
+        </w:rPr>
+        <w:t>4</w:t>
+      </w:r>
+      <w:r>
+        <w:rPr>
+          <w:noProof/>
+        </w:rPr>
+        <w:fldChar w:fldCharType="end"/>
+      </w:r>
       <w:r>
         <w:t xml:space="preserve"> : Messages envoyées du client au serveur</w:t>
       </w:r>
@@ -6006,7 +6053,7 @@
       <w:pPr>
         <w:pStyle w:val="Titre2"/>
       </w:pPr>
-      <w:bookmarkStart w:id="18" w:name="_Toc453580480"/>
+      <w:bookmarkStart w:id="18" w:name="_Toc453589673"/>
       <w:r>
         <w:t>Modèles</w:t>
       </w:r>
@@ -6053,7 +6100,7 @@
                     <pic:cNvPicPr/>
                   </pic:nvPicPr>
                   <pic:blipFill>
-                    <a:blip r:embed="rId14">
+                    <a:blip r:embed="rId15">
                       <a:extLst>
                         <a:ext uri="{28A0092B-C50C-407E-A947-70E740481C1C}">
                           <a14:useLocalDpi xmlns:a14="http://schemas.microsoft.com/office/drawing/2010/main" val="0"/>
@@ -6085,18 +6132,31 @@
         <w:pStyle w:val="Lgende"/>
         <w:jc w:val="center"/>
       </w:pPr>
-      <w:bookmarkStart w:id="19" w:name="_Toc453580397"/>
+      <w:bookmarkStart w:id="19" w:name="_Toc453589644"/>
       <w:r>
         <w:t xml:space="preserve">Figure </w:t>
       </w:r>
-      <w:fldSimple w:instr=" SEQ Figure \* ARABIC ">
-        <w:r>
-          <w:rPr>
-            <w:noProof/>
-          </w:rPr>
-          <w:t>5</w:t>
-        </w:r>
-      </w:fldSimple>
+      <w:r>
+        <w:fldChar w:fldCharType="begin"/>
+      </w:r>
+      <w:r>
+        <w:instrText xml:space="preserve"> SEQ Figure \* ARABIC </w:instrText>
+      </w:r>
+      <w:r>
+        <w:fldChar w:fldCharType="separate"/>
+      </w:r>
+      <w:r>
+        <w:rPr>
+          <w:noProof/>
+        </w:rPr>
+        <w:t>5</w:t>
+      </w:r>
+      <w:r>
+        <w:rPr>
+          <w:noProof/>
+        </w:rPr>
+        <w:fldChar w:fldCharType="end"/>
+      </w:r>
       <w:r>
         <w:t xml:space="preserve"> : Diagramme de classes de la partie protocole et modèles</w:t>
       </w:r>
@@ -6119,7 +6179,7 @@
       <w:pPr>
         <w:pStyle w:val="Titre2"/>
       </w:pPr>
-      <w:bookmarkStart w:id="20" w:name="_Toc453580481"/>
+      <w:bookmarkStart w:id="20" w:name="_Toc453589674"/>
       <w:r>
         <w:t>Le patron Mediator</w:t>
       </w:r>
@@ -6148,7 +6208,7 @@
       <w:pPr>
         <w:pStyle w:val="Titre3"/>
       </w:pPr>
-      <w:bookmarkStart w:id="21" w:name="_Toc453580482"/>
+      <w:bookmarkStart w:id="21" w:name="_Toc453589675"/>
       <w:r>
         <w:t>Présentation</w:t>
       </w:r>
@@ -6222,7 +6282,7 @@
                     <pic:cNvPicPr/>
                   </pic:nvPicPr>
                   <pic:blipFill>
-                    <a:blip r:embed="rId15" cstate="print">
+                    <a:blip r:embed="rId16" cstate="print">
                       <a:extLst>
                         <a:ext uri="{28A0092B-C50C-407E-A947-70E740481C1C}">
                           <a14:useLocalDpi xmlns:a14="http://schemas.microsoft.com/office/drawing/2010/main" val="0"/>
@@ -6254,18 +6314,31 @@
         <w:pStyle w:val="Lgende"/>
         <w:jc w:val="center"/>
       </w:pPr>
-      <w:bookmarkStart w:id="22" w:name="_Toc453580398"/>
+      <w:bookmarkStart w:id="22" w:name="_Toc453589645"/>
       <w:r>
         <w:t xml:space="preserve">Figure </w:t>
       </w:r>
-      <w:fldSimple w:instr=" SEQ Figure \* ARABIC ">
-        <w:r>
-          <w:rPr>
-            <w:noProof/>
-          </w:rPr>
-          <w:t>6</w:t>
-        </w:r>
-      </w:fldSimple>
+      <w:r>
+        <w:fldChar w:fldCharType="begin"/>
+      </w:r>
+      <w:r>
+        <w:instrText xml:space="preserve"> SEQ Figure \* ARABIC </w:instrText>
+      </w:r>
+      <w:r>
+        <w:fldChar w:fldCharType="separate"/>
+      </w:r>
+      <w:r>
+        <w:rPr>
+          <w:noProof/>
+        </w:rPr>
+        <w:t>6</w:t>
+      </w:r>
+      <w:r>
+        <w:rPr>
+          <w:noProof/>
+        </w:rPr>
+        <w:fldChar w:fldCharType="end"/>
+      </w:r>
       <w:r>
         <w:t xml:space="preserve"> : Fonctionnement simplifié du Mediator</w:t>
       </w:r>
@@ -6288,7 +6361,7 @@
       <w:pPr>
         <w:pStyle w:val="Titre3"/>
       </w:pPr>
-      <w:bookmarkStart w:id="23" w:name="_Toc453580483"/>
+      <w:bookmarkStart w:id="23" w:name="_Toc453589676"/>
       <w:r>
         <w:lastRenderedPageBreak/>
         <w:t>Fonctionnement</w:t>
@@ -6348,7 +6421,7 @@
                     <pic:cNvPicPr/>
                   </pic:nvPicPr>
                   <pic:blipFill>
-                    <a:blip r:embed="rId16">
+                    <a:blip r:embed="rId17">
                       <a:extLst>
                         <a:ext uri="{28A0092B-C50C-407E-A947-70E740481C1C}">
                           <a14:useLocalDpi xmlns:a14="http://schemas.microsoft.com/office/drawing/2010/main" val="0"/>
@@ -6380,18 +6453,34 @@
         <w:pStyle w:val="Lgende"/>
         <w:jc w:val="center"/>
       </w:pPr>
-      <w:bookmarkStart w:id="24" w:name="_Toc453580399"/>
+      <w:bookmarkStart w:id="24" w:name="_Toc453589646"/>
       <w:r>
         <w:t xml:space="preserve">Figure </w:t>
       </w:r>
-      <w:fldSimple w:instr=" SEQ Figure \* ARABIC ">
-        <w:r>
-          <w:rPr>
-            <w:noProof/>
-          </w:rPr>
-          <w:t>7</w:t>
-        </w:r>
-      </w:fldSimple>
+      <w:r>
+        <w:fldChar w:fldCharType="begin"/>
+      </w:r>
+      <w:r>
+        <w:instrText xml:space="preserve"> SEQ Figure \*</w:instrText>
+      </w:r>
+      <w:r>
+        <w:instrText xml:space="preserve"> ARABIC </w:instrText>
+      </w:r>
+      <w:r>
+        <w:fldChar w:fldCharType="separate"/>
+      </w:r>
+      <w:r>
+        <w:rPr>
+          <w:noProof/>
+        </w:rPr>
+        <w:t>7</w:t>
+      </w:r>
+      <w:r>
+        <w:rPr>
+          <w:noProof/>
+        </w:rPr>
+        <w:fldChar w:fldCharType="end"/>
+      </w:r>
       <w:r>
         <w:t xml:space="preserve"> : Diagramme de classes du Mediator</w:t>
       </w:r>
@@ -6517,7 +6606,7 @@
       <w:pPr>
         <w:pStyle w:val="Titre3"/>
       </w:pPr>
-      <w:bookmarkStart w:id="25" w:name="_Toc453580484"/>
+      <w:bookmarkStart w:id="25" w:name="_Toc453589677"/>
       <w:r>
         <w:lastRenderedPageBreak/>
         <w:t>Implémentation dans notre application</w:t>
@@ -6564,7 +6653,7 @@
                     <pic:cNvPicPr/>
                   </pic:nvPicPr>
                   <pic:blipFill>
-                    <a:blip r:embed="rId17">
+                    <a:blip r:embed="rId18">
                       <a:extLst>
                         <a:ext uri="{28A0092B-C50C-407E-A947-70E740481C1C}">
                           <a14:useLocalDpi xmlns:a14="http://schemas.microsoft.com/office/drawing/2010/main" val="0"/>
@@ -6596,18 +6685,31 @@
         <w:pStyle w:val="Lgende"/>
         <w:jc w:val="center"/>
       </w:pPr>
-      <w:bookmarkStart w:id="26" w:name="_Toc453580400"/>
+      <w:bookmarkStart w:id="26" w:name="_Toc453589647"/>
       <w:r>
         <w:t xml:space="preserve">Figure </w:t>
       </w:r>
-      <w:fldSimple w:instr=" SEQ Figure \* ARABIC ">
-        <w:r>
-          <w:rPr>
-            <w:noProof/>
-          </w:rPr>
-          <w:t>8</w:t>
-        </w:r>
-      </w:fldSimple>
+      <w:r>
+        <w:fldChar w:fldCharType="begin"/>
+      </w:r>
+      <w:r>
+        <w:instrText xml:space="preserve"> SEQ Figure \* ARABIC </w:instrText>
+      </w:r>
+      <w:r>
+        <w:fldChar w:fldCharType="separate"/>
+      </w:r>
+      <w:r>
+        <w:rPr>
+          <w:noProof/>
+        </w:rPr>
+        <w:t>8</w:t>
+      </w:r>
+      <w:r>
+        <w:rPr>
+          <w:noProof/>
+        </w:rPr>
+        <w:fldChar w:fldCharType="end"/>
+      </w:r>
       <w:r>
         <w:t xml:space="preserve"> : Mediators utilisés dans le cadre de l'application</w:t>
       </w:r>
@@ -6713,7 +6815,7 @@
                     <pic:cNvPicPr/>
                   </pic:nvPicPr>
                   <pic:blipFill>
-                    <a:blip r:embed="rId18">
+                    <a:blip r:embed="rId19">
                       <a:extLst>
                         <a:ext uri="{28A0092B-C50C-407E-A947-70E740481C1C}">
                           <a14:useLocalDpi xmlns:a14="http://schemas.microsoft.com/office/drawing/2010/main" val="0"/>
@@ -6745,18 +6847,31 @@
         <w:pStyle w:val="Lgende"/>
         <w:jc w:val="center"/>
       </w:pPr>
-      <w:bookmarkStart w:id="27" w:name="_Toc453580401"/>
+      <w:bookmarkStart w:id="27" w:name="_Toc453589648"/>
       <w:r>
         <w:t xml:space="preserve">Figure </w:t>
       </w:r>
-      <w:fldSimple w:instr=" SEQ Figure \* ARABIC ">
-        <w:r>
-          <w:rPr>
-            <w:noProof/>
-          </w:rPr>
-          <w:t>9</w:t>
-        </w:r>
-      </w:fldSimple>
+      <w:r>
+        <w:fldChar w:fldCharType="begin"/>
+      </w:r>
+      <w:r>
+        <w:instrText xml:space="preserve"> SEQ Figure \* ARABIC </w:instrText>
+      </w:r>
+      <w:r>
+        <w:fldChar w:fldCharType="separate"/>
+      </w:r>
+      <w:r>
+        <w:rPr>
+          <w:noProof/>
+        </w:rPr>
+        <w:t>9</w:t>
+      </w:r>
+      <w:r>
+        <w:rPr>
+          <w:noProof/>
+        </w:rPr>
+        <w:fldChar w:fldCharType="end"/>
+      </w:r>
       <w:r>
         <w:t xml:space="preserve"> : Méthodes publiques de la classe HyperMediator</w:t>
       </w:r>
@@ -6879,7 +6994,7 @@
                     <pic:cNvPicPr/>
                   </pic:nvPicPr>
                   <pic:blipFill>
-                    <a:blip r:embed="rId19">
+                    <a:blip r:embed="rId20">
                       <a:extLst>
                         <a:ext uri="{28A0092B-C50C-407E-A947-70E740481C1C}">
                           <a14:useLocalDpi xmlns:a14="http://schemas.microsoft.com/office/drawing/2010/main" val="0"/>
@@ -6911,18 +7026,31 @@
         <w:pStyle w:val="Lgende"/>
         <w:jc w:val="center"/>
       </w:pPr>
-      <w:bookmarkStart w:id="28" w:name="_Toc453580402"/>
+      <w:bookmarkStart w:id="28" w:name="_Toc453589649"/>
       <w:r>
         <w:t xml:space="preserve">Figure </w:t>
       </w:r>
-      <w:fldSimple w:instr=" SEQ Figure \* ARABIC ">
-        <w:r>
-          <w:rPr>
-            <w:noProof/>
-          </w:rPr>
-          <w:t>10</w:t>
-        </w:r>
-      </w:fldSimple>
+      <w:r>
+        <w:fldChar w:fldCharType="begin"/>
+      </w:r>
+      <w:r>
+        <w:instrText xml:space="preserve"> SEQ Figure \* ARABIC </w:instrText>
+      </w:r>
+      <w:r>
+        <w:fldChar w:fldCharType="separate"/>
+      </w:r>
+      <w:r>
+        <w:rPr>
+          <w:noProof/>
+        </w:rPr>
+        <w:t>10</w:t>
+      </w:r>
+      <w:r>
+        <w:rPr>
+          <w:noProof/>
+        </w:rPr>
+        <w:fldChar w:fldCharType="end"/>
+      </w:r>
       <w:r>
         <w:t xml:space="preserve"> : Diagramme de classes des médiateurs et des acteurs</w:t>
       </w:r>
@@ -6963,7 +7091,7 @@
       <w:pPr>
         <w:pStyle w:val="Titre2"/>
       </w:pPr>
-      <w:bookmarkStart w:id="29" w:name="_Toc453580485"/>
+      <w:bookmarkStart w:id="29" w:name="_Toc453589678"/>
       <w:r>
         <w:t>Serveur</w:t>
       </w:r>
@@ -6974,7 +7102,7 @@
       <w:pPr>
         <w:pStyle w:val="Titre3"/>
       </w:pPr>
-      <w:bookmarkStart w:id="30" w:name="_Toc453580486"/>
+      <w:bookmarkStart w:id="30" w:name="_Toc453589679"/>
       <w:r>
         <w:t>Fonctionnement</w:t>
       </w:r>
@@ -7188,7 +7316,7 @@
                     <pic:cNvPicPr/>
                   </pic:nvPicPr>
                   <pic:blipFill>
-                    <a:blip r:embed="rId20"/>
+                    <a:blip r:embed="rId21"/>
                     <a:stretch>
                       <a:fillRect/>
                     </a:stretch>
@@ -7214,18 +7342,31 @@
         <w:pStyle w:val="Lgende"/>
         <w:jc w:val="center"/>
       </w:pPr>
-      <w:bookmarkStart w:id="31" w:name="_Toc453580403"/>
+      <w:bookmarkStart w:id="31" w:name="_Toc453589650"/>
       <w:r>
         <w:t xml:space="preserve">Figure </w:t>
       </w:r>
-      <w:fldSimple w:instr=" SEQ Figure \* ARABIC ">
-        <w:r>
-          <w:rPr>
-            <w:noProof/>
-          </w:rPr>
-          <w:t>11</w:t>
-        </w:r>
-      </w:fldSimple>
+      <w:r>
+        <w:fldChar w:fldCharType="begin"/>
+      </w:r>
+      <w:r>
+        <w:instrText xml:space="preserve"> SEQ Figure \* ARABIC </w:instrText>
+      </w:r>
+      <w:r>
+        <w:fldChar w:fldCharType="separate"/>
+      </w:r>
+      <w:r>
+        <w:rPr>
+          <w:noProof/>
+        </w:rPr>
+        <w:t>11</w:t>
+      </w:r>
+      <w:r>
+        <w:rPr>
+          <w:noProof/>
+        </w:rPr>
+        <w:fldChar w:fldCharType="end"/>
+      </w:r>
       <w:r>
         <w:t xml:space="preserve"> : </w:t>
       </w:r>
@@ -7257,7 +7398,7 @@
       <w:pPr>
         <w:pStyle w:val="Titre3"/>
       </w:pPr>
-      <w:bookmarkStart w:id="32" w:name="_Toc453580487"/>
+      <w:bookmarkStart w:id="32" w:name="_Toc453589680"/>
       <w:r>
         <w:t>Diagramme de classes</w:t>
       </w:r>
@@ -7295,7 +7436,7 @@
                     <pic:cNvPicPr/>
                   </pic:nvPicPr>
                   <pic:blipFill>
-                    <a:blip r:embed="rId21" cstate="print">
+                    <a:blip r:embed="rId22" cstate="print">
                       <a:extLst>
                         <a:ext uri="{28A0092B-C50C-407E-A947-70E740481C1C}">
                           <a14:useLocalDpi xmlns:a14="http://schemas.microsoft.com/office/drawing/2010/main" val="0"/>
@@ -7327,18 +7468,31 @@
         <w:pStyle w:val="Lgende"/>
         <w:jc w:val="center"/>
       </w:pPr>
-      <w:bookmarkStart w:id="33" w:name="_Toc453580404"/>
+      <w:bookmarkStart w:id="33" w:name="_Toc453589651"/>
       <w:r>
         <w:t xml:space="preserve">Figure </w:t>
       </w:r>
-      <w:fldSimple w:instr=" SEQ Figure \* ARABIC ">
-        <w:r>
-          <w:rPr>
-            <w:noProof/>
-          </w:rPr>
-          <w:t>12</w:t>
-        </w:r>
-      </w:fldSimple>
+      <w:r>
+        <w:fldChar w:fldCharType="begin"/>
+      </w:r>
+      <w:r>
+        <w:instrText xml:space="preserve"> SEQ Figure \* ARABIC </w:instrText>
+      </w:r>
+      <w:r>
+        <w:fldChar w:fldCharType="separate"/>
+      </w:r>
+      <w:r>
+        <w:rPr>
+          <w:noProof/>
+        </w:rPr>
+        <w:t>12</w:t>
+      </w:r>
+      <w:r>
+        <w:rPr>
+          <w:noProof/>
+        </w:rPr>
+        <w:fldChar w:fldCharType="end"/>
+      </w:r>
       <w:r>
         <w:t xml:space="preserve"> : Diagramme de classes de la partie serveur</w:t>
       </w:r>
@@ -7354,7 +7508,7 @@
       <w:pPr>
         <w:pStyle w:val="Titre2"/>
       </w:pPr>
-      <w:bookmarkStart w:id="34" w:name="_Toc453580488"/>
+      <w:bookmarkStart w:id="34" w:name="_Toc453589681"/>
       <w:r>
         <w:t>Client</w:t>
       </w:r>
@@ -7365,7 +7519,7 @@
       <w:pPr>
         <w:pStyle w:val="Titre3"/>
       </w:pPr>
-      <w:bookmarkStart w:id="35" w:name="_Toc453580489"/>
+      <w:bookmarkStart w:id="35" w:name="_Toc453589682"/>
       <w:r>
         <w:t>Fonctionnement</w:t>
       </w:r>
@@ -7506,7 +7660,7 @@
         <w:pStyle w:val="Titre3"/>
         <w:spacing w:line="360" w:lineRule="auto"/>
       </w:pPr>
-      <w:bookmarkStart w:id="36" w:name="_Toc453580490"/>
+      <w:bookmarkStart w:id="36" w:name="_Toc453589683"/>
       <w:r>
         <w:lastRenderedPageBreak/>
         <w:t>Diagramme de classes</w:t>
@@ -7544,7 +7698,7 @@
                     <pic:cNvPicPr/>
                   </pic:nvPicPr>
                   <pic:blipFill>
-                    <a:blip r:embed="rId22">
+                    <a:blip r:embed="rId23">
                       <a:extLst>
                         <a:ext uri="{28A0092B-C50C-407E-A947-70E740481C1C}">
                           <a14:useLocalDpi xmlns:a14="http://schemas.microsoft.com/office/drawing/2010/main" val="0"/>
@@ -7576,18 +7730,31 @@
         <w:pStyle w:val="Lgende"/>
         <w:jc w:val="center"/>
       </w:pPr>
-      <w:bookmarkStart w:id="37" w:name="_Toc453580405"/>
+      <w:bookmarkStart w:id="37" w:name="_Toc453589652"/>
       <w:r>
         <w:t xml:space="preserve">Figure </w:t>
       </w:r>
-      <w:fldSimple w:instr=" SEQ Figure \* ARABIC ">
-        <w:r>
-          <w:rPr>
-            <w:noProof/>
-          </w:rPr>
-          <w:t>13</w:t>
-        </w:r>
-      </w:fldSimple>
+      <w:r>
+        <w:fldChar w:fldCharType="begin"/>
+      </w:r>
+      <w:r>
+        <w:instrText xml:space="preserve"> SEQ Figure \* ARABIC </w:instrText>
+      </w:r>
+      <w:r>
+        <w:fldChar w:fldCharType="separate"/>
+      </w:r>
+      <w:r>
+        <w:rPr>
+          <w:noProof/>
+        </w:rPr>
+        <w:t>13</w:t>
+      </w:r>
+      <w:r>
+        <w:rPr>
+          <w:noProof/>
+        </w:rPr>
+        <w:fldChar w:fldCharType="end"/>
+      </w:r>
       <w:r>
         <w:t xml:space="preserve"> : Diagramme de classes de la partie cliente</w:t>
       </w:r>
@@ -7608,7 +7775,7 @@
       <w:pPr>
         <w:pStyle w:val="Titre2"/>
       </w:pPr>
-      <w:bookmarkStart w:id="38" w:name="_Toc453580491"/>
+      <w:bookmarkStart w:id="38" w:name="_Toc453589684"/>
       <w:r>
         <w:t>Captures d’écran</w:t>
       </w:r>
@@ -7632,7 +7799,7 @@
       <w:pPr>
         <w:pStyle w:val="Titre3"/>
       </w:pPr>
-      <w:bookmarkStart w:id="39" w:name="_Toc453580492"/>
+      <w:bookmarkStart w:id="39" w:name="_Toc453589685"/>
       <w:r>
         <w:t>Ecran de connexion</w:t>
       </w:r>
@@ -7700,7 +7867,7 @@
                     <pic:cNvPicPr/>
                   </pic:nvPicPr>
                   <pic:blipFill>
-                    <a:blip r:embed="rId23">
+                    <a:blip r:embed="rId24">
                       <a:extLst>
                         <a:ext uri="{28A0092B-C50C-407E-A947-70E740481C1C}">
                           <a14:useLocalDpi xmlns:a14="http://schemas.microsoft.com/office/drawing/2010/main" val="0"/>
@@ -7732,18 +7899,34 @@
         <w:pStyle w:val="Lgende"/>
         <w:jc w:val="center"/>
       </w:pPr>
-      <w:bookmarkStart w:id="40" w:name="_Toc453580406"/>
+      <w:bookmarkStart w:id="40" w:name="_Toc453589653"/>
       <w:r>
         <w:t xml:space="preserve">Figure </w:t>
       </w:r>
-      <w:fldSimple w:instr=" SEQ Figure \* ARABIC ">
-        <w:r>
-          <w:rPr>
-            <w:noProof/>
-          </w:rPr>
-          <w:t>14</w:t>
-        </w:r>
-      </w:fldSimple>
+      <w:r>
+        <w:fldChar w:fldCharType="begin"/>
+      </w:r>
+      <w:r>
+        <w:instrText xml:space="preserve"> SEQ Figure \</w:instrText>
+      </w:r>
+      <w:r>
+        <w:instrText xml:space="preserve">* ARABIC </w:instrText>
+      </w:r>
+      <w:r>
+        <w:fldChar w:fldCharType="separate"/>
+      </w:r>
+      <w:r>
+        <w:rPr>
+          <w:noProof/>
+        </w:rPr>
+        <w:t>14</w:t>
+      </w:r>
+      <w:r>
+        <w:rPr>
+          <w:noProof/>
+        </w:rPr>
+        <w:fldChar w:fldCharType="end"/>
+      </w:r>
       <w:r>
         <w:t xml:space="preserve"> : Fenêtre de connexion</w:t>
       </w:r>
@@ -7759,7 +7942,7 @@
       <w:pPr>
         <w:pStyle w:val="Titre3"/>
       </w:pPr>
-      <w:bookmarkStart w:id="41" w:name="_Toc453580493"/>
+      <w:bookmarkStart w:id="41" w:name="_Toc453589686"/>
       <w:r>
         <w:t>Lobby</w:t>
       </w:r>
@@ -7774,7 +7957,12 @@
         <w:t>La carte Lobby est la carte sur laquelle le joueur arrive après s’être connecté. Cette carte ne gère pas les collisions entre les joueurs, ceux-ci ne peuvent donc pas mourir.</w:t>
       </w:r>
       <w:r>
-        <w:t xml:space="preserve"> Il s’agit surtout d’une carte sur laquelle les joueurs peuvent se familiariser avec les commandes, tester les différents bonus, etc.</w:t>
+        <w:t xml:space="preserve"> Il s’agit surtout d’une carte sur laquelle les joueurs peuvent se familiariser avec les commandes</w:t>
+      </w:r>
+      <w:bookmarkStart w:id="42" w:name="_GoBack"/>
+      <w:bookmarkEnd w:id="42"/>
+      <w:r>
+        <w:t>.</w:t>
       </w:r>
     </w:p>
     <w:p>
@@ -7800,213 +7988,6 @@
                 <pic:pic xmlns:pic="http://schemas.openxmlformats.org/drawingml/2006/picture">
                   <pic:nvPicPr>
                     <pic:cNvPr id="14" name="Lobby1.png"/>
-                    <pic:cNvPicPr/>
-                  </pic:nvPicPr>
-                  <pic:blipFill>
-                    <a:blip r:embed="rId24" cstate="print">
-                      <a:extLst>
-                        <a:ext uri="{28A0092B-C50C-407E-A947-70E740481C1C}">
-                          <a14:useLocalDpi xmlns:a14="http://schemas.microsoft.com/office/drawing/2010/main" val="0"/>
-                        </a:ext>
-                      </a:extLst>
-                    </a:blip>
-                    <a:stretch>
-                      <a:fillRect/>
-                    </a:stretch>
-                  </pic:blipFill>
-                  <pic:spPr>
-                    <a:xfrm>
-                      <a:off x="0" y="0"/>
-                      <a:ext cx="5760720" cy="3837940"/>
-                    </a:xfrm>
-                    <a:prstGeom prst="rect">
-                      <a:avLst/>
-                    </a:prstGeom>
-                  </pic:spPr>
-                </pic:pic>
-              </a:graphicData>
-            </a:graphic>
-          </wp:inline>
-        </w:drawing>
-      </w:r>
-    </w:p>
-    <w:p>
-      <w:pPr>
-        <w:pStyle w:val="Lgende"/>
-        <w:jc w:val="center"/>
-      </w:pPr>
-      <w:bookmarkStart w:id="42" w:name="_Toc453580407"/>
-      <w:r>
-        <w:t xml:space="preserve">Figure </w:t>
-      </w:r>
-      <w:fldSimple w:instr=" SEQ Figure \* ARABIC ">
-        <w:r>
-          <w:rPr>
-            <w:noProof/>
-          </w:rPr>
-          <w:t>15</w:t>
-        </w:r>
-      </w:fldSimple>
-      <w:r>
-        <w:t xml:space="preserve"> : Capture d'écran du Lobby</w:t>
-      </w:r>
-      <w:bookmarkEnd w:id="42"/>
-    </w:p>
-    <w:p/>
-    <w:p>
-      <w:r>
-        <w:t>On peut noter quelques points intéressants sur cette capture d’écran :</w:t>
-      </w:r>
-    </w:p>
-    <w:p>
-      <w:pPr>
-        <w:pStyle w:val="Paragraphedeliste"/>
-        <w:numPr>
-          <w:ilvl w:val="0"/>
-          <w:numId w:val="16"/>
-        </w:numPr>
-      </w:pPr>
-      <w:r>
-        <w:t>En haut à gauche se situe un compteur d’images par secondes, permettant au joueur de vérifier les performances graphiques</w:t>
-      </w:r>
-    </w:p>
-    <w:p>
-      <w:pPr>
-        <w:pStyle w:val="Paragraphedeliste"/>
-        <w:numPr>
-          <w:ilvl w:val="0"/>
-          <w:numId w:val="16"/>
-        </w:numPr>
-      </w:pPr>
-      <w:r>
-        <w:t>En haut à droite se trouve la liste des joueurs connectés, avec leur score</w:t>
-      </w:r>
-    </w:p>
-    <w:p>
-      <w:pPr>
-        <w:pStyle w:val="Paragraphedeliste"/>
-        <w:numPr>
-          <w:ilvl w:val="0"/>
-          <w:numId w:val="16"/>
-        </w:numPr>
-      </w:pPr>
-      <w:r>
-        <w:t>Au centre se trouve la moto du joueur, avec la trainée derrière lui, ainsi que son nom</w:t>
-      </w:r>
-    </w:p>
-    <w:p>
-      <w:pPr>
-        <w:pStyle w:val="Paragraphedeliste"/>
-        <w:numPr>
-          <w:ilvl w:val="0"/>
-          <w:numId w:val="16"/>
-        </w:numPr>
-      </w:pPr>
-      <w:r>
-        <w:t>On voit les deux téléporteurs, qui permettent au joueur de changer de carte</w:t>
-      </w:r>
-    </w:p>
-    <w:p>
-      <w:r>
-        <w:br w:type="page"/>
-      </w:r>
-    </w:p>
-    <w:p/>
-    <w:p>
-      <w:pPr>
-        <w:pStyle w:val="Titre3"/>
-      </w:pPr>
-      <w:bookmarkStart w:id="43" w:name="_Toc453580494"/>
-      <w:r>
-        <w:t>Bonus</w:t>
-      </w:r>
-      <w:bookmarkEnd w:id="43"/>
-    </w:p>
-    <w:p/>
-    <w:p>
-      <w:r>
-        <w:t>La capture d’écran ci-dessous permet de voir des bonus sur la carte. Il s’agit des points rouges. Un nom indique le type de bonus dont il s’agit.</w:t>
-      </w:r>
-    </w:p>
-    <w:p>
-      <w:r>
-        <w:t>Actuellement deux types de bonus sont implémentés :</w:t>
-      </w:r>
-    </w:p>
-    <w:p>
-      <w:pPr>
-        <w:pStyle w:val="Paragraphedeliste"/>
-        <w:numPr>
-          <w:ilvl w:val="0"/>
-          <w:numId w:val="17"/>
-        </w:numPr>
-      </w:pPr>
-      <w:r>
-        <w:rPr>
-          <w:b/>
-        </w:rPr>
-        <w:t>SuperSize</w:t>
-      </w:r>
-      <w:r>
-        <w:t xml:space="preserve"> : permet d’augmenter </w:t>
-      </w:r>
-      <w:r>
-        <w:t xml:space="preserve">temporairement </w:t>
-      </w:r>
-      <w:r>
-        <w:t>la taille d’un joueur</w:t>
-      </w:r>
-    </w:p>
-    <w:p>
-      <w:pPr>
-        <w:pStyle w:val="Paragraphedeliste"/>
-        <w:numPr>
-          <w:ilvl w:val="0"/>
-          <w:numId w:val="17"/>
-        </w:numPr>
-      </w:pPr>
-      <w:r>
-        <w:rPr>
-          <w:b/>
-        </w:rPr>
-        <w:t>Speed </w:t>
-      </w:r>
-      <w:r>
-        <w:t>:</w:t>
-      </w:r>
-      <w:r>
-        <w:t xml:space="preserve"> permet d’augmenter temporairement la vitesse d’un joueur</w:t>
-      </w:r>
-    </w:p>
-    <w:p/>
-    <w:p>
-      <w:r>
-        <w:t>Pour déclencher un bonus il suffit de « rouler » dessus, et l’effet est immédiat.</w:t>
-      </w:r>
-    </w:p>
-    <w:p>
-      <w:pPr>
-        <w:keepNext/>
-        <w:jc w:val="center"/>
-      </w:pPr>
-      <w:r>
-        <w:rPr>
-          <w:noProof/>
-          <w:lang w:eastAsia="fr-CH"/>
-        </w:rPr>
-        <w:drawing>
-          <wp:inline distT="0" distB="0" distL="0" distR="0" wp14:anchorId="509129C9" wp14:editId="6BFCE234">
-            <wp:extent cx="5760720" cy="3837940"/>
-            <wp:effectExtent l="0" t="0" r="0" b="0"/>
-            <wp:docPr id="16" name="Image 16"/>
-            <wp:cNvGraphicFramePr>
-              <a:graphicFrameLocks xmlns:a="http://schemas.openxmlformats.org/drawingml/2006/main" noChangeAspect="1"/>
-            </wp:cNvGraphicFramePr>
-            <a:graphic xmlns:a="http://schemas.openxmlformats.org/drawingml/2006/main">
-              <a:graphicData uri="http://schemas.openxmlformats.org/drawingml/2006/picture">
-                <pic:pic xmlns:pic="http://schemas.openxmlformats.org/drawingml/2006/picture">
-                  <pic:nvPicPr>
-                    <pic:cNvPr id="16" name="Supersize1.png"/>
                     <pic:cNvPicPr/>
                   </pic:nvPicPr>
                   <pic:blipFill>
@@ -8042,22 +8023,255 @@
         <w:pStyle w:val="Lgende"/>
         <w:jc w:val="center"/>
       </w:pPr>
-      <w:bookmarkStart w:id="44" w:name="_Toc453580408"/>
+      <w:bookmarkStart w:id="43" w:name="_Toc453589654"/>
       <w:r>
         <w:t xml:space="preserve">Figure </w:t>
       </w:r>
-      <w:fldSimple w:instr=" SEQ Figure \* ARABIC ">
-        <w:r>
-          <w:rPr>
-            <w:noProof/>
-          </w:rPr>
-          <w:t>16</w:t>
-        </w:r>
-      </w:fldSimple>
+      <w:r>
+        <w:fldChar w:fldCharType="begin"/>
+      </w:r>
+      <w:r>
+        <w:instrText xml:space="preserve"> SEQ Figure \* ARABIC </w:instrText>
+      </w:r>
+      <w:r>
+        <w:fldChar w:fldCharType="separate"/>
+      </w:r>
+      <w:r>
+        <w:rPr>
+          <w:noProof/>
+        </w:rPr>
+        <w:t>15</w:t>
+      </w:r>
+      <w:r>
+        <w:rPr>
+          <w:noProof/>
+        </w:rPr>
+        <w:fldChar w:fldCharType="end"/>
+      </w:r>
+      <w:r>
+        <w:t xml:space="preserve"> : Capture d'écran du Lobby</w:t>
+      </w:r>
+      <w:bookmarkEnd w:id="43"/>
+    </w:p>
+    <w:p/>
+    <w:p>
+      <w:r>
+        <w:t>On peut noter quelques points intéressants sur cette capture d’écran :</w:t>
+      </w:r>
+    </w:p>
+    <w:p>
+      <w:pPr>
+        <w:pStyle w:val="Paragraphedeliste"/>
+        <w:numPr>
+          <w:ilvl w:val="0"/>
+          <w:numId w:val="16"/>
+        </w:numPr>
+      </w:pPr>
+      <w:r>
+        <w:t>En haut à gauche se situe un compteur d’images par secondes, permettant au joueur de vérifier les performances graphiques</w:t>
+      </w:r>
+    </w:p>
+    <w:p>
+      <w:pPr>
+        <w:pStyle w:val="Paragraphedeliste"/>
+        <w:numPr>
+          <w:ilvl w:val="0"/>
+          <w:numId w:val="16"/>
+        </w:numPr>
+      </w:pPr>
+      <w:r>
+        <w:t>En haut à droite se trouve la liste des joueurs connectés, avec leur score</w:t>
+      </w:r>
+    </w:p>
+    <w:p>
+      <w:pPr>
+        <w:pStyle w:val="Paragraphedeliste"/>
+        <w:numPr>
+          <w:ilvl w:val="0"/>
+          <w:numId w:val="16"/>
+        </w:numPr>
+      </w:pPr>
+      <w:r>
+        <w:t>Au centre se trouve la moto du joueur, avec la trainée derrière lui, ainsi que son nom</w:t>
+      </w:r>
+    </w:p>
+    <w:p>
+      <w:pPr>
+        <w:pStyle w:val="Paragraphedeliste"/>
+        <w:numPr>
+          <w:ilvl w:val="0"/>
+          <w:numId w:val="16"/>
+        </w:numPr>
+      </w:pPr>
+      <w:r>
+        <w:t>On voit les deux téléporteurs, qui permettent au joueur de changer de carte</w:t>
+      </w:r>
+    </w:p>
+    <w:p>
+      <w:r>
+        <w:br w:type="page"/>
+      </w:r>
+    </w:p>
+    <w:p/>
+    <w:p>
+      <w:pPr>
+        <w:pStyle w:val="Titre3"/>
+      </w:pPr>
+      <w:bookmarkStart w:id="44" w:name="_Toc453589687"/>
+      <w:r>
+        <w:t>Bonus</w:t>
+      </w:r>
+      <w:bookmarkEnd w:id="44"/>
+    </w:p>
+    <w:p/>
+    <w:p>
+      <w:r>
+        <w:t>La capture d’écran ci-dessous permet de voir des bonus sur la carte. Il s’agit des points rouges. Un nom indique le type de bonus dont il s’agit.</w:t>
+      </w:r>
+    </w:p>
+    <w:p>
+      <w:r>
+        <w:t>Actuellement deux types de bonus sont implémentés :</w:t>
+      </w:r>
+    </w:p>
+    <w:p>
+      <w:pPr>
+        <w:pStyle w:val="Paragraphedeliste"/>
+        <w:numPr>
+          <w:ilvl w:val="0"/>
+          <w:numId w:val="17"/>
+        </w:numPr>
+      </w:pPr>
+      <w:r>
+        <w:rPr>
+          <w:b/>
+        </w:rPr>
+        <w:t>SuperSize</w:t>
+      </w:r>
+      <w:r>
+        <w:t xml:space="preserve"> : permet d’augmenter </w:t>
+      </w:r>
+      <w:r>
+        <w:t xml:space="preserve">temporairement </w:t>
+      </w:r>
+      <w:r>
+        <w:t>la taille d’un joueur</w:t>
+      </w:r>
+    </w:p>
+    <w:p>
+      <w:pPr>
+        <w:pStyle w:val="Paragraphedeliste"/>
+        <w:numPr>
+          <w:ilvl w:val="0"/>
+          <w:numId w:val="17"/>
+        </w:numPr>
+      </w:pPr>
+      <w:r>
+        <w:rPr>
+          <w:b/>
+        </w:rPr>
+        <w:t>Speed </w:t>
+      </w:r>
+      <w:r>
+        <w:t>:</w:t>
+      </w:r>
+      <w:r>
+        <w:t xml:space="preserve"> permet d’augmenter temporairement la vitesse d’un joueur</w:t>
+      </w:r>
+    </w:p>
+    <w:p/>
+    <w:p>
+      <w:r>
+        <w:t>Pour déclencher un bonus il suffit de « rouler » dessus, et l’effet est immédiat.</w:t>
+      </w:r>
+    </w:p>
+    <w:p>
+      <w:pPr>
+        <w:keepNext/>
+        <w:jc w:val="center"/>
+      </w:pPr>
+      <w:r>
+        <w:rPr>
+          <w:noProof/>
+          <w:lang w:eastAsia="fr-CH"/>
+        </w:rPr>
+        <w:drawing>
+          <wp:inline distT="0" distB="0" distL="0" distR="0" wp14:anchorId="509129C9" wp14:editId="6BFCE234">
+            <wp:extent cx="5760720" cy="3837940"/>
+            <wp:effectExtent l="0" t="0" r="0" b="0"/>
+            <wp:docPr id="16" name="Image 16"/>
+            <wp:cNvGraphicFramePr>
+              <a:graphicFrameLocks xmlns:a="http://schemas.openxmlformats.org/drawingml/2006/main" noChangeAspect="1"/>
+            </wp:cNvGraphicFramePr>
+            <a:graphic xmlns:a="http://schemas.openxmlformats.org/drawingml/2006/main">
+              <a:graphicData uri="http://schemas.openxmlformats.org/drawingml/2006/picture">
+                <pic:pic xmlns:pic="http://schemas.openxmlformats.org/drawingml/2006/picture">
+                  <pic:nvPicPr>
+                    <pic:cNvPr id="16" name="Supersize1.png"/>
+                    <pic:cNvPicPr/>
+                  </pic:nvPicPr>
+                  <pic:blipFill>
+                    <a:blip r:embed="rId26" cstate="print">
+                      <a:extLst>
+                        <a:ext uri="{28A0092B-C50C-407E-A947-70E740481C1C}">
+                          <a14:useLocalDpi xmlns:a14="http://schemas.microsoft.com/office/drawing/2010/main" val="0"/>
+                        </a:ext>
+                      </a:extLst>
+                    </a:blip>
+                    <a:stretch>
+                      <a:fillRect/>
+                    </a:stretch>
+                  </pic:blipFill>
+                  <pic:spPr>
+                    <a:xfrm>
+                      <a:off x="0" y="0"/>
+                      <a:ext cx="5760720" cy="3837940"/>
+                    </a:xfrm>
+                    <a:prstGeom prst="rect">
+                      <a:avLst/>
+                    </a:prstGeom>
+                  </pic:spPr>
+                </pic:pic>
+              </a:graphicData>
+            </a:graphic>
+          </wp:inline>
+        </w:drawing>
+      </w:r>
+    </w:p>
+    <w:p>
+      <w:pPr>
+        <w:pStyle w:val="Lgende"/>
+        <w:jc w:val="center"/>
+      </w:pPr>
+      <w:bookmarkStart w:id="45" w:name="_Toc453589655"/>
+      <w:r>
+        <w:t xml:space="preserve">Figure </w:t>
+      </w:r>
+      <w:r>
+        <w:fldChar w:fldCharType="begin"/>
+      </w:r>
+      <w:r>
+        <w:instrText xml:space="preserve"> SEQ Figure \* ARABIC </w:instrText>
+      </w:r>
+      <w:r>
+        <w:fldChar w:fldCharType="separate"/>
+      </w:r>
+      <w:r>
+        <w:rPr>
+          <w:noProof/>
+        </w:rPr>
+        <w:t>16</w:t>
+      </w:r>
+      <w:r>
+        <w:rPr>
+          <w:noProof/>
+        </w:rPr>
+        <w:fldChar w:fldCharType="end"/>
+      </w:r>
       <w:r>
         <w:t xml:space="preserve"> : Capture d'écran des bonus</w:t>
       </w:r>
-      <w:bookmarkEnd w:id="44"/>
+      <w:bookmarkEnd w:id="45"/>
     </w:p>
     <w:p/>
     <w:p>
@@ -8082,11 +8296,11 @@
       <w:pPr>
         <w:pStyle w:val="Titre3"/>
       </w:pPr>
-      <w:bookmarkStart w:id="45" w:name="_Toc453580495"/>
+      <w:bookmarkStart w:id="46" w:name="_Toc453589688"/>
       <w:r>
         <w:t>Multijoueur</w:t>
       </w:r>
-      <w:bookmarkEnd w:id="45"/>
+      <w:bookmarkEnd w:id="46"/>
     </w:p>
     <w:p>
       <w:pPr>
@@ -8135,7 +8349,7 @@
                     <pic:cNvPicPr/>
                   </pic:nvPicPr>
                   <pic:blipFill>
-                    <a:blip r:embed="rId26">
+                    <a:blip r:embed="rId27">
                       <a:extLst>
                         <a:ext uri="{28A0092B-C50C-407E-A947-70E740481C1C}">
                           <a14:useLocalDpi xmlns:a14="http://schemas.microsoft.com/office/drawing/2010/main" val="0"/>
@@ -8167,20 +8381,35 @@
         <w:pStyle w:val="Lgende"/>
         <w:jc w:val="center"/>
       </w:pPr>
+      <w:bookmarkStart w:id="47" w:name="_Toc453589656"/>
       <w:r>
         <w:t xml:space="preserve">Figure </w:t>
       </w:r>
-      <w:fldSimple w:instr=" SEQ Figure \* ARABIC ">
-        <w:r>
-          <w:rPr>
-            <w:noProof/>
-          </w:rPr>
-          <w:t>17</w:t>
-        </w:r>
-      </w:fldSimple>
+      <w:r>
+        <w:fldChar w:fldCharType="begin"/>
+      </w:r>
+      <w:r>
+        <w:instrText xml:space="preserve"> SEQ Figure \* ARABIC </w:instrText>
+      </w:r>
+      <w:r>
+        <w:fldChar w:fldCharType="separate"/>
+      </w:r>
+      <w:r>
+        <w:rPr>
+          <w:noProof/>
+        </w:rPr>
+        <w:t>17</w:t>
+      </w:r>
+      <w:r>
+        <w:rPr>
+          <w:noProof/>
+        </w:rPr>
+        <w:fldChar w:fldCharType="end"/>
+      </w:r>
       <w:r>
         <w:t xml:space="preserve"> : Capture d'écran d'une partie multijoueur</w:t>
       </w:r>
+      <w:bookmarkEnd w:id="47"/>
     </w:p>
     <w:p>
       <w:pPr>
@@ -8203,36 +8432,36 @@
       <w:pPr>
         <w:pStyle w:val="Titre1"/>
       </w:pPr>
-      <w:bookmarkStart w:id="46" w:name="_Toc453580496"/>
+      <w:bookmarkStart w:id="48" w:name="_Toc453589689"/>
       <w:r>
         <w:t>Gestion du projet</w:t>
       </w:r>
-      <w:bookmarkEnd w:id="46"/>
+      <w:bookmarkEnd w:id="48"/>
     </w:p>
     <w:p/>
     <w:p>
       <w:pPr>
         <w:pStyle w:val="Titre2"/>
       </w:pPr>
-      <w:bookmarkStart w:id="47" w:name="_Toc453580497"/>
+      <w:bookmarkStart w:id="49" w:name="_Toc453589690"/>
       <w:r>
         <w:t>Outils</w:t>
       </w:r>
       <w:r>
         <w:t xml:space="preserve"> communs</w:t>
       </w:r>
-      <w:bookmarkEnd w:id="47"/>
+      <w:bookmarkEnd w:id="49"/>
     </w:p>
     <w:p/>
     <w:p>
       <w:pPr>
         <w:pStyle w:val="Titre3"/>
       </w:pPr>
-      <w:bookmarkStart w:id="48" w:name="_Toc453580498"/>
+      <w:bookmarkStart w:id="50" w:name="_Toc453589691"/>
       <w:r>
         <w:t>IntelliJ</w:t>
       </w:r>
-      <w:bookmarkEnd w:id="48"/>
+      <w:bookmarkEnd w:id="50"/>
     </w:p>
     <w:p/>
     <w:p>
@@ -8267,11 +8496,11 @@
       <w:pPr>
         <w:pStyle w:val="Titre3"/>
       </w:pPr>
-      <w:bookmarkStart w:id="49" w:name="_Toc453580499"/>
+      <w:bookmarkStart w:id="51" w:name="_Toc453589692"/>
       <w:r>
         <w:t>Git</w:t>
       </w:r>
-      <w:bookmarkEnd w:id="49"/>
+      <w:bookmarkEnd w:id="51"/>
     </w:p>
     <w:p/>
     <w:p>
@@ -8347,11 +8576,11 @@
       <w:pPr>
         <w:pStyle w:val="Titre2"/>
       </w:pPr>
-      <w:bookmarkStart w:id="50" w:name="_Toc453580500"/>
+      <w:bookmarkStart w:id="52" w:name="_Toc453589693"/>
       <w:r>
         <w:t>Stratégie de test</w:t>
       </w:r>
-      <w:bookmarkEnd w:id="50"/>
+      <w:bookmarkEnd w:id="52"/>
     </w:p>
     <w:p/>
     <w:p>
@@ -8726,8 +8955,8 @@
     <w:p>
       <w:pPr>
         <w:sectPr>
-          <w:headerReference w:type="default" r:id="rId27"/>
-          <w:footerReference w:type="default" r:id="rId28"/>
+          <w:headerReference w:type="default" r:id="rId28"/>
+          <w:footerReference w:type="default" r:id="rId29"/>
           <w:pgSz w:w="11906" w:h="16838"/>
           <w:pgMar w:top="1417" w:right="1417" w:bottom="1417" w:left="1417" w:header="708" w:footer="708" w:gutter="0"/>
           <w:cols w:space="708"/>
@@ -8743,22 +8972,22 @@
       <w:pPr>
         <w:pStyle w:val="Titre2"/>
       </w:pPr>
-      <w:bookmarkStart w:id="51" w:name="_Toc453580501"/>
+      <w:bookmarkStart w:id="53" w:name="_Toc453589694"/>
       <w:r>
         <w:t>Planification</w:t>
       </w:r>
-      <w:bookmarkEnd w:id="51"/>
+      <w:bookmarkEnd w:id="53"/>
     </w:p>
     <w:p/>
     <w:p>
       <w:pPr>
         <w:pStyle w:val="Titre3"/>
       </w:pPr>
-      <w:bookmarkStart w:id="52" w:name="_Toc453580502"/>
+      <w:bookmarkStart w:id="54" w:name="_Toc453589695"/>
       <w:r>
         <w:t>Planning prévisionnel</w:t>
       </w:r>
-      <w:bookmarkEnd w:id="52"/>
+      <w:bookmarkEnd w:id="54"/>
     </w:p>
     <w:p/>
     <w:p>
@@ -8807,7 +9036,7 @@
                     <pic:cNvPicPr/>
                   </pic:nvPicPr>
                   <pic:blipFill>
-                    <a:blip r:embed="rId29">
+                    <a:blip r:embed="rId30">
                       <a:extLst>
                         <a:ext uri="{28A0092B-C50C-407E-A947-70E740481C1C}">
                           <a14:useLocalDpi xmlns:a14="http://schemas.microsoft.com/office/drawing/2010/main" val="0"/>
@@ -8839,22 +9068,35 @@
         <w:pStyle w:val="Lgende"/>
         <w:jc w:val="center"/>
       </w:pPr>
-      <w:bookmarkStart w:id="53" w:name="_Toc453580409"/>
+      <w:bookmarkStart w:id="55" w:name="_Toc453589657"/>
       <w:r>
         <w:t xml:space="preserve">Figure </w:t>
       </w:r>
-      <w:fldSimple w:instr=" SEQ Figure \* ARABIC ">
-        <w:r>
-          <w:rPr>
-            <w:noProof/>
-          </w:rPr>
-          <w:t>18</w:t>
-        </w:r>
-      </w:fldSimple>
+      <w:r>
+        <w:fldChar w:fldCharType="begin"/>
+      </w:r>
+      <w:r>
+        <w:instrText xml:space="preserve"> SEQ Figure \* ARABIC </w:instrText>
+      </w:r>
+      <w:r>
+        <w:fldChar w:fldCharType="separate"/>
+      </w:r>
+      <w:r>
+        <w:rPr>
+          <w:noProof/>
+        </w:rPr>
+        <w:t>18</w:t>
+      </w:r>
+      <w:r>
+        <w:rPr>
+          <w:noProof/>
+        </w:rPr>
+        <w:fldChar w:fldCharType="end"/>
+      </w:r>
       <w:r>
         <w:t xml:space="preserve"> : Diagramme de Gantt du planning prévisionnel</w:t>
       </w:r>
-      <w:bookmarkEnd w:id="53"/>
+      <w:bookmarkEnd w:id="55"/>
     </w:p>
     <w:p/>
     <w:tbl>
@@ -9281,11 +9523,11 @@
       <w:pPr>
         <w:pStyle w:val="Titre3"/>
       </w:pPr>
-      <w:bookmarkStart w:id="54" w:name="_Toc453580503"/>
+      <w:bookmarkStart w:id="56" w:name="_Toc453589696"/>
       <w:r>
         <w:t>Planning effectif</w:t>
       </w:r>
-      <w:bookmarkEnd w:id="54"/>
+      <w:bookmarkEnd w:id="56"/>
     </w:p>
     <w:p/>
     <w:p>
@@ -9326,7 +9568,7 @@
                     <pic:cNvPicPr/>
                   </pic:nvPicPr>
                   <pic:blipFill>
-                    <a:blip r:embed="rId30">
+                    <a:blip r:embed="rId31">
                       <a:extLst>
                         <a:ext uri="{28A0092B-C50C-407E-A947-70E740481C1C}">
                           <a14:useLocalDpi xmlns:a14="http://schemas.microsoft.com/office/drawing/2010/main" val="0"/>
@@ -9358,22 +9600,35 @@
         <w:pStyle w:val="Lgende"/>
         <w:jc w:val="center"/>
       </w:pPr>
-      <w:bookmarkStart w:id="55" w:name="_Toc453580410"/>
+      <w:bookmarkStart w:id="57" w:name="_Toc453589658"/>
       <w:r>
         <w:t xml:space="preserve">Figure </w:t>
       </w:r>
-      <w:fldSimple w:instr=" SEQ Figure \* ARABIC ">
-        <w:r>
-          <w:rPr>
-            <w:noProof/>
-          </w:rPr>
-          <w:t>19</w:t>
-        </w:r>
-      </w:fldSimple>
+      <w:r>
+        <w:fldChar w:fldCharType="begin"/>
+      </w:r>
+      <w:r>
+        <w:instrText xml:space="preserve"> SEQ Figure \* ARABIC </w:instrText>
+      </w:r>
+      <w:r>
+        <w:fldChar w:fldCharType="separate"/>
+      </w:r>
+      <w:r>
+        <w:rPr>
+          <w:noProof/>
+        </w:rPr>
+        <w:t>19</w:t>
+      </w:r>
+      <w:r>
+        <w:rPr>
+          <w:noProof/>
+        </w:rPr>
+        <w:fldChar w:fldCharType="end"/>
+      </w:r>
       <w:r>
         <w:t xml:space="preserve"> : Diagramme de Gantt du planning effectif</w:t>
       </w:r>
-      <w:bookmarkEnd w:id="55"/>
+      <w:bookmarkEnd w:id="57"/>
     </w:p>
     <w:p/>
     <w:tbl>
@@ -9927,25 +10182,25 @@
       <w:pPr>
         <w:pStyle w:val="Titre1"/>
       </w:pPr>
-      <w:bookmarkStart w:id="56" w:name="_Toc453580504"/>
+      <w:bookmarkStart w:id="58" w:name="_Toc453589697"/>
       <w:r>
         <w:t>Conclusion</w:t>
       </w:r>
-      <w:bookmarkEnd w:id="56"/>
+      <w:bookmarkEnd w:id="58"/>
     </w:p>
     <w:p/>
     <w:p>
       <w:pPr>
         <w:pStyle w:val="Titre2"/>
       </w:pPr>
-      <w:bookmarkStart w:id="57" w:name="_Toc453580505"/>
+      <w:bookmarkStart w:id="59" w:name="_Toc453589698"/>
       <w:r>
         <w:t xml:space="preserve">Etat </w:t>
       </w:r>
       <w:r>
         <w:t>du projet à l’échéance</w:t>
       </w:r>
-      <w:bookmarkEnd w:id="57"/>
+      <w:bookmarkEnd w:id="59"/>
     </w:p>
     <w:p/>
     <w:p>
@@ -9995,11 +10250,11 @@
       <w:pPr>
         <w:pStyle w:val="Titre2"/>
       </w:pPr>
-      <w:bookmarkStart w:id="58" w:name="_Toc453580507"/>
+      <w:bookmarkStart w:id="60" w:name="_Toc453589699"/>
       <w:r>
         <w:t>Améliorations possibles</w:t>
       </w:r>
-      <w:bookmarkEnd w:id="58"/>
+      <w:bookmarkEnd w:id="60"/>
     </w:p>
     <w:p/>
     <w:p>
@@ -10182,11 +10437,11 @@
       <w:pPr>
         <w:pStyle w:val="Titre2"/>
       </w:pPr>
-      <w:bookmarkStart w:id="59" w:name="_Toc453580506"/>
+      <w:bookmarkStart w:id="61" w:name="_Toc453589700"/>
       <w:r>
         <w:t>Problèmes rencontrés</w:t>
       </w:r>
-      <w:bookmarkEnd w:id="59"/>
+      <w:bookmarkEnd w:id="61"/>
     </w:p>
     <w:p/>
     <w:p>
@@ -10299,8 +10554,6 @@
       <w:r>
         <w:t xml:space="preserve"> par la collaboration entre les membres de l’équipe, ou par des recherches d’informations sur Internet.</w:t>
       </w:r>
-      <w:bookmarkStart w:id="60" w:name="_GoBack"/>
-      <w:bookmarkEnd w:id="60"/>
     </w:p>
     <w:p>
       <w:r>
@@ -10312,11 +10565,11 @@
       <w:pPr>
         <w:pStyle w:val="Titre1"/>
       </w:pPr>
-      <w:bookmarkStart w:id="61" w:name="_Toc453580508"/>
+      <w:bookmarkStart w:id="62" w:name="_Toc453589701"/>
       <w:r>
         <w:t>Annexes</w:t>
       </w:r>
-      <w:bookmarkEnd w:id="61"/>
+      <w:bookmarkEnd w:id="62"/>
     </w:p>
     <w:p/>
     <w:p>
@@ -10326,11 +10579,11 @@
           <w:tab w:val="left" w:pos="993"/>
         </w:tabs>
       </w:pPr>
-      <w:bookmarkStart w:id="62" w:name="_Toc453580509"/>
+      <w:bookmarkStart w:id="63" w:name="_Toc453589702"/>
       <w:r>
         <w:t>Table des illustrations</w:t>
       </w:r>
-      <w:bookmarkEnd w:id="62"/>
+      <w:bookmarkEnd w:id="63"/>
     </w:p>
     <w:p/>
     <w:p>
@@ -10354,7 +10607,7 @@
       <w:r>
         <w:fldChar w:fldCharType="separate"/>
       </w:r>
-      <w:hyperlink w:anchor="_Toc453580393" w:history="1">
+      <w:hyperlink w:anchor="_Toc453589640" w:history="1">
         <w:r>
           <w:rPr>
             <w:rStyle w:val="Lienhypertexte"/>
@@ -10381,7 +10634,7 @@
             <w:noProof/>
             <w:webHidden/>
           </w:rPr>
-          <w:instrText xml:space="preserve"> PAGEREF _Toc453580393 \h </w:instrText>
+          <w:instrText xml:space="preserve"> PAGEREF _Toc453589640 \h </w:instrText>
         </w:r>
         <w:r>
           <w:rPr>
@@ -10424,7 +10677,7 @@
           <w:lang w:eastAsia="fr-CH"/>
         </w:rPr>
       </w:pPr>
-      <w:hyperlink w:anchor="_Toc453580394" w:history="1">
+      <w:hyperlink w:anchor="_Toc453589641" w:history="1">
         <w:r>
           <w:rPr>
             <w:rStyle w:val="Lienhypertexte"/>
@@ -10451,7 +10704,7 @@
             <w:noProof/>
             <w:webHidden/>
           </w:rPr>
-          <w:instrText xml:space="preserve"> PAGEREF _Toc453580394 \h </w:instrText>
+          <w:instrText xml:space="preserve"> PAGEREF _Toc453589641 \h </w:instrText>
         </w:r>
         <w:r>
           <w:rPr>
@@ -10494,7 +10747,7 @@
           <w:lang w:eastAsia="fr-CH"/>
         </w:rPr>
       </w:pPr>
-      <w:hyperlink w:anchor="_Toc453580395" w:history="1">
+      <w:hyperlink w:anchor="_Toc453589642" w:history="1">
         <w:r>
           <w:rPr>
             <w:rStyle w:val="Lienhypertexte"/>
@@ -10521,7 +10774,7 @@
             <w:noProof/>
             <w:webHidden/>
           </w:rPr>
-          <w:instrText xml:space="preserve"> PAGEREF _Toc453580395 \h </w:instrText>
+          <w:instrText xml:space="preserve"> PAGEREF _Toc453589642 \h </w:instrText>
         </w:r>
         <w:r>
           <w:rPr>
@@ -10564,7 +10817,7 @@
           <w:lang w:eastAsia="fr-CH"/>
         </w:rPr>
       </w:pPr>
-      <w:hyperlink w:anchor="_Toc453580396" w:history="1">
+      <w:hyperlink w:anchor="_Toc453589643" w:history="1">
         <w:r>
           <w:rPr>
             <w:rStyle w:val="Lienhypertexte"/>
@@ -10591,7 +10844,7 @@
             <w:noProof/>
             <w:webHidden/>
           </w:rPr>
-          <w:instrText xml:space="preserve"> PAGEREF _Toc453580396 \h </w:instrText>
+          <w:instrText xml:space="preserve"> PAGEREF _Toc453589643 \h </w:instrText>
         </w:r>
         <w:r>
           <w:rPr>
@@ -10634,7 +10887,7 @@
           <w:lang w:eastAsia="fr-CH"/>
         </w:rPr>
       </w:pPr>
-      <w:hyperlink w:anchor="_Toc453580397" w:history="1">
+      <w:hyperlink w:anchor="_Toc453589644" w:history="1">
         <w:r>
           <w:rPr>
             <w:rStyle w:val="Lienhypertexte"/>
@@ -10661,7 +10914,7 @@
             <w:noProof/>
             <w:webHidden/>
           </w:rPr>
-          <w:instrText xml:space="preserve"> PAGEREF _Toc453580397 \h </w:instrText>
+          <w:instrText xml:space="preserve"> PAGEREF _Toc453589644 \h </w:instrText>
         </w:r>
         <w:r>
           <w:rPr>
@@ -10704,7 +10957,7 @@
           <w:lang w:eastAsia="fr-CH"/>
         </w:rPr>
       </w:pPr>
-      <w:hyperlink w:anchor="_Toc453580398" w:history="1">
+      <w:hyperlink w:anchor="_Toc453589645" w:history="1">
         <w:r>
           <w:rPr>
             <w:rStyle w:val="Lienhypertexte"/>
@@ -10731,7 +10984,7 @@
             <w:noProof/>
             <w:webHidden/>
           </w:rPr>
-          <w:instrText xml:space="preserve"> PAGEREF _Toc453580398 \h </w:instrText>
+          <w:instrText xml:space="preserve"> PAGEREF _Toc453589645 \h </w:instrText>
         </w:r>
         <w:r>
           <w:rPr>
@@ -10774,7 +11027,7 @@
           <w:lang w:eastAsia="fr-CH"/>
         </w:rPr>
       </w:pPr>
-      <w:hyperlink w:anchor="_Toc453580399" w:history="1">
+      <w:hyperlink w:anchor="_Toc453589646" w:history="1">
         <w:r>
           <w:rPr>
             <w:rStyle w:val="Lienhypertexte"/>
@@ -10801,7 +11054,7 @@
             <w:noProof/>
             <w:webHidden/>
           </w:rPr>
-          <w:instrText xml:space="preserve"> PAGEREF _Toc453580399 \h </w:instrText>
+          <w:instrText xml:space="preserve"> PAGEREF _Toc453589646 \h </w:instrText>
         </w:r>
         <w:r>
           <w:rPr>
@@ -10844,7 +11097,7 @@
           <w:lang w:eastAsia="fr-CH"/>
         </w:rPr>
       </w:pPr>
-      <w:hyperlink w:anchor="_Toc453580400" w:history="1">
+      <w:hyperlink w:anchor="_Toc453589647" w:history="1">
         <w:r>
           <w:rPr>
             <w:rStyle w:val="Lienhypertexte"/>
@@ -10871,7 +11124,7 @@
             <w:noProof/>
             <w:webHidden/>
           </w:rPr>
-          <w:instrText xml:space="preserve"> PAGEREF _Toc453580400 \h </w:instrText>
+          <w:instrText xml:space="preserve"> PAGEREF _Toc453589647 \h </w:instrText>
         </w:r>
         <w:r>
           <w:rPr>
@@ -10914,7 +11167,7 @@
           <w:lang w:eastAsia="fr-CH"/>
         </w:rPr>
       </w:pPr>
-      <w:hyperlink w:anchor="_Toc453580401" w:history="1">
+      <w:hyperlink w:anchor="_Toc453589648" w:history="1">
         <w:r>
           <w:rPr>
             <w:rStyle w:val="Lienhypertexte"/>
@@ -10941,7 +11194,7 @@
             <w:noProof/>
             <w:webHidden/>
           </w:rPr>
-          <w:instrText xml:space="preserve"> PAGEREF _Toc453580401 \h </w:instrText>
+          <w:instrText xml:space="preserve"> PAGEREF _Toc453589648 \h </w:instrText>
         </w:r>
         <w:r>
           <w:rPr>
@@ -10984,7 +11237,7 @@
           <w:lang w:eastAsia="fr-CH"/>
         </w:rPr>
       </w:pPr>
-      <w:hyperlink w:anchor="_Toc453580402" w:history="1">
+      <w:hyperlink w:anchor="_Toc453589649" w:history="1">
         <w:r>
           <w:rPr>
             <w:rStyle w:val="Lienhypertexte"/>
@@ -11011,7 +11264,7 @@
             <w:noProof/>
             <w:webHidden/>
           </w:rPr>
-          <w:instrText xml:space="preserve"> PAGEREF _Toc453580402 \h </w:instrText>
+          <w:instrText xml:space="preserve"> PAGEREF _Toc453589649 \h </w:instrText>
         </w:r>
         <w:r>
           <w:rPr>
@@ -11054,7 +11307,7 @@
           <w:lang w:eastAsia="fr-CH"/>
         </w:rPr>
       </w:pPr>
-      <w:hyperlink w:anchor="_Toc453580403" w:history="1">
+      <w:hyperlink w:anchor="_Toc453589650" w:history="1">
         <w:r>
           <w:rPr>
             <w:rStyle w:val="Lienhypertexte"/>
@@ -11081,7 +11334,7 @@
             <w:noProof/>
             <w:webHidden/>
           </w:rPr>
-          <w:instrText xml:space="preserve"> PAGEREF _Toc453580403 \h </w:instrText>
+          <w:instrText xml:space="preserve"> PAGEREF _Toc453589650 \h </w:instrText>
         </w:r>
         <w:r>
           <w:rPr>
@@ -11124,7 +11377,7 @@
           <w:lang w:eastAsia="fr-CH"/>
         </w:rPr>
       </w:pPr>
-      <w:hyperlink w:anchor="_Toc453580404" w:history="1">
+      <w:hyperlink w:anchor="_Toc453589651" w:history="1">
         <w:r>
           <w:rPr>
             <w:rStyle w:val="Lienhypertexte"/>
@@ -11151,7 +11404,7 @@
             <w:noProof/>
             <w:webHidden/>
           </w:rPr>
-          <w:instrText xml:space="preserve"> PAGEREF _Toc453580404 \h </w:instrText>
+          <w:instrText xml:space="preserve"> PAGEREF _Toc453589651 \h </w:instrText>
         </w:r>
         <w:r>
           <w:rPr>
@@ -11194,7 +11447,7 @@
           <w:lang w:eastAsia="fr-CH"/>
         </w:rPr>
       </w:pPr>
-      <w:hyperlink w:anchor="_Toc453580405" w:history="1">
+      <w:hyperlink w:anchor="_Toc453589652" w:history="1">
         <w:r>
           <w:rPr>
             <w:rStyle w:val="Lienhypertexte"/>
@@ -11221,7 +11474,7 @@
             <w:noProof/>
             <w:webHidden/>
           </w:rPr>
-          <w:instrText xml:space="preserve"> PAGEREF _Toc453580405 \h </w:instrText>
+          <w:instrText xml:space="preserve"> PAGEREF _Toc453589652 \h </w:instrText>
         </w:r>
         <w:r>
           <w:rPr>
@@ -11264,7 +11517,7 @@
           <w:lang w:eastAsia="fr-CH"/>
         </w:rPr>
       </w:pPr>
-      <w:hyperlink w:anchor="_Toc453580406" w:history="1">
+      <w:hyperlink w:anchor="_Toc453589653" w:history="1">
         <w:r>
           <w:rPr>
             <w:rStyle w:val="Lienhypertexte"/>
@@ -11291,7 +11544,7 @@
             <w:noProof/>
             <w:webHidden/>
           </w:rPr>
-          <w:instrText xml:space="preserve"> PAGEREF _Toc453580406 \h </w:instrText>
+          <w:instrText xml:space="preserve"> PAGEREF _Toc453589653 \h </w:instrText>
         </w:r>
         <w:r>
           <w:rPr>
@@ -11334,7 +11587,7 @@
           <w:lang w:eastAsia="fr-CH"/>
         </w:rPr>
       </w:pPr>
-      <w:hyperlink w:anchor="_Toc453580407" w:history="1">
+      <w:hyperlink w:anchor="_Toc453589654" w:history="1">
         <w:r>
           <w:rPr>
             <w:rStyle w:val="Lienhypertexte"/>
@@ -11361,7 +11614,7 @@
             <w:noProof/>
             <w:webHidden/>
           </w:rPr>
-          <w:instrText xml:space="preserve"> PAGEREF _Toc453580407 \h </w:instrText>
+          <w:instrText xml:space="preserve"> PAGEREF _Toc453589654 \h </w:instrText>
         </w:r>
         <w:r>
           <w:rPr>
@@ -11404,7 +11657,7 @@
           <w:lang w:eastAsia="fr-CH"/>
         </w:rPr>
       </w:pPr>
-      <w:hyperlink w:anchor="_Toc453580408" w:history="1">
+      <w:hyperlink w:anchor="_Toc453589655" w:history="1">
         <w:r>
           <w:rPr>
             <w:rStyle w:val="Lienhypertexte"/>
@@ -11431,7 +11684,7 @@
             <w:noProof/>
             <w:webHidden/>
           </w:rPr>
-          <w:instrText xml:space="preserve"> PAGEREF _Toc453580408 \h </w:instrText>
+          <w:instrText xml:space="preserve"> PAGEREF _Toc453589655 \h </w:instrText>
         </w:r>
         <w:r>
           <w:rPr>
@@ -11474,13 +11727,13 @@
           <w:lang w:eastAsia="fr-CH"/>
         </w:rPr>
       </w:pPr>
-      <w:hyperlink w:anchor="_Toc453580409" w:history="1">
+      <w:hyperlink w:anchor="_Toc453589656" w:history="1">
         <w:r>
           <w:rPr>
             <w:rStyle w:val="Lienhypertexte"/>
             <w:noProof/>
           </w:rPr>
-          <w:t>Figure 17 : Diagramme de Gantt du planning prévisionnel</w:t>
+          <w:t>Figure 17 : Capture d'écran d'une partie multijoueur</w:t>
         </w:r>
         <w:r>
           <w:rPr>
@@ -11501,7 +11754,77 @@
             <w:noProof/>
             <w:webHidden/>
           </w:rPr>
-          <w:instrText xml:space="preserve"> PAGEREF _Toc453580409 \h </w:instrText>
+          <w:instrText xml:space="preserve"> PAGEREF _Toc453589656 \h </w:instrText>
+        </w:r>
+        <w:r>
+          <w:rPr>
+            <w:noProof/>
+            <w:webHidden/>
+          </w:rPr>
+        </w:r>
+        <w:r>
+          <w:rPr>
+            <w:noProof/>
+            <w:webHidden/>
+          </w:rPr>
+          <w:fldChar w:fldCharType="separate"/>
+        </w:r>
+        <w:r>
+          <w:rPr>
+            <w:noProof/>
+            <w:webHidden/>
+          </w:rPr>
+          <w:t>22</w:t>
+        </w:r>
+        <w:r>
+          <w:rPr>
+            <w:noProof/>
+            <w:webHidden/>
+          </w:rPr>
+          <w:fldChar w:fldCharType="end"/>
+        </w:r>
+      </w:hyperlink>
+    </w:p>
+    <w:p>
+      <w:pPr>
+        <w:pStyle w:val="Tabledesillustrations"/>
+        <w:tabs>
+          <w:tab w:val="right" w:leader="dot" w:pos="9062"/>
+        </w:tabs>
+        <w:rPr>
+          <w:rFonts w:eastAsiaTheme="minorEastAsia"/>
+          <w:noProof/>
+          <w:lang w:eastAsia="fr-CH"/>
+        </w:rPr>
+      </w:pPr>
+      <w:hyperlink w:anchor="_Toc453589657" w:history="1">
+        <w:r>
+          <w:rPr>
+            <w:rStyle w:val="Lienhypertexte"/>
+            <w:noProof/>
+          </w:rPr>
+          <w:t>Figure 18 : Diagramme de Gantt du planning prévisionnel</w:t>
+        </w:r>
+        <w:r>
+          <w:rPr>
+            <w:noProof/>
+            <w:webHidden/>
+          </w:rPr>
+          <w:tab/>
+        </w:r>
+        <w:r>
+          <w:rPr>
+            <w:noProof/>
+            <w:webHidden/>
+          </w:rPr>
+          <w:fldChar w:fldCharType="begin"/>
+        </w:r>
+        <w:r>
+          <w:rPr>
+            <w:noProof/>
+            <w:webHidden/>
+          </w:rPr>
+          <w:instrText xml:space="preserve"> PAGEREF _Toc453589657 \h </w:instrText>
         </w:r>
         <w:r>
           <w:rPr>
@@ -11544,13 +11867,13 @@
           <w:lang w:eastAsia="fr-CH"/>
         </w:rPr>
       </w:pPr>
-      <w:hyperlink w:anchor="_Toc453580410" w:history="1">
+      <w:hyperlink w:anchor="_Toc453589658" w:history="1">
         <w:r>
           <w:rPr>
             <w:rStyle w:val="Lienhypertexte"/>
             <w:noProof/>
           </w:rPr>
-          <w:t>Figure 18 : Diagramme de Gantt du planning effectif</w:t>
+          <w:t>Figure 19 : Diagramme de Gantt du planning effectif</w:t>
         </w:r>
         <w:r>
           <w:rPr>
@@ -11571,7 +11894,7 @@
             <w:noProof/>
             <w:webHidden/>
           </w:rPr>
-          <w:instrText xml:space="preserve"> PAGEREF _Toc453580410 \h </w:instrText>
+          <w:instrText xml:space="preserve"> PAGEREF _Toc453589658 \h </w:instrText>
         </w:r>
         <w:r>
           <w:rPr>
@@ -11615,22 +11938,22 @@
       <w:pPr>
         <w:pStyle w:val="Titre2"/>
       </w:pPr>
-      <w:bookmarkStart w:id="63" w:name="_Toc453580510"/>
+      <w:bookmarkStart w:id="64" w:name="_Toc453589703"/>
       <w:r>
         <w:t>Journal de travail</w:t>
       </w:r>
-      <w:bookmarkEnd w:id="63"/>
+      <w:bookmarkEnd w:id="64"/>
     </w:p>
     <w:p/>
     <w:p>
       <w:pPr>
         <w:pStyle w:val="Titre3"/>
       </w:pPr>
-      <w:bookmarkStart w:id="64" w:name="_Toc453580511"/>
+      <w:bookmarkStart w:id="65" w:name="_Toc453589704"/>
       <w:r>
         <w:t>Semaine 1</w:t>
       </w:r>
-      <w:bookmarkEnd w:id="64"/>
+      <w:bookmarkEnd w:id="65"/>
     </w:p>
     <w:p/>
     <w:p>
@@ -11660,11 +11983,11 @@
       <w:pPr>
         <w:pStyle w:val="Titre3"/>
       </w:pPr>
-      <w:bookmarkStart w:id="65" w:name="_Toc453580512"/>
+      <w:bookmarkStart w:id="66" w:name="_Toc453589705"/>
       <w:r>
         <w:t>Semaine 2</w:t>
       </w:r>
-      <w:bookmarkEnd w:id="65"/>
+      <w:bookmarkEnd w:id="66"/>
     </w:p>
     <w:p/>
     <w:p>
@@ -11721,11 +12044,11 @@
       <w:pPr>
         <w:pStyle w:val="Titre3"/>
       </w:pPr>
-      <w:bookmarkStart w:id="66" w:name="_Toc453580513"/>
+      <w:bookmarkStart w:id="67" w:name="_Toc453589706"/>
       <w:r>
         <w:t>Semaine 3</w:t>
       </w:r>
-      <w:bookmarkEnd w:id="66"/>
+      <w:bookmarkEnd w:id="67"/>
     </w:p>
     <w:p/>
     <w:p>
@@ -11753,11 +12076,11 @@
       <w:pPr>
         <w:pStyle w:val="Titre3"/>
       </w:pPr>
-      <w:bookmarkStart w:id="67" w:name="_Toc453580514"/>
+      <w:bookmarkStart w:id="68" w:name="_Toc453589707"/>
       <w:r>
         <w:t>Semaine 4</w:t>
       </w:r>
-      <w:bookmarkEnd w:id="67"/>
+      <w:bookmarkEnd w:id="68"/>
     </w:p>
     <w:p/>
     <w:p>
@@ -11785,11 +12108,11 @@
       <w:pPr>
         <w:pStyle w:val="Titre3"/>
       </w:pPr>
-      <w:bookmarkStart w:id="68" w:name="_Toc453580515"/>
+      <w:bookmarkStart w:id="69" w:name="_Toc453589708"/>
       <w:r>
         <w:t>Semaine 5</w:t>
       </w:r>
-      <w:bookmarkEnd w:id="68"/>
+      <w:bookmarkEnd w:id="69"/>
     </w:p>
     <w:p/>
     <w:p>
@@ -11812,14 +12135,14 @@
       <w:pPr>
         <w:pStyle w:val="Titre3"/>
       </w:pPr>
-      <w:bookmarkStart w:id="69" w:name="_Toc453580516"/>
+      <w:bookmarkStart w:id="70" w:name="_Toc453589709"/>
       <w:r>
         <w:t xml:space="preserve">Semaine </w:t>
       </w:r>
       <w:r>
         <w:t>6</w:t>
       </w:r>
-      <w:bookmarkEnd w:id="69"/>
+      <w:bookmarkEnd w:id="70"/>
     </w:p>
     <w:p/>
     <w:p>
@@ -11847,11 +12170,11 @@
       <w:pPr>
         <w:pStyle w:val="Titre3"/>
       </w:pPr>
-      <w:bookmarkStart w:id="70" w:name="_Toc453580517"/>
+      <w:bookmarkStart w:id="71" w:name="_Toc453589710"/>
       <w:r>
         <w:t>Semaine 7</w:t>
       </w:r>
-      <w:bookmarkEnd w:id="70"/>
+      <w:bookmarkEnd w:id="71"/>
     </w:p>
     <w:p/>
     <w:p>
@@ -11894,11 +12217,11 @@
       <w:pPr>
         <w:pStyle w:val="Titre3"/>
       </w:pPr>
-      <w:bookmarkStart w:id="71" w:name="_Toc453580518"/>
+      <w:bookmarkStart w:id="72" w:name="_Toc453589711"/>
       <w:r>
         <w:t>Semaine 8</w:t>
       </w:r>
-      <w:bookmarkEnd w:id="71"/>
+      <w:bookmarkEnd w:id="72"/>
     </w:p>
     <w:p/>
     <w:p>
@@ -12064,19 +12387,7 @@
         <w:jc w:val="both"/>
       </w:pPr>
       <w:r>
-        <w:t xml:space="preserve">Changement du </w:t>
-      </w:r>
-      <w:r>
-        <w:t>protocole</w:t>
-      </w:r>
-      <w:r>
-        <w:t xml:space="preserve"> de synchronisation entre le client et le serveur </w:t>
-      </w:r>
-      <w:r>
-        <w:t xml:space="preserve">pour passer </w:t>
-      </w:r>
-      <w:r>
-        <w:t>de TCP en UDP</w:t>
+        <w:t>Changement du protocole de synchronisation entre le client et le serveur pour passer de TCP en UDP</w:t>
       </w:r>
     </w:p>
     <w:p>
@@ -12299,11 +12610,11 @@
       <w:pPr>
         <w:pStyle w:val="Titre3"/>
       </w:pPr>
-      <w:bookmarkStart w:id="72" w:name="_Toc453580519"/>
+      <w:bookmarkStart w:id="73" w:name="_Toc453589712"/>
       <w:r>
         <w:t>Semaine 9</w:t>
       </w:r>
-      <w:bookmarkEnd w:id="72"/>
+      <w:bookmarkEnd w:id="73"/>
     </w:p>
     <w:p/>
     <w:p>
@@ -12860,11 +13171,11 @@
       <w:pPr>
         <w:pStyle w:val="Titre3"/>
       </w:pPr>
-      <w:bookmarkStart w:id="73" w:name="_Toc453580520"/>
+      <w:bookmarkStart w:id="74" w:name="_Toc453589713"/>
       <w:r>
         <w:t>Semaine 10</w:t>
       </w:r>
-      <w:bookmarkEnd w:id="73"/>
+      <w:bookmarkEnd w:id="74"/>
     </w:p>
     <w:p/>
     <w:p>
@@ -12923,6 +13234,7 @@
         <w:docPartUnique/>
       </w:docPartObj>
     </w:sdtPr>
+    <w:sdtEndPr/>
     <w:sdtContent>
       <w:p>
         <w:pPr>
@@ -12943,7 +13255,7 @@
             <w:noProof/>
             <w:lang w:val="fr-FR"/>
           </w:rPr>
-          <w:t>18</w:t>
+          <w:t>1</w:t>
         </w:r>
         <w:r>
           <w:fldChar w:fldCharType="end"/>
@@ -12969,6 +13281,7 @@
         <w:docPartUnique/>
       </w:docPartObj>
     </w:sdtPr>
+    <w:sdtEndPr/>
     <w:sdtContent>
       <w:p>
         <w:pPr>
@@ -12989,7 +13302,7 @@
             <w:noProof/>
             <w:lang w:val="fr-FR"/>
           </w:rPr>
-          <w:t>29</w:t>
+          <w:t>21</w:t>
         </w:r>
         <w:r>
           <w:fldChar w:fldCharType="end"/>
@@ -16363,7 +16676,7 @@
 </file>
 
 <file path=customXml/itemProps1.xml><?xml version="1.0" encoding="utf-8"?>
-<ds:datastoreItem xmlns:ds="http://schemas.openxmlformats.org/officeDocument/2006/customXml" ds:itemID="{CCE0F7F6-2F99-49D5-97B5-DBADD57F7A1A}">
+<ds:datastoreItem xmlns:ds="http://schemas.openxmlformats.org/officeDocument/2006/customXml" ds:itemID="{609D7CDE-B625-4BFB-97BF-D0E490853659}">
   <ds:schemaRefs>
     <ds:schemaRef ds:uri="http://schemas.openxmlformats.org/officeDocument/2006/bibliography"/>
   </ds:schemaRefs>

</xml_diff>